<commit_message>
began working on a sound manager class
have loading from file. Removed play sound for now as its broken
</commit_message>
<xml_diff>
--- a/Documentation/Project Report.docx
+++ b/Documentation/Project Report.docx
@@ -451,7 +451,7 @@
             <w:noProof/>
             <w:webHidden/>
           </w:rPr>
-          <w:t>2</w:t>
+          <w:t>3</w:t>
         </w:r>
         <w:r>
           <w:rPr>
@@ -529,7 +529,7 @@
             <w:noProof/>
             <w:webHidden/>
           </w:rPr>
-          <w:t>2</w:t>
+          <w:t>3</w:t>
         </w:r>
         <w:r>
           <w:rPr>
@@ -607,7 +607,7 @@
             <w:noProof/>
             <w:webHidden/>
           </w:rPr>
-          <w:t>2</w:t>
+          <w:t>3</w:t>
         </w:r>
         <w:r>
           <w:rPr>
@@ -685,7 +685,7 @@
             <w:noProof/>
             <w:webHidden/>
           </w:rPr>
-          <w:t>2</w:t>
+          <w:t>5</w:t>
         </w:r>
         <w:r>
           <w:rPr>
@@ -761,7 +761,7 @@
             <w:noProof/>
             <w:webHidden/>
           </w:rPr>
-          <w:t>3</w:t>
+          <w:t>6</w:t>
         </w:r>
         <w:r>
           <w:rPr>
@@ -852,7 +852,7 @@
             <w:noProof/>
             <w:webHidden/>
           </w:rPr>
-          <w:t>3</w:t>
+          <w:t>8</w:t>
         </w:r>
         <w:r>
           <w:rPr>
@@ -935,7 +935,7 @@
             <w:noProof/>
             <w:webHidden/>
           </w:rPr>
-          <w:t>4</w:t>
+          <w:t>9</w:t>
         </w:r>
         <w:r>
           <w:rPr>
@@ -1013,7 +1013,7 @@
             <w:noProof/>
             <w:webHidden/>
           </w:rPr>
-          <w:t>4</w:t>
+          <w:t>9</w:t>
         </w:r>
         <w:r>
           <w:rPr>
@@ -1078,11 +1078,6 @@
         <w:t>Martin Harrigan, who was my project supervisor throughout the development cycle.</w:t>
       </w:r>
     </w:p>
-    <w:p>
-      <w:r>
-        <w:t xml:space="preserve">I would also like to thank ICME for use of …. </w:t>
-      </w:r>
-    </w:p>
     <w:p/>
     <w:p>
       <w:r>
@@ -1348,21 +1343,7 @@
         <w:rPr>
           <w:szCs w:val="24"/>
         </w:rPr>
-        <w:t>In this instance the use case of my game editor is specifically to create 2d, top-down, “</w:t>
-      </w:r>
-      <w:proofErr w:type="spellStart"/>
-      <w:r>
-        <w:rPr>
-          <w:szCs w:val="24"/>
-        </w:rPr>
-        <w:t>shootemups</w:t>
-      </w:r>
-      <w:proofErr w:type="spellEnd"/>
-      <w:r>
-        <w:rPr>
-          <w:szCs w:val="24"/>
-        </w:rPr>
-        <w:t xml:space="preserve">”. This ensures that people who come looking to create that, won’t be overwhelmed by a million things that don’t relate to what they are specifically trying to create. More options are good to a point, where it crosses over and makes you less likely to create. </w:t>
+        <w:t xml:space="preserve">In this instance the use case of my game editor is specifically to create 2d, top-down, “shootemups”. This ensures that people who come looking to create that, won’t be overwhelmed by a million things that don’t relate to what they are specifically trying to create. More options are good to a point, where it crosses over and makes you less likely to create. </w:t>
       </w:r>
     </w:p>
     <w:p>
@@ -1370,236 +1351,134 @@
         <w:pStyle w:val="ReportGuidelines"/>
       </w:pPr>
       <w:r>
-        <w:t xml:space="preserve">The 2 main focuses of my editor are a smooth level designer and an accessible UI. The </w:t>
-      </w:r>
-      <w:commentRangeStart w:id="3"/>
-      <w:r>
-        <w:t>level</w:t>
-      </w:r>
-      <w:commentRangeEnd w:id="3"/>
-      <w:r>
-        <w:commentReference w:id="3"/>
-      </w:r>
-      <w:r>
-        <w:t xml:space="preserve"> designer allows you to create the world you want (within reason) that your game takes place in. An easy to use user interface is essential to the editor as players will only stay creating if their user experience is enjoyable.</w:t>
+        <w:t>The 2 main focuses of my editor are a smooth level designer and an accessible UI. The level designer allows you to create the world you want (within reason) that your game takes place in. An easy to use user interface is essential to the editor as players will only stay creating if their user experience is enjoyable.</w:t>
       </w:r>
     </w:p>
     <w:p>
       <w:pPr>
         <w:pStyle w:val="ReportGuidelines"/>
       </w:pPr>
+      <w:r>
+        <w:t>Research Question:</w:t>
+      </w:r>
     </w:p>
     <w:p>
       <w:pPr>
         <w:pStyle w:val="ReportGuidelines"/>
-      </w:pPr>
-      <w:r>
-        <w:t>Research Question:</w:t>
+        <w:rPr>
+          <w:rFonts w:eastAsiaTheme="minorEastAsia"/>
+          <w:szCs w:val="24"/>
+        </w:rPr>
+      </w:pPr>
+      <w:r>
+        <w:rPr>
+          <w:rFonts w:eastAsiaTheme="minorEastAsia"/>
+          <w:szCs w:val="24"/>
+        </w:rPr>
+        <w:t xml:space="preserve">Is it possible to create a 2D top-down shootemup game editor which has no code involved </w:t>
+      </w:r>
+      <w:r>
+        <w:rPr>
+          <w:rFonts w:eastAsiaTheme="minorEastAsia"/>
+          <w:szCs w:val="24"/>
+        </w:rPr>
+        <w:t>whatsoever?</w:t>
+      </w:r>
+      <w:r>
+        <w:rPr>
+          <w:rFonts w:eastAsiaTheme="minorEastAsia"/>
+          <w:szCs w:val="24"/>
+        </w:rPr>
+        <w:t xml:space="preserve"> Will it be easy to use with no experience in Game Development and no </w:t>
+      </w:r>
+      <w:r>
+        <w:rPr>
+          <w:rFonts w:eastAsiaTheme="minorEastAsia"/>
+          <w:szCs w:val="24"/>
+        </w:rPr>
+        <w:t>tutorial?</w:t>
+      </w:r>
+      <w:r>
+        <w:rPr>
+          <w:rFonts w:eastAsiaTheme="minorEastAsia"/>
+          <w:szCs w:val="24"/>
+        </w:rPr>
+        <w:t xml:space="preserve"> Will the editor allow g</w:t>
+      </w:r>
+      <w:r>
+        <w:rPr>
+          <w:rFonts w:eastAsiaTheme="minorEastAsia"/>
+          <w:szCs w:val="24"/>
+        </w:rPr>
+        <w:t xml:space="preserve">ames </w:t>
+      </w:r>
+      <w:r>
+        <w:rPr>
+          <w:rFonts w:eastAsiaTheme="minorEastAsia"/>
+          <w:szCs w:val="24"/>
+        </w:rPr>
+        <w:t xml:space="preserve">created </w:t>
+      </w:r>
+      <w:r>
+        <w:rPr>
+          <w:rFonts w:eastAsiaTheme="minorEastAsia"/>
+          <w:szCs w:val="24"/>
+        </w:rPr>
+        <w:t xml:space="preserve">to </w:t>
+      </w:r>
+      <w:r>
+        <w:rPr>
+          <w:rFonts w:eastAsiaTheme="minorEastAsia"/>
+          <w:szCs w:val="24"/>
+        </w:rPr>
+        <w:t>vary enough to allow for creation of a multitude of games each with their own novel gameplay</w:t>
+      </w:r>
+      <w:r>
+        <w:rPr>
+          <w:rFonts w:eastAsiaTheme="minorEastAsia"/>
+          <w:szCs w:val="24"/>
+        </w:rPr>
+        <w:t xml:space="preserve"> while still being powerful in that specific </w:t>
+      </w:r>
+      <w:r>
+        <w:rPr>
+          <w:rFonts w:eastAsiaTheme="minorEastAsia"/>
+          <w:szCs w:val="24"/>
+        </w:rPr>
+        <w:t>area?</w:t>
+      </w:r>
+      <w:r>
+        <w:rPr>
+          <w:rFonts w:eastAsiaTheme="minorEastAsia"/>
+          <w:szCs w:val="24"/>
+        </w:rPr>
+        <w:t xml:space="preserve"> How does no code development stack up to a traditional learning curve </w:t>
+      </w:r>
+      <w:r>
+        <w:rPr>
+          <w:rFonts w:eastAsiaTheme="minorEastAsia"/>
+          <w:szCs w:val="24"/>
+        </w:rPr>
+        <w:t>of code-based</w:t>
+      </w:r>
+      <w:r>
+        <w:rPr>
+          <w:rFonts w:eastAsiaTheme="minorEastAsia"/>
+          <w:szCs w:val="24"/>
+        </w:rPr>
+        <w:t xml:space="preserve"> </w:t>
+      </w:r>
+      <w:r>
+        <w:rPr>
+          <w:rFonts w:eastAsiaTheme="minorEastAsia"/>
+          <w:szCs w:val="24"/>
+        </w:rPr>
+        <w:t>development?</w:t>
       </w:r>
     </w:p>
     <w:p>
       <w:pPr>
         <w:pStyle w:val="ReportGuidelines"/>
-        <w:rPr>
-          <w:rFonts w:eastAsiaTheme="minorEastAsia"/>
-          <w:szCs w:val="24"/>
-        </w:rPr>
-      </w:pPr>
-      <w:r>
-        <w:rPr>
-          <w:rFonts w:eastAsiaTheme="minorEastAsia"/>
-          <w:szCs w:val="24"/>
-        </w:rPr>
-        <w:t xml:space="preserve">Is it possible to create a 2D top-down shootemup game editor which has no code involved </w:t>
-      </w:r>
-      <w:r>
-        <w:rPr>
-          <w:rFonts w:eastAsiaTheme="minorEastAsia"/>
-          <w:szCs w:val="24"/>
-        </w:rPr>
-        <w:t>whatsoever?</w:t>
-      </w:r>
-      <w:r>
-        <w:rPr>
-          <w:rFonts w:eastAsiaTheme="minorEastAsia"/>
-          <w:szCs w:val="24"/>
-        </w:rPr>
-        <w:t xml:space="preserve"> Will it be easy to use with no experience in Game Development and no </w:t>
-      </w:r>
-      <w:r>
-        <w:rPr>
-          <w:rFonts w:eastAsiaTheme="minorEastAsia"/>
-          <w:szCs w:val="24"/>
-        </w:rPr>
-        <w:t>tutorial?</w:t>
-      </w:r>
-      <w:r>
-        <w:rPr>
-          <w:rFonts w:eastAsiaTheme="minorEastAsia"/>
-          <w:szCs w:val="24"/>
-        </w:rPr>
-        <w:t xml:space="preserve"> Will the editor allow g</w:t>
-      </w:r>
-      <w:r>
-        <w:rPr>
-          <w:rFonts w:eastAsiaTheme="minorEastAsia"/>
-          <w:szCs w:val="24"/>
-        </w:rPr>
-        <w:t xml:space="preserve">ames </w:t>
-      </w:r>
-      <w:r>
-        <w:rPr>
-          <w:rFonts w:eastAsiaTheme="minorEastAsia"/>
-          <w:szCs w:val="24"/>
-        </w:rPr>
-        <w:t xml:space="preserve">created </w:t>
-      </w:r>
-      <w:r>
-        <w:rPr>
-          <w:rFonts w:eastAsiaTheme="minorEastAsia"/>
-          <w:szCs w:val="24"/>
-        </w:rPr>
-        <w:t xml:space="preserve">to </w:t>
-      </w:r>
-      <w:r>
-        <w:rPr>
-          <w:rFonts w:eastAsiaTheme="minorEastAsia"/>
-          <w:szCs w:val="24"/>
-        </w:rPr>
-        <w:t>vary enough to allow for creation of a multitude of games each with their own novel gameplay</w:t>
-      </w:r>
-      <w:r>
-        <w:rPr>
-          <w:rFonts w:eastAsiaTheme="minorEastAsia"/>
-          <w:szCs w:val="24"/>
-        </w:rPr>
-        <w:t xml:space="preserve"> while still being powerful in that specific </w:t>
-      </w:r>
-      <w:r>
-        <w:rPr>
-          <w:rFonts w:eastAsiaTheme="minorEastAsia"/>
-          <w:szCs w:val="24"/>
-        </w:rPr>
-        <w:t>area?</w:t>
-      </w:r>
-      <w:r>
-        <w:rPr>
-          <w:rFonts w:eastAsiaTheme="minorEastAsia"/>
-          <w:szCs w:val="24"/>
-        </w:rPr>
-        <w:t xml:space="preserve"> How does no code development stack up to a traditional learning curve </w:t>
-      </w:r>
-      <w:proofErr w:type="gramStart"/>
-      <w:r>
-        <w:rPr>
-          <w:rFonts w:eastAsiaTheme="minorEastAsia"/>
-          <w:szCs w:val="24"/>
-        </w:rPr>
-        <w:t xml:space="preserve">of </w:t>
-      </w:r>
-      <w:r>
-        <w:rPr>
-          <w:rFonts w:eastAsiaTheme="minorEastAsia"/>
-          <w:szCs w:val="24"/>
-        </w:rPr>
-        <w:t xml:space="preserve"> code</w:t>
-      </w:r>
-      <w:proofErr w:type="gramEnd"/>
-      <w:r>
-        <w:rPr>
-          <w:rFonts w:eastAsiaTheme="minorEastAsia"/>
-          <w:szCs w:val="24"/>
-        </w:rPr>
-        <w:t xml:space="preserve"> based </w:t>
-      </w:r>
-      <w:r>
-        <w:rPr>
-          <w:rFonts w:eastAsiaTheme="minorEastAsia"/>
-          <w:szCs w:val="24"/>
-        </w:rPr>
-        <w:t>development</w:t>
-      </w:r>
-      <w:r>
-        <w:rPr>
-          <w:rFonts w:eastAsiaTheme="minorEastAsia"/>
-          <w:szCs w:val="24"/>
-        </w:rPr>
-        <w:t>.</w:t>
-      </w:r>
-    </w:p>
-    <w:p>
-      <w:pPr>
-        <w:pStyle w:val="ReportGuidelines"/>
-      </w:pPr>
-    </w:p>
-    <w:p>
-      <w:pPr>
-        <w:pStyle w:val="ReportGuidelines"/>
-      </w:pPr>
-    </w:p>
-    <w:p>
-      <w:pPr>
-        <w:pStyle w:val="ReportGuidelines"/>
-      </w:pPr>
-    </w:p>
-    <w:p>
-      <w:pPr>
-        <w:pStyle w:val="ReportGuidelines"/>
-      </w:pPr>
-    </w:p>
-    <w:p>
-      <w:pPr>
-        <w:pStyle w:val="ReportGuidelines"/>
-      </w:pPr>
-    </w:p>
-    <w:p>
-      <w:pPr>
-        <w:pStyle w:val="ReportGuidelines"/>
-      </w:pPr>
-    </w:p>
-    <w:p>
-      <w:pPr>
-        <w:pStyle w:val="ReportGuidelines"/>
-      </w:pPr>
-    </w:p>
-    <w:p>
-      <w:pPr>
-        <w:pStyle w:val="ReportGuidelines"/>
-      </w:pPr>
-    </w:p>
-    <w:p>
-      <w:pPr>
-        <w:pStyle w:val="ReportGuidelines"/>
-      </w:pPr>
-    </w:p>
-    <w:p>
-      <w:pPr>
-        <w:pStyle w:val="ReportGuidelines"/>
-      </w:pPr>
-    </w:p>
-    <w:p>
-      <w:pPr>
-        <w:pStyle w:val="ReportGuidelines"/>
-      </w:pPr>
-    </w:p>
-    <w:p>
-      <w:pPr>
-        <w:pStyle w:val="ReportGuidelines"/>
-      </w:pPr>
-    </w:p>
-    <w:p>
-      <w:pPr>
-        <w:pStyle w:val="ReportGuidelines"/>
-      </w:pPr>
-    </w:p>
-    <w:p>
-      <w:pPr>
-        <w:pStyle w:val="ReportGuidelines"/>
-      </w:pPr>
-    </w:p>
-    <w:p>
-      <w:pPr>
-        <w:pStyle w:val="ReportGuidelines"/>
       </w:pPr>
     </w:p>
     <w:p>
@@ -1610,16 +1489,15 @@
           <w:szCs w:val="24"/>
         </w:rPr>
       </w:pPr>
-      <w:bookmarkStart w:id="4" w:name="_Toc54714376"/>
+      <w:bookmarkStart w:id="3" w:name="_Toc54714376"/>
       <w:r>
         <w:rPr>
           <w:sz w:val="24"/>
           <w:szCs w:val="24"/>
         </w:rPr>
-        <w:lastRenderedPageBreak/>
         <w:t>Literature Review</w:t>
       </w:r>
-      <w:bookmarkEnd w:id="4"/>
+      <w:bookmarkEnd w:id="3"/>
     </w:p>
     <w:p>
       <w:pPr>
@@ -1635,23 +1513,7 @@
           <w:sz w:val="18"/>
           <w:szCs w:val="18"/>
         </w:rPr>
-        <w:t>“</w:t>
-      </w:r>
-      <w:r>
-        <w:rPr>
-          <w:i/>
-          <w:sz w:val="18"/>
-          <w:szCs w:val="18"/>
-        </w:rPr>
-        <w:t>Improving Student Performance by Introducing a No-code Approach: A Course Unit of Decision Support Systems</w:t>
-      </w:r>
-      <w:r>
-        <w:rPr>
-          <w:i/>
-          <w:sz w:val="18"/>
-          <w:szCs w:val="18"/>
-        </w:rPr>
-        <w:t>”</w:t>
+        <w:t>“Improving Student Performance by Introducing a No-code Approach: A Course Unit of Decision Support Systems”</w:t>
       </w:r>
     </w:p>
     <w:p>
@@ -1693,6 +1555,7 @@
         <w:rPr>
           <w:noProof/>
         </w:rPr>
+        <w:lastRenderedPageBreak/>
         <w:drawing>
           <wp:anchor distT="0" distB="0" distL="114300" distR="114300" simplePos="0" relativeHeight="251658240" behindDoc="0" locked="0" layoutInCell="1" allowOverlap="1" wp14:anchorId="023B024E" wp14:editId="1E0841A5">
             <wp:simplePos x="0" y="0"/>
@@ -1717,7 +1580,7 @@
                     <pic:cNvPicPr/>
                   </pic:nvPicPr>
                   <pic:blipFill>
-                    <a:blip r:embed="rId17" cstate="print">
+                    <a:blip r:embed="rId14" cstate="print">
                       <a:extLst>
                         <a:ext uri="{28A0092B-C50C-407E-A947-70E740481C1C}">
                           <a14:useLocalDpi xmlns:a14="http://schemas.microsoft.com/office/drawing/2010/main" val="0"/>
@@ -1942,7 +1805,6 @@
         <w:rPr>
           <w:szCs w:val="24"/>
         </w:rPr>
-        <w:lastRenderedPageBreak/>
         <w:t xml:space="preserve">keeping </w:t>
       </w:r>
       <w:r>
@@ -2042,12 +1904,7 @@
         <w:t xml:space="preserve"> and creation of said game.</w:t>
       </w:r>
       <w:r>
-        <w:t xml:space="preserve"> As the GUI is the number one thing the user will be interacting with, it is pertinent to the user experience (UX) of SlayerMake</w:t>
-      </w:r>
-      <w:bookmarkStart w:id="5" w:name="_GoBack"/>
-      <w:bookmarkEnd w:id="5"/>
-      <w:r>
-        <w:t xml:space="preserve">r that the UI follows these principles and practices, in particular for the target </w:t>
+        <w:t xml:space="preserve"> As the GUI is the number one thing the user will be interacting with, it is pertinent to the user experience (UX) of SlayerMaker that the UI follows these principles and practices, in particular for the target </w:t>
       </w:r>
       <w:r>
         <w:t>audience</w:t>
@@ -2150,7 +2007,7 @@
           <w:szCs w:val="24"/>
         </w:rPr>
       </w:pPr>
-      <w:bookmarkStart w:id="6" w:name="_Toc54714377"/>
+      <w:bookmarkStart w:id="4" w:name="_Toc54714377"/>
       <w:r>
         <w:rPr>
           <w:sz w:val="24"/>
@@ -2158,7 +2015,7 @@
         </w:rPr>
         <w:t>Evaluation and Discussion</w:t>
       </w:r>
-      <w:bookmarkEnd w:id="6"/>
+      <w:bookmarkEnd w:id="4"/>
     </w:p>
     <w:p>
       <w:r>
@@ -2210,6 +2067,46 @@
       <w:r>
         <w:t xml:space="preserve"> </w:t>
       </w:r>
+      <w:r>
+        <w:t xml:space="preserve">*While I did not have any fixed milestones from the start </w:t>
+      </w:r>
+      <w:r>
+        <w:t>my supervisor</w:t>
+      </w:r>
+      <w:r>
+        <w:t xml:space="preserve"> and I regularly came up with what was worth working on next at every project meeting. On the weeks where our meeting couldn’t go ahead, I came up with them myself. I feel we followed a logical process when deciding what to work on each week which resulted in</w:t>
+      </w:r>
+      <w:r>
+        <w:t xml:space="preserve"> small </w:t>
+      </w:r>
+      <w:r>
+        <w:t>one- or two-week</w:t>
+      </w:r>
+      <w:r>
+        <w:t xml:space="preserve"> sprints</w:t>
+      </w:r>
+      <w:r>
+        <w:t xml:space="preserve">, </w:t>
+      </w:r>
+      <w:r>
+        <w:t>regular commits and finished features, similar to an agile development process.</w:t>
+      </w:r>
+      <w:r>
+        <w:t xml:space="preserve"> This means that most of my features which were small and manageable in size were achieved on time.</w:t>
+      </w:r>
+      <w:r>
+        <w:t xml:space="preserve"> Please note, some gaps exist for Halloween, Christmas and </w:t>
+      </w:r>
+      <w:r>
+        <w:t>parts of ARGO</w:t>
+      </w:r>
+      <w:r>
+        <w:t>.</w:t>
+      </w:r>
+    </w:p>
+    <w:p>
+      <w:bookmarkStart w:id="5" w:name="_GoBack"/>
+      <w:bookmarkEnd w:id="5"/>
     </w:p>
     <w:tbl>
       <w:tblPr>
@@ -2272,19 +2169,16 @@
               </w:rPr>
             </w:pPr>
             <w:r>
-              <w:lastRenderedPageBreak/>
               <w:t>Refined the proposal. Narrowed the scope to two aspects of a no-code editor:</w:t>
             </w:r>
           </w:p>
           <w:p>
             <w:r>
-              <w:t xml:space="preserve">Map </w:t>
-            </w:r>
-            <w:proofErr w:type="spellStart"/>
-            <w:r>
-              <w:t>Creatuib</w:t>
-            </w:r>
-            <w:proofErr w:type="spellEnd"/>
+              <w:t>Map Crea</w:t>
+            </w:r>
+            <w:r>
+              <w:t>tor</w:t>
+            </w:r>
             <w:r>
               <w:t xml:space="preserve"> and User Interface</w:t>
             </w:r>
@@ -2382,6 +2276,7 @@
           </w:tcPr>
           <w:p>
             <w:r>
+              <w:lastRenderedPageBreak/>
               <w:t>Simple Menu</w:t>
             </w:r>
           </w:p>
@@ -3054,7 +2949,6 @@
           </w:tcPr>
           <w:p>
             <w:r>
-              <w:lastRenderedPageBreak/>
               <w:t>Enemy Spawners implementation</w:t>
             </w:r>
           </w:p>
@@ -3279,6 +3173,7 @@
           </w:tcPr>
           <w:p>
             <w:r>
+              <w:lastRenderedPageBreak/>
               <w:t>Goal/ Sub goal design. High level game types Possible options</w:t>
             </w:r>
           </w:p>
@@ -3553,7 +3448,11 @@
           <w:tcPr>
             <w:tcW w:w="1245" w:type="dxa"/>
           </w:tcPr>
-          <w:p/>
+          <w:p>
+            <w:r>
+              <w:t>Y</w:t>
+            </w:r>
+          </w:p>
         </w:tc>
       </w:tr>
       <w:tr>
@@ -3581,7 +3480,43 @@
           <w:tcPr>
             <w:tcW w:w="1245" w:type="dxa"/>
           </w:tcPr>
-          <w:p/>
+          <w:p>
+            <w:r>
+              <w:t>Y</w:t>
+            </w:r>
+          </w:p>
+        </w:tc>
+      </w:tr>
+      <w:tr>
+        <w:tc>
+          <w:tcPr>
+            <w:tcW w:w="6542" w:type="dxa"/>
+          </w:tcPr>
+          <w:p>
+            <w:r>
+              <w:t>Simple Sound Manager</w:t>
+            </w:r>
+          </w:p>
+        </w:tc>
+        <w:tc>
+          <w:tcPr>
+            <w:tcW w:w="1229" w:type="dxa"/>
+          </w:tcPr>
+          <w:p>
+            <w:r>
+              <w:t>26 April</w:t>
+            </w:r>
+          </w:p>
+        </w:tc>
+        <w:tc>
+          <w:tcPr>
+            <w:tcW w:w="1245" w:type="dxa"/>
+          </w:tcPr>
+          <w:p>
+            <w:r>
+              <w:t>N</w:t>
+            </w:r>
+          </w:p>
         </w:tc>
       </w:tr>
     </w:tbl>
@@ -3680,7 +3615,7 @@
           <w:szCs w:val="24"/>
         </w:rPr>
       </w:pPr>
-      <w:bookmarkStart w:id="7" w:name="_Toc54714378"/>
+      <w:bookmarkStart w:id="6" w:name="_Toc54714378"/>
       <w:r>
         <w:rPr>
           <w:sz w:val="24"/>
@@ -3688,7 +3623,7 @@
         </w:rPr>
         <w:t>Conclusions</w:t>
       </w:r>
-      <w:bookmarkEnd w:id="7"/>
+      <w:bookmarkEnd w:id="6"/>
     </w:p>
     <w:p>
       <w:r>
@@ -3725,34 +3660,35 @@
           <w:szCs w:val="24"/>
         </w:rPr>
       </w:pPr>
-      <w:bookmarkStart w:id="8" w:name="_Toc54714379"/>
+      <w:bookmarkStart w:id="7" w:name="_Toc54714379"/>
       <w:r>
         <w:rPr>
           <w:sz w:val="24"/>
           <w:szCs w:val="24"/>
         </w:rPr>
+        <w:lastRenderedPageBreak/>
         <w:t>References</w:t>
       </w:r>
+      <w:bookmarkEnd w:id="7"/>
+    </w:p>
+    <w:p/>
+    <w:p>
+      <w:pPr>
+        <w:pStyle w:val="Heading1"/>
+        <w:rPr>
+          <w:sz w:val="24"/>
+          <w:szCs w:val="24"/>
+        </w:rPr>
+      </w:pPr>
+      <w:bookmarkStart w:id="8" w:name="_Toc54714380"/>
+      <w:r>
+        <w:rPr>
+          <w:sz w:val="24"/>
+          <w:szCs w:val="24"/>
+        </w:rPr>
+        <w:t>Appendices</w:t>
+      </w:r>
       <w:bookmarkEnd w:id="8"/>
-    </w:p>
-    <w:p/>
-    <w:p>
-      <w:pPr>
-        <w:pStyle w:val="Heading1"/>
-        <w:rPr>
-          <w:sz w:val="24"/>
-          <w:szCs w:val="24"/>
-        </w:rPr>
-      </w:pPr>
-      <w:bookmarkStart w:id="9" w:name="_Toc54714380"/>
-      <w:r>
-        <w:rPr>
-          <w:sz w:val="24"/>
-          <w:szCs w:val="24"/>
-        </w:rPr>
-        <w:t>Appendices</w:t>
-      </w:r>
-      <w:bookmarkEnd w:id="9"/>
     </w:p>
     <w:p>
       <w:r>
@@ -3786,40 +3722,10 @@
 </w:document>
 </file>
 
-<file path=word/comments.xml><?xml version="1.0" encoding="utf-8"?>
-<w:comments xmlns:wpc="http://schemas.microsoft.com/office/word/2010/wordprocessingCanvas" xmlns:cx="http://schemas.microsoft.com/office/drawing/2014/chartex" xmlns:cx1="http://schemas.microsoft.com/office/drawing/2015/9/8/chartex" xmlns:cx2="http://schemas.microsoft.com/office/drawing/2015/10/21/chartex" xmlns:cx3="http://schemas.microsoft.com/office/drawing/2016/5/9/chartex" xmlns:cx4="http://schemas.microsoft.com/office/drawing/2016/5/10/chartex" xmlns:cx5="http://schemas.microsoft.com/office/drawing/2016/5/11/chartex" xmlns:cx6="http://schemas.microsoft.com/office/drawing/2016/5/12/chartex" xmlns:cx7="http://schemas.microsoft.com/office/drawing/2016/5/13/chartex" xmlns:cx8="http://schemas.microsoft.com/office/drawing/2016/5/14/chartex" xmlns:mc="http://schemas.openxmlformats.org/markup-compatibility/2006" xmlns:aink="http://schemas.microsoft.com/office/drawing/2016/ink" xmlns:am3d="http://schemas.microsoft.com/office/drawing/2017/model3d" xmlns:o="urn:schemas-microsoft-com:office:office" xmlns:r="http://schemas.openxmlformats.org/officeDocument/2006/relationships" xmlns:m="http://schemas.openxmlformats.org/officeDocument/2006/math" xmlns:v="urn:schemas-microsoft-com:vml" xmlns:wp14="http://schemas.microsoft.com/office/word/2010/wordprocessingDrawing" xmlns:wp="http://schemas.openxmlformats.org/drawingml/2006/wordprocessingDrawing" xmlns:w10="urn:schemas-microsoft-com:office:word" xmlns:w="http://schemas.openxmlformats.org/wordprocessingml/2006/main" xmlns:w14="http://schemas.microsoft.com/office/word/2010/wordml" xmlns:w15="http://schemas.microsoft.com/office/word/2012/wordml" xmlns:w16cid="http://schemas.microsoft.com/office/word/2016/wordml/cid" xmlns:w16se="http://schemas.microsoft.com/office/word/2015/wordml/symex" xmlns:wpg="http://schemas.microsoft.com/office/word/2010/wordprocessingGroup" xmlns:wpi="http://schemas.microsoft.com/office/word/2010/wordprocessingInk" xmlns:wne="http://schemas.microsoft.com/office/word/2006/wordml" xmlns:wps="http://schemas.microsoft.com/office/word/2010/wordprocessingShape" mc:Ignorable="w14 w15 w16se w16cid wp14">
-  <w:comment w:id="3" w:author="Martin Harrigan" w:date="2022-11-22T11:14:00Z" w:initials="MH">
-    <w:p>
-      <w:r>
-        <w:t>Add a research question. For example, can we find a suitable balance between giving the user the ability to create any type of top-down shootemup, and limiting their choices to a palette of pre-existing components?</w:t>
-      </w:r>
-      <w:r>
-        <w:annotationRef/>
-      </w:r>
-      <w:r>
-        <w:annotationRef/>
-      </w:r>
-    </w:p>
-  </w:comment>
-</w:comments>
-</file>
-
-<file path=word/commentsExtended.xml><?xml version="1.0" encoding="utf-8"?>
-<w15:commentsEx xmlns:wpc="http://schemas.microsoft.com/office/word/2010/wordprocessingCanvas" xmlns:cx="http://schemas.microsoft.com/office/drawing/2014/chartex" xmlns:cx1="http://schemas.microsoft.com/office/drawing/2015/9/8/chartex" xmlns:cx2="http://schemas.microsoft.com/office/drawing/2015/10/21/chartex" xmlns:cx3="http://schemas.microsoft.com/office/drawing/2016/5/9/chartex" xmlns:cx4="http://schemas.microsoft.com/office/drawing/2016/5/10/chartex" xmlns:cx5="http://schemas.microsoft.com/office/drawing/2016/5/11/chartex" xmlns:cx6="http://schemas.microsoft.com/office/drawing/2016/5/12/chartex" xmlns:cx7="http://schemas.microsoft.com/office/drawing/2016/5/13/chartex" xmlns:cx8="http://schemas.microsoft.com/office/drawing/2016/5/14/chartex" xmlns:mc="http://schemas.openxmlformats.org/markup-compatibility/2006" xmlns:aink="http://schemas.microsoft.com/office/drawing/2016/ink" xmlns:am3d="http://schemas.microsoft.com/office/drawing/2017/model3d" xmlns:o="urn:schemas-microsoft-com:office:office" xmlns:r="http://schemas.openxmlformats.org/officeDocument/2006/relationships" xmlns:m="http://schemas.openxmlformats.org/officeDocument/2006/math" xmlns:v="urn:schemas-microsoft-com:vml" xmlns:wp14="http://schemas.microsoft.com/office/word/2010/wordprocessingDrawing" xmlns:wp="http://schemas.openxmlformats.org/drawingml/2006/wordprocessingDrawing" xmlns:w10="urn:schemas-microsoft-com:office:word" xmlns:w="http://schemas.openxmlformats.org/wordprocessingml/2006/main" xmlns:w14="http://schemas.microsoft.com/office/word/2010/wordml" xmlns:w15="http://schemas.microsoft.com/office/word/2012/wordml" xmlns:w16cid="http://schemas.microsoft.com/office/word/2016/wordml/cid" xmlns:w16se="http://schemas.microsoft.com/office/word/2015/wordml/symex" xmlns:wpg="http://schemas.microsoft.com/office/word/2010/wordprocessingGroup" xmlns:wpi="http://schemas.microsoft.com/office/word/2010/wordprocessingInk" xmlns:wne="http://schemas.microsoft.com/office/word/2006/wordml" xmlns:wps="http://schemas.microsoft.com/office/word/2010/wordprocessingShape" mc:Ignorable="w14 w15 w16se w16cid wp14">
-  <w15:commentEx w15:paraId="12B6910C" w15:done="1"/>
-</w15:commentsEx>
-</file>
-
 <file path=word/commentsExtensible.xml><?xml version="1.0" encoding="utf-8"?>
 <w16cex:commentsExtensible xmlns:w16="http://schemas.microsoft.com/office/word/2018/wordml" xmlns:w16cex="http://schemas.microsoft.com/office/word/2018/wordml/cex" xmlns:mc="http://schemas.openxmlformats.org/markup-compatibility/2006" mc:Ignorable="w16 w16cex">
   <w16cex:commentExtensible w16cex:durableId="24102834" w16cex:dateUtc="2022-11-22T11:14:41.357Z"/>
 </w16cex:commentsExtensible>
-</file>
-
-<file path=word/commentsIds.xml><?xml version="1.0" encoding="utf-8"?>
-<w16cid:commentsIds xmlns:wpc="http://schemas.microsoft.com/office/word/2010/wordprocessingCanvas" xmlns:cx="http://schemas.microsoft.com/office/drawing/2014/chartex" xmlns:cx1="http://schemas.microsoft.com/office/drawing/2015/9/8/chartex" xmlns:cx2="http://schemas.microsoft.com/office/drawing/2015/10/21/chartex" xmlns:cx3="http://schemas.microsoft.com/office/drawing/2016/5/9/chartex" xmlns:cx4="http://schemas.microsoft.com/office/drawing/2016/5/10/chartex" xmlns:cx5="http://schemas.microsoft.com/office/drawing/2016/5/11/chartex" xmlns:cx6="http://schemas.microsoft.com/office/drawing/2016/5/12/chartex" xmlns:cx7="http://schemas.microsoft.com/office/drawing/2016/5/13/chartex" xmlns:cx8="http://schemas.microsoft.com/office/drawing/2016/5/14/chartex" xmlns:mc="http://schemas.openxmlformats.org/markup-compatibility/2006" xmlns:aink="http://schemas.microsoft.com/office/drawing/2016/ink" xmlns:am3d="http://schemas.microsoft.com/office/drawing/2017/model3d" xmlns:o="urn:schemas-microsoft-com:office:office" xmlns:r="http://schemas.openxmlformats.org/officeDocument/2006/relationships" xmlns:m="http://schemas.openxmlformats.org/officeDocument/2006/math" xmlns:v="urn:schemas-microsoft-com:vml" xmlns:wp14="http://schemas.microsoft.com/office/word/2010/wordprocessingDrawing" xmlns:wp="http://schemas.openxmlformats.org/drawingml/2006/wordprocessingDrawing" xmlns:w10="urn:schemas-microsoft-com:office:word" xmlns:w="http://schemas.openxmlformats.org/wordprocessingml/2006/main" xmlns:w14="http://schemas.microsoft.com/office/word/2010/wordml" xmlns:w15="http://schemas.microsoft.com/office/word/2012/wordml" xmlns:w16cid="http://schemas.microsoft.com/office/word/2016/wordml/cid" xmlns:w16se="http://schemas.microsoft.com/office/word/2015/wordml/symex" xmlns:wpg="http://schemas.microsoft.com/office/word/2010/wordprocessingGroup" xmlns:wpi="http://schemas.microsoft.com/office/word/2010/wordprocessingInk" xmlns:wne="http://schemas.microsoft.com/office/word/2006/wordml" xmlns:wps="http://schemas.microsoft.com/office/word/2010/wordprocessingShape" mc:Ignorable="w14 w15 w16se w16cid wp14">
-  <w16cid:commentId w16cid:paraId="12B6910C" w16cid:durableId="24102834"/>
-</w16cid:commentsIds>
 </file>
 
 <file path=word/numbering.xml><?xml version="1.0" encoding="utf-8"?>
@@ -3941,14 +3847,6 @@
     <w:abstractNumId w:val="0"/>
   </w:num>
 </w:numbering>
-</file>
-
-<file path=word/people.xml><?xml version="1.0" encoding="utf-8"?>
-<w15:people xmlns:wpc="http://schemas.microsoft.com/office/word/2010/wordprocessingCanvas" xmlns:cx="http://schemas.microsoft.com/office/drawing/2014/chartex" xmlns:cx1="http://schemas.microsoft.com/office/drawing/2015/9/8/chartex" xmlns:cx2="http://schemas.microsoft.com/office/drawing/2015/10/21/chartex" xmlns:cx3="http://schemas.microsoft.com/office/drawing/2016/5/9/chartex" xmlns:cx4="http://schemas.microsoft.com/office/drawing/2016/5/10/chartex" xmlns:cx5="http://schemas.microsoft.com/office/drawing/2016/5/11/chartex" xmlns:cx6="http://schemas.microsoft.com/office/drawing/2016/5/12/chartex" xmlns:cx7="http://schemas.microsoft.com/office/drawing/2016/5/13/chartex" xmlns:cx8="http://schemas.microsoft.com/office/drawing/2016/5/14/chartex" xmlns:mc="http://schemas.openxmlformats.org/markup-compatibility/2006" xmlns:aink="http://schemas.microsoft.com/office/drawing/2016/ink" xmlns:am3d="http://schemas.microsoft.com/office/drawing/2017/model3d" xmlns:o="urn:schemas-microsoft-com:office:office" xmlns:r="http://schemas.openxmlformats.org/officeDocument/2006/relationships" xmlns:m="http://schemas.openxmlformats.org/officeDocument/2006/math" xmlns:v="urn:schemas-microsoft-com:vml" xmlns:wp14="http://schemas.microsoft.com/office/word/2010/wordprocessingDrawing" xmlns:wp="http://schemas.openxmlformats.org/drawingml/2006/wordprocessingDrawing" xmlns:w10="urn:schemas-microsoft-com:office:word" xmlns:w="http://schemas.openxmlformats.org/wordprocessingml/2006/main" xmlns:w14="http://schemas.microsoft.com/office/word/2010/wordml" xmlns:w15="http://schemas.microsoft.com/office/word/2012/wordml" xmlns:w16cid="http://schemas.microsoft.com/office/word/2016/wordml/cid" xmlns:w16se="http://schemas.microsoft.com/office/word/2015/wordml/symex" xmlns:wpg="http://schemas.microsoft.com/office/word/2010/wordprocessingGroup" xmlns:wpi="http://schemas.microsoft.com/office/word/2010/wordprocessingInk" xmlns:wne="http://schemas.microsoft.com/office/word/2006/wordml" xmlns:wps="http://schemas.microsoft.com/office/word/2010/wordprocessingShape" mc:Ignorable="w14 w15 w16se w16cid wp14">
-  <w15:person w15:author="Martin Harrigan">
-    <w15:presenceInfo w15:providerId="AD" w15:userId="S::harriganm@itcarlow.ie::c20339b0-27ce-4665-94c8-e3f3fcbab5f7"/>
-  </w15:person>
-</w15:people>
 </file>
 
 <file path=word/styles.xml><?xml version="1.0" encoding="utf-8"?>
@@ -4382,6 +4280,7 @@
   <w:style w:type="character" w:default="1" w:styleId="DefaultParagraphFont">
     <w:name w:val="Default Paragraph Font"/>
     <w:uiPriority w:val="1"/>
+    <w:semiHidden/>
     <w:unhideWhenUsed/>
   </w:style>
   <w:style w:type="table" w:default="1" w:styleId="TableNormal">

</xml_diff>

<commit_message>
project report almost finished
</commit_message>
<xml_diff>
--- a/Documentation/Project Report.docx
+++ b/Documentation/Project Report.docx
@@ -1081,7 +1081,10 @@
     <w:p/>
     <w:p>
       <w:r>
-        <w:t>Use this template when writing your research report. As a rule of thumb, the report should be of the order of 10 pages (about 250 words/page).</w:t>
+        <w:t xml:space="preserve">I would also like to thank </w:t>
+      </w:r>
+      <w:r>
+        <w:t>all of my lecturers throughout the years for helping develop my programming and game development abilities.</w:t>
       </w:r>
     </w:p>
     <w:p/>
@@ -1180,21 +1183,7 @@
         <w:rPr>
           <w:szCs w:val="24"/>
         </w:rPr>
-        <w:t xml:space="preserve">In the last couple of years most games which have had continued success and a thriving player base beyond the initial launch phase of the game have had this to some capacity. Roblox, </w:t>
-      </w:r>
-      <w:proofErr w:type="spellStart"/>
-      <w:r>
-        <w:rPr>
-          <w:szCs w:val="24"/>
-        </w:rPr>
-        <w:t>Fortnite</w:t>
-      </w:r>
-      <w:proofErr w:type="spellEnd"/>
-      <w:r>
-        <w:rPr>
-          <w:szCs w:val="24"/>
-        </w:rPr>
-        <w:t>, Minecraft and GTA 5 are the best examples of this. Halo Infinite for example, launched without this and while it saw a massive player base initially, this dwindled off as 343 Industries were unable to add new content fast enough. Now they have released their in-game editor “Forge Mode” and the player base is beginning to return.</w:t>
+        <w:t>In the last couple of years most games which have had continued success and a thriving player base beyond the initial launch phase of the game have had this to some capacity. Roblox, Fortnite, Minecraft and GTA 5 are the best examples of this. Halo Infinite for example, launched without this and while it saw a massive player base initially, this dwindled off as 343 Industries were unable to add new content fast enough. Now they have released their in-game editor “Forge Mode” and the player base is beginning to return.</w:t>
       </w:r>
     </w:p>
     <w:p>
@@ -1234,35 +1223,7 @@
         <w:rPr>
           <w:szCs w:val="24"/>
         </w:rPr>
-        <w:t xml:space="preserve">ame has gone further in this regard than </w:t>
-      </w:r>
-      <w:proofErr w:type="spellStart"/>
-      <w:r>
-        <w:rPr>
-          <w:szCs w:val="24"/>
-        </w:rPr>
-        <w:t>Fortnite</w:t>
-      </w:r>
-      <w:proofErr w:type="spellEnd"/>
-      <w:r>
-        <w:rPr>
-          <w:szCs w:val="24"/>
-        </w:rPr>
-        <w:t xml:space="preserve"> Battle Royale, and low and behold consistently one of the most played games in world since its release 5 years ago. Not just does </w:t>
-      </w:r>
-      <w:proofErr w:type="spellStart"/>
-      <w:r>
-        <w:rPr>
-          <w:szCs w:val="24"/>
-        </w:rPr>
-        <w:t>Fortnite</w:t>
-      </w:r>
-      <w:proofErr w:type="spellEnd"/>
-      <w:r>
-        <w:rPr>
-          <w:szCs w:val="24"/>
-        </w:rPr>
-        <w:t xml:space="preserve"> have a game editor called “Creative” mode which allows you to create your own maps and minigames, but it also has a way to get your game viewed by the masses</w:t>
+        <w:t>ame has gone further in this regard than Fortnite Battle Royale, and low and behold consistently one of the most played games in world since its release 5 years ago. Not just does Fortnite have a game editor called “Creative” mode which allows you to create your own maps and minigames, but it also has a way to get your game viewed by the masses</w:t>
       </w:r>
       <w:r>
         <w:rPr>
@@ -1274,21 +1235,7 @@
         <w:rPr>
           <w:szCs w:val="24"/>
         </w:rPr>
-        <w:t xml:space="preserve">. Lastly, </w:t>
-      </w:r>
-      <w:proofErr w:type="spellStart"/>
-      <w:r>
-        <w:rPr>
-          <w:szCs w:val="24"/>
-        </w:rPr>
-        <w:t>Fortnite</w:t>
-      </w:r>
-      <w:proofErr w:type="spellEnd"/>
-      <w:r>
-        <w:rPr>
-          <w:szCs w:val="24"/>
-        </w:rPr>
-        <w:t xml:space="preserve"> incorporates referral codes called “creator codes” which allow the builders of these game modes to get paid. A player who plays their game, will see their creator code and opt to put in in their item shop, then when they buy something from the shop, a portion (5%) of that money goes to the creator. This is genius as it incentivises creating content more than even the enjoyment of being creative, but also the excitement of others enjoying your game and lastly the bonus of a pay check for doing a good job. </w:t>
+        <w:t xml:space="preserve">. Lastly, Fortnite incorporates referral codes called “creator codes” which allow the builders of these game modes to get paid. A player who plays their game, will see their creator code and opt to put in in their item shop, then when they buy something from the shop, a portion (5%) of that money goes to the creator. This is genius as it incentivises creating content more than even the enjoyment of being creative, but also the excitement of others enjoying your game and lastly the bonus of a pay check for doing a good job. </w:t>
       </w:r>
     </w:p>
     <w:p>
@@ -1305,14 +1252,12 @@
         <w:lastRenderedPageBreak/>
         <w:t xml:space="preserve">While </w:t>
       </w:r>
-      <w:proofErr w:type="spellStart"/>
-      <w:r>
-        <w:rPr>
-          <w:szCs w:val="24"/>
-        </w:rPr>
-        <w:t>its</w:t>
-      </w:r>
-      <w:proofErr w:type="spellEnd"/>
+      <w:r>
+        <w:rPr>
+          <w:szCs w:val="24"/>
+        </w:rPr>
+        <w:t>it’s</w:t>
+      </w:r>
       <w:r>
         <w:rPr>
           <w:szCs w:val="24"/>
@@ -1515,6 +1460,71 @@
         </w:rPr>
         <w:t>“Improving Student Performance by Introducing a No-code Approach: A Course Unit of Decision Support Systems”</w:t>
       </w:r>
+      <w:r>
+        <w:rPr>
+          <w:i/>
+          <w:sz w:val="18"/>
+          <w:szCs w:val="18"/>
+        </w:rPr>
+        <w:t xml:space="preserve"> </w:t>
+      </w:r>
+    </w:p>
+    <w:p>
+      <w:pPr>
+        <w:rPr>
+          <w:sz w:val="18"/>
+          <w:szCs w:val="18"/>
+        </w:rPr>
+      </w:pPr>
+      <w:r>
+        <w:rPr>
+          <w:sz w:val="18"/>
+          <w:szCs w:val="18"/>
+        </w:rPr>
+        <w:t>[1]</w:t>
+      </w:r>
+      <w:r>
+        <w:rPr>
+          <w:sz w:val="18"/>
+          <w:szCs w:val="18"/>
+        </w:rPr>
+        <w:t xml:space="preserve"> </w:t>
+      </w:r>
+      <w:r>
+        <w:rPr>
+          <w:sz w:val="18"/>
+          <w:szCs w:val="18"/>
+        </w:rPr>
+        <w:t>(</w:t>
+      </w:r>
+      <w:r>
+        <w:rPr>
+          <w:sz w:val="18"/>
+          <w:szCs w:val="18"/>
+        </w:rPr>
+        <w:t xml:space="preserve">Hai Wang </w:t>
+      </w:r>
+      <w:r>
+        <w:rPr>
+          <w:sz w:val="18"/>
+          <w:szCs w:val="18"/>
+        </w:rPr>
+        <w:t>and Shouhong</w:t>
+      </w:r>
+      <w:r>
+        <w:rPr>
+          <w:sz w:val="18"/>
+          <w:szCs w:val="18"/>
+        </w:rPr>
+        <w:t xml:space="preserve"> Wang 2022</w:t>
+      </w:r>
+      <w:r>
+        <w:rPr>
+          <w:sz w:val="18"/>
+          <w:szCs w:val="18"/>
+        </w:rPr>
+        <w:t>)</w:t>
+      </w:r>
     </w:p>
     <w:p>
       <w:r>
@@ -1524,15 +1534,7 @@
         <w:t xml:space="preserve"> An example of this which I found particularly pertinent to my </w:t>
       </w:r>
       <w:r>
-        <w:t xml:space="preserve">project is a paper titled “Improving Student Performance by Introducing a No-code Approach: A Course Unit of Decision Support Systems” which was written by Hai Wang and </w:t>
-      </w:r>
-      <w:proofErr w:type="spellStart"/>
-      <w:r>
-        <w:t>Shouhong</w:t>
-      </w:r>
-      <w:proofErr w:type="spellEnd"/>
-      <w:r>
-        <w:t xml:space="preserve"> Wang (2022)</w:t>
+        <w:t>project is a paper titled “Improving Student Performance by Introducing a No-code Approach: A Course Unit of Decision Support Systems” which was written by Hai Wang and Shouhong Wang (2022)</w:t>
       </w:r>
       <w:r>
         <w:t>. The course which the authors experimented with was a decision support systems (DSS)</w:t>
@@ -1714,6 +1716,49 @@
     <w:p>
       <w:pPr>
         <w:rPr>
+          <w:sz w:val="18"/>
+          <w:szCs w:val="18"/>
+        </w:rPr>
+      </w:pPr>
+      <w:r>
+        <w:rPr>
+          <w:sz w:val="18"/>
+          <w:szCs w:val="18"/>
+        </w:rPr>
+        <w:t xml:space="preserve">[2] </w:t>
+      </w:r>
+      <w:r>
+        <w:rPr>
+          <w:sz w:val="18"/>
+          <w:szCs w:val="18"/>
+        </w:rPr>
+        <w:t>(</w:t>
+      </w:r>
+      <w:r>
+        <w:rPr>
+          <w:sz w:val="18"/>
+          <w:szCs w:val="18"/>
+        </w:rPr>
+        <w:t>Mike Kelley</w:t>
+      </w:r>
+      <w:r>
+        <w:rPr>
+          <w:sz w:val="18"/>
+          <w:szCs w:val="18"/>
+        </w:rPr>
+        <w:t xml:space="preserve"> 2016</w:t>
+      </w:r>
+      <w:r>
+        <w:rPr>
+          <w:sz w:val="18"/>
+          <w:szCs w:val="18"/>
+        </w:rPr>
+        <w:t>)</w:t>
+      </w:r>
+    </w:p>
+    <w:p>
+      <w:pPr>
+        <w:rPr>
           <w:szCs w:val="24"/>
         </w:rPr>
       </w:pPr>
@@ -2104,10 +2149,7 @@
         <w:t>.</w:t>
       </w:r>
     </w:p>
-    <w:p>
-      <w:bookmarkStart w:id="5" w:name="_GoBack"/>
-      <w:bookmarkEnd w:id="5"/>
-    </w:p>
+    <w:p/>
     <w:tbl>
       <w:tblPr>
         <w:tblStyle w:val="TableGrid"/>
@@ -2244,6 +2286,7 @@
           </w:tcPr>
           <w:p>
             <w:r>
+              <w:lastRenderedPageBreak/>
               <w:t>Click and place walls</w:t>
             </w:r>
           </w:p>
@@ -2276,7 +2319,6 @@
           </w:tcPr>
           <w:p>
             <w:r>
-              <w:lastRenderedPageBreak/>
               <w:t>Simple Menu</w:t>
             </w:r>
           </w:p>
@@ -3109,6 +3151,7 @@
           </w:tcPr>
           <w:p>
             <w:r>
+              <w:lastRenderedPageBreak/>
               <w:t>Choose which game to play</w:t>
             </w:r>
           </w:p>
@@ -3173,7 +3216,6 @@
           </w:tcPr>
           <w:p>
             <w:r>
-              <w:lastRenderedPageBreak/>
               <w:t>Goal/ Sub goal design. High level game types Possible options</w:t>
             </w:r>
           </w:p>
@@ -3544,6 +3586,21 @@
         <w:t>great end product.</w:t>
       </w:r>
     </w:p>
+    <w:p/>
+    <w:p>
+      <w:r>
+        <w:t>Game Creation, Saving, Loading:</w:t>
+      </w:r>
+    </w:p>
+    <w:p>
+      <w:r>
+        <w:t>A user can, with no development experience create a game from start to finish, this is done in an intuitive way, starting with a higher-level look at what the game will be all the way to low level, small changes. Upon finishing this the user can then save th</w:t>
+      </w:r>
+      <w:r>
+        <w:t>eir creations to a file. When returning to the play screen a dynamically created set of buttons for the control of that game will now exist, without ever restarting the program. When clicking play on a game, the file which contains that game is loaded efficiently and the game begins. Additionally, the user interface will dynamically change to other changes to the screen. The delete button which deletes a game file will change the UI, the same for downloaded files from a database.</w:t>
+      </w:r>
+    </w:p>
+    <w:p/>
     <w:p>
       <w:r>
         <w:t>Game Objects</w:t>
@@ -3554,26 +3611,26 @@
     </w:p>
     <w:p>
       <w:r>
-        <w:t xml:space="preserve">The </w:t>
-      </w:r>
-      <w:r>
-        <w:t>game objects</w:t>
-      </w:r>
-      <w:r>
-        <w:t xml:space="preserve"> of </w:t>
-      </w:r>
-      <w:r>
-        <w:t>SlayerMaker</w:t>
-      </w:r>
-      <w:r>
-        <w:t xml:space="preserve"> are instantiated and stored in vector of unique pointers to objects</w:t>
-      </w:r>
-      <w:r>
-        <w:t xml:space="preserve">. This means </w:t>
+        <w:t>The way objects are handled in SlayerMaker</w:t>
+      </w:r>
+      <w:r>
+        <w:t xml:space="preserve"> involves using dynamically created vectors of unique pointers to objects. This is an extremely efficient and useful way to work with so many objects. Additionally, the textures which these game objects use are loaded in using a texture manager just once, these are then saved to a map and reused by each object instead of being reloaded. All of this contributes to a really smooth experience when placing and using </w:t>
+      </w:r>
+      <w:r>
+        <w:t>objects</w:t>
       </w:r>
       <w:r>
         <w:t xml:space="preserve"> </w:t>
       </w:r>
+      <w:r>
+        <w:t xml:space="preserve">in </w:t>
+      </w:r>
+      <w:r>
+        <w:t xml:space="preserve">the creation process of the game, something which I think </w:t>
+      </w:r>
+      <w:r>
+        <w:t xml:space="preserve">makes the user experiencer really enjoyable. </w:t>
+      </w:r>
     </w:p>
     <w:p/>
     <w:p>
@@ -3581,74 +3638,593 @@
         <w:t>Network Manager:</w:t>
       </w:r>
     </w:p>
+    <w:p>
+      <w:r>
+        <w:t xml:space="preserve">During my Internship I used a fair bit of SQL for database interactions, all be it in a very different tech stack. During this project I tasked myself with being able to implement something similar. I settled on using SQLite as it seemed lightweight. I managed in the end to </w:t>
+      </w:r>
+      <w:r>
+        <w:lastRenderedPageBreak/>
+        <w:t xml:space="preserve">get the CRU principles out of CRUD </w:t>
+      </w:r>
+      <w:r>
+        <w:t xml:space="preserve">(Create, Read, Update, </w:t>
+      </w:r>
+      <w:r>
+        <w:t>Delete) when</w:t>
+      </w:r>
+      <w:r>
+        <w:t xml:space="preserve"> interacting with the database included in the end product</w:t>
+      </w:r>
+      <w:r>
+        <w:t>.</w:t>
+      </w:r>
+    </w:p>
+    <w:p>
+      <w:r>
+        <w:t>Game Variety:</w:t>
+      </w:r>
+    </w:p>
+    <w:p>
+      <w:r>
+        <w:t xml:space="preserve">Both my supervisor and I agreed early on that in order to make the </w:t>
+      </w:r>
+      <w:r>
+        <w:t>editor easy to use a curated list of items, enemies’</w:t>
+      </w:r>
+      <w:r>
+        <w:t>,</w:t>
+      </w:r>
+      <w:r>
+        <w:t xml:space="preserve"> walls</w:t>
+      </w:r>
+      <w:r>
+        <w:t>,</w:t>
+      </w:r>
+      <w:r>
+        <w:t xml:space="preserve"> and other game objects made sense. The main concern with making this decision </w:t>
+      </w:r>
+      <w:r>
+        <w:t>was we would sacrifice the diversity of the shootemups that could be made in favour of the editor being easy to use. However, this is not the case</w:t>
+      </w:r>
+      <w:r>
+        <w:t xml:space="preserve">. For how simple the editor is to use the variance in end product is </w:t>
+      </w:r>
+      <w:r>
+        <w:t xml:space="preserve">rather </w:t>
+      </w:r>
+      <w:r>
+        <w:t>surprising.</w:t>
+      </w:r>
+    </w:p>
     <w:p/>
+    <w:p>
+      <w:pPr>
+        <w:rPr>
+          <w:b/>
+          <w:bCs/>
+          <w:szCs w:val="24"/>
+        </w:rPr>
+      </w:pPr>
+      <w:r>
+        <w:rPr>
+          <w:b/>
+          <w:bCs/>
+          <w:szCs w:val="24"/>
+        </w:rPr>
+        <w:t>Project Review</w:t>
+      </w:r>
+    </w:p>
+    <w:p>
+      <w:pPr>
+        <w:rPr>
+          <w:bCs/>
+          <w:szCs w:val="24"/>
+        </w:rPr>
+      </w:pPr>
+      <w:r>
+        <w:rPr>
+          <w:bCs/>
+          <w:szCs w:val="24"/>
+        </w:rPr>
+        <w:t>I think there was a lot that went right with my project. I think consistently keeping on top of work was why I get to say that. Additionally, the final product, while lacking some polish, still achieves the major things I set out to achieve. When I started I had the ambition of creating a no code game editor, I wanted it to be easy to use and dynamic, I wanted it to be able to save and load from a file, and I wanted all of the games created to have their own novel gameplay</w:t>
+      </w:r>
+      <w:r>
+        <w:rPr>
+          <w:bCs/>
+          <w:szCs w:val="24"/>
+        </w:rPr>
+        <w:t>. I believe all of this has been done to a great standard and more. I tested the project on some of my non-technical friends towards the back end of the development process and it seemed like everyone could achieve what they wanted in the game they created.</w:t>
+      </w:r>
+    </w:p>
+    <w:p>
+      <w:pPr>
+        <w:rPr>
+          <w:bCs/>
+          <w:szCs w:val="24"/>
+        </w:rPr>
+      </w:pPr>
+    </w:p>
+    <w:p>
+      <w:pPr>
+        <w:rPr>
+          <w:bCs/>
+          <w:szCs w:val="24"/>
+        </w:rPr>
+      </w:pPr>
+      <w:r>
+        <w:rPr>
+          <w:bCs/>
+          <w:szCs w:val="24"/>
+        </w:rPr>
+        <w:t xml:space="preserve">I think a few things went wrong, although </w:t>
+      </w:r>
+      <w:r>
+        <w:rPr>
+          <w:bCs/>
+          <w:szCs w:val="24"/>
+        </w:rPr>
+        <w:t>there’s</w:t>
+      </w:r>
+      <w:r>
+        <w:rPr>
+          <w:bCs/>
+          <w:szCs w:val="24"/>
+        </w:rPr>
+        <w:t xml:space="preserve"> probably some recency bias, so I may have forgot some of the earlier things. </w:t>
+      </w:r>
+      <w:r>
+        <w:rPr>
+          <w:bCs/>
+          <w:szCs w:val="24"/>
+        </w:rPr>
+        <w:t xml:space="preserve">I was unable to add sound for the games section of the editor because the lab PC just will not give me an audio output. My PC broke during the development process too. This meant I lost about 1.5 weeks of working time. </w:t>
+      </w:r>
+      <w:r>
+        <w:rPr>
+          <w:bCs/>
+          <w:szCs w:val="24"/>
+        </w:rPr>
+        <w:t xml:space="preserve">Something I tried was to keep the grid for the gameplay </w:t>
+      </w:r>
+      <w:r>
+        <w:rPr>
+          <w:bCs/>
+          <w:szCs w:val="24"/>
+        </w:rPr>
+        <w:t>as well</w:t>
+      </w:r>
+      <w:r>
+        <w:rPr>
+          <w:bCs/>
+          <w:szCs w:val="24"/>
+        </w:rPr>
+        <w:t xml:space="preserve"> and have the enemies use</w:t>
+      </w:r>
+      <w:r>
+        <w:rPr>
+          <w:bCs/>
+          <w:szCs w:val="24"/>
+        </w:rPr>
+        <w:t xml:space="preserve"> a search algorithm to path find instead of just directly seeking. However, I felt that to have it work with the </w:t>
+      </w:r>
+      <w:r>
+        <w:rPr>
+          <w:bCs/>
+          <w:szCs w:val="24"/>
+        </w:rPr>
+        <w:t>number</w:t>
+      </w:r>
+      <w:r>
+        <w:rPr>
+          <w:bCs/>
+          <w:szCs w:val="24"/>
+        </w:rPr>
+        <w:t xml:space="preserve"> of enemies I wanted to be able to spawn (to make the games really be shootemups) the algorithm would have to be extremely efficient. I felt this would be massively too time consuming if possible at all and was probably out of the scope of the project.</w:t>
+      </w:r>
+      <w:r>
+        <w:rPr>
+          <w:bCs/>
+          <w:szCs w:val="24"/>
+        </w:rPr>
+        <w:t xml:space="preserve"> I couldn’t get the animation class I wrote to work </w:t>
+      </w:r>
+      <w:r>
+        <w:rPr>
+          <w:bCs/>
+          <w:szCs w:val="24"/>
+        </w:rPr>
+        <w:t>as well</w:t>
+      </w:r>
+      <w:r>
+        <w:rPr>
+          <w:bCs/>
+          <w:szCs w:val="24"/>
+        </w:rPr>
+        <w:t xml:space="preserve"> for some reason. I need to debug it more</w:t>
+      </w:r>
+      <w:r>
+        <w:rPr>
+          <w:bCs/>
+          <w:szCs w:val="24"/>
+        </w:rPr>
+        <w:t>.</w:t>
+      </w:r>
+      <w:r>
+        <w:rPr>
+          <w:bCs/>
+          <w:szCs w:val="24"/>
+        </w:rPr>
+        <w:t xml:space="preserve"> Lastly Python is installed twice (different versions) from the windows store on the lab PC. Which means you cannot delete them as we do not have access to the windows store. </w:t>
+      </w:r>
+      <w:r>
+        <w:rPr>
+          <w:bCs/>
+          <w:szCs w:val="24"/>
+        </w:rPr>
+        <w:t>So,</w:t>
+      </w:r>
+      <w:r>
+        <w:rPr>
+          <w:bCs/>
+          <w:szCs w:val="24"/>
+        </w:rPr>
+        <w:t xml:space="preserve"> I could not configure a newer version of Python without them conflicting with each other. I was originally going to use </w:t>
+      </w:r>
+      <w:r>
+        <w:rPr>
+          <w:bCs/>
+          <w:szCs w:val="24"/>
+        </w:rPr>
+        <w:t>Python and</w:t>
+      </w:r>
+      <w:r>
+        <w:rPr>
+          <w:bCs/>
+          <w:szCs w:val="24"/>
+        </w:rPr>
+        <w:t xml:space="preserve"> Anvil from last year </w:t>
+      </w:r>
+      <w:r>
+        <w:rPr>
+          <w:bCs/>
+          <w:szCs w:val="24"/>
+        </w:rPr>
+        <w:t xml:space="preserve">instead of SQLite for the server </w:t>
+      </w:r>
+      <w:r>
+        <w:rPr>
+          <w:bCs/>
+          <w:szCs w:val="24"/>
+        </w:rPr>
+        <w:t>actions</w:t>
+      </w:r>
+    </w:p>
+    <w:p>
+      <w:pPr>
+        <w:rPr>
+          <w:bCs/>
+          <w:szCs w:val="24"/>
+        </w:rPr>
+      </w:pPr>
+    </w:p>
+    <w:p>
+      <w:pPr>
+        <w:rPr>
+          <w:bCs/>
+          <w:szCs w:val="24"/>
+        </w:rPr>
+      </w:pPr>
+      <w:r>
+        <w:rPr>
+          <w:bCs/>
+          <w:szCs w:val="24"/>
+        </w:rPr>
+        <w:t>Sound is still missing, although the files are there, and the sound manager is set up.</w:t>
+      </w:r>
+      <w:r>
+        <w:rPr>
+          <w:bCs/>
+          <w:szCs w:val="24"/>
+        </w:rPr>
+        <w:t xml:space="preserve"> I wanted to have the build button work, which would instantiate the compiler again at run time and create an exe of the specific game, creating a separate folder for this and then pulling in all the necessary assets.</w:t>
+      </w:r>
+      <w:r>
+        <w:rPr>
+          <w:bCs/>
+          <w:szCs w:val="24"/>
+        </w:rPr>
+        <w:t xml:space="preserve"> I could not get this to work in time, all the code is still there but the created exe has error</w:t>
+      </w:r>
+      <w:r>
+        <w:rPr>
+          <w:bCs/>
+          <w:szCs w:val="24"/>
+        </w:rPr>
+        <w:t>s</w:t>
+      </w:r>
+      <w:r>
+        <w:rPr>
+          <w:bCs/>
+          <w:szCs w:val="24"/>
+        </w:rPr>
+        <w:t>.</w:t>
+      </w:r>
+    </w:p>
+    <w:p>
+      <w:pPr>
+        <w:rPr>
+          <w:bCs/>
+          <w:szCs w:val="24"/>
+        </w:rPr>
+      </w:pPr>
+    </w:p>
+    <w:p>
+      <w:pPr>
+        <w:rPr>
+          <w:bCs/>
+          <w:szCs w:val="24"/>
+        </w:rPr>
+      </w:pPr>
+      <w:r>
+        <w:rPr>
+          <w:bCs/>
+          <w:szCs w:val="24"/>
+        </w:rPr>
+        <w:lastRenderedPageBreak/>
+        <w:t>If starting again I would look into setting up an Entity Component System. This seems like a good approach but I started looking into it much too late into the development process. I also think I would have maybe made my project less large in scope. It has around 28 classes, some of which are quite large in size as I didn’t have as much time to re</w:t>
+      </w:r>
+      <w:r>
+        <w:rPr>
+          <w:bCs/>
+          <w:szCs w:val="24"/>
+        </w:rPr>
+        <w:t>factor as I thought I would.</w:t>
+      </w:r>
+      <w:r>
+        <w:rPr>
+          <w:bCs/>
+          <w:szCs w:val="24"/>
+        </w:rPr>
+        <w:t xml:space="preserve"> This is a massive project, seeing others project scopes and sizes, I think I would have narrowed mine</w:t>
+      </w:r>
+    </w:p>
+    <w:p>
+      <w:pPr>
+        <w:rPr>
+          <w:bCs/>
+          <w:szCs w:val="24"/>
+        </w:rPr>
+      </w:pPr>
+      <w:r>
+        <w:rPr>
+          <w:bCs/>
+          <w:szCs w:val="24"/>
+        </w:rPr>
+        <w:t xml:space="preserve">For advice to someone doing a similar project in the future I would suggest using a library </w:t>
+      </w:r>
+      <w:r>
+        <w:rPr>
+          <w:bCs/>
+          <w:szCs w:val="24"/>
+        </w:rPr>
+        <w:t xml:space="preserve">for user interface. Other than making the interface dynamically change when something happens to the project there is very little skill involved in creating user interface from scratch in </w:t>
+      </w:r>
+      <w:r>
+        <w:rPr>
+          <w:bCs/>
+          <w:szCs w:val="24"/>
+        </w:rPr>
+        <w:t>SFML</w:t>
+      </w:r>
+      <w:r>
+        <w:rPr>
+          <w:bCs/>
+          <w:szCs w:val="24"/>
+        </w:rPr>
+        <w:t>. The skill comes in placing it well and in the overall design.</w:t>
+      </w:r>
+      <w:r>
+        <w:rPr>
+          <w:bCs/>
+          <w:szCs w:val="24"/>
+        </w:rPr>
+        <w:t xml:space="preserve"> This would save a lot of time and energy to be spent on things that effect the user experience more, things that might get forgotten about otherwise.</w:t>
+      </w:r>
+    </w:p>
+    <w:p>
+      <w:pPr>
+        <w:rPr>
+          <w:bCs/>
+          <w:szCs w:val="24"/>
+        </w:rPr>
+      </w:pPr>
+    </w:p>
+    <w:p>
+      <w:pPr>
+        <w:rPr>
+          <w:bCs/>
+          <w:szCs w:val="24"/>
+        </w:rPr>
+      </w:pPr>
+      <w:r>
+        <w:rPr>
+          <w:bCs/>
+          <w:szCs w:val="24"/>
+        </w:rPr>
+        <w:t>I think for this type of project it was a decent technology stack to use. I did toy with the idea of doing the entire project in JavaScript for a while and have it hosted on a website. This would have meant that</w:t>
+      </w:r>
+      <w:r>
+        <w:rPr>
+          <w:bCs/>
+          <w:szCs w:val="24"/>
+        </w:rPr>
+        <w:t xml:space="preserve"> the user wouldn’t even have to install anything or run an </w:t>
+      </w:r>
+      <w:proofErr w:type="spellStart"/>
+      <w:r>
+        <w:rPr>
+          <w:bCs/>
+          <w:szCs w:val="24"/>
+        </w:rPr>
+        <w:t>exectuble</w:t>
+      </w:r>
+      <w:proofErr w:type="spellEnd"/>
+      <w:r>
+        <w:rPr>
+          <w:bCs/>
+          <w:szCs w:val="24"/>
+        </w:rPr>
+        <w:t xml:space="preserve"> which is scary to non-technical people. This would have been a good choice given the target market. However, I think many of </w:t>
+      </w:r>
+      <w:r>
+        <w:rPr>
+          <w:bCs/>
+          <w:szCs w:val="24"/>
+        </w:rPr>
+        <w:t>“</w:t>
+      </w:r>
+      <w:r>
+        <w:rPr>
+          <w:bCs/>
+          <w:szCs w:val="24"/>
+        </w:rPr>
+        <w:t>SlayerMaker’s</w:t>
+      </w:r>
+      <w:r>
+        <w:rPr>
+          <w:bCs/>
+          <w:szCs w:val="24"/>
+        </w:rPr>
+        <w:t>”</w:t>
+      </w:r>
+      <w:r>
+        <w:rPr>
+          <w:bCs/>
+          <w:szCs w:val="24"/>
+        </w:rPr>
+        <w:t xml:space="preserve"> </w:t>
+      </w:r>
+      <w:r>
+        <w:rPr>
+          <w:bCs/>
+          <w:szCs w:val="24"/>
+        </w:rPr>
+        <w:t>qualities would have suffered</w:t>
+      </w:r>
+    </w:p>
+    <w:p>
+      <w:pPr>
+        <w:pStyle w:val="Heading1"/>
+        <w:rPr>
+          <w:sz w:val="24"/>
+          <w:szCs w:val="24"/>
+        </w:rPr>
+      </w:pPr>
+      <w:bookmarkStart w:id="5" w:name="_Toc54714378"/>
+      <w:r>
+        <w:rPr>
+          <w:sz w:val="24"/>
+          <w:szCs w:val="24"/>
+        </w:rPr>
+        <w:t>Conclusions</w:t>
+      </w:r>
+      <w:bookmarkEnd w:id="5"/>
+    </w:p>
+    <w:p>
+      <w:r>
+        <w:t xml:space="preserve">summarise your work and findings. </w:t>
+      </w:r>
+    </w:p>
     <w:p/>
-    <w:p/>
     <w:p>
       <w:pPr>
         <w:rPr>
           <w:b/>
           <w:bCs/>
-          <w:szCs w:val="24"/>
         </w:rPr>
       </w:pPr>
       <w:r>
         <w:rPr>
           <w:b/>
           <w:bCs/>
-          <w:szCs w:val="24"/>
-        </w:rPr>
-        <w:t>Project Review</w:t>
-      </w:r>
-    </w:p>
-    <w:p>
-      <w:r>
-        <w:t>What went right? What went wrong? What (if anything) is still outstanding/missing (i.e., still left to do)?  If starting again, how would you approach this project differently? What advice would you have for someone attempting a similar project in the future? Were your technology choices the right or wrong ones? If you chose the wrong technology, provide justifications for why you think this. What were the implications of your technology choices?</w:t>
-      </w:r>
-    </w:p>
-    <w:p/>
-    <w:p>
-      <w:pPr>
-        <w:pStyle w:val="Heading1"/>
-        <w:rPr>
-          <w:sz w:val="24"/>
-          <w:szCs w:val="24"/>
-        </w:rPr>
-      </w:pPr>
-      <w:bookmarkStart w:id="6" w:name="_Toc54714378"/>
-      <w:r>
-        <w:rPr>
-          <w:sz w:val="24"/>
-          <w:szCs w:val="24"/>
-        </w:rPr>
-        <w:t>Conclusions</w:t>
-      </w:r>
-      <w:bookmarkEnd w:id="6"/>
-    </w:p>
-    <w:p>
-      <w:r>
-        <w:t xml:space="preserve">summarise your work and findings. </w:t>
-      </w:r>
-    </w:p>
-    <w:p/>
-    <w:p>
-      <w:pPr>
-        <w:rPr>
-          <w:b/>
-          <w:bCs/>
-        </w:rPr>
-      </w:pPr>
-      <w:r>
-        <w:rPr>
-          <w:b/>
-          <w:bCs/>
         </w:rPr>
         <w:t>Future Work</w:t>
       </w:r>
     </w:p>
     <w:p>
-      <w:r>
-        <w:t>Indicate what might be some next steps to try (if a student next year was going to undertake a project in this area what might be an interesting thing for him/her to examine?).</w:t>
+      <w:pPr>
+        <w:rPr>
+          <w:bCs/>
+        </w:rPr>
+      </w:pPr>
+      <w:r>
+        <w:rPr>
+          <w:bCs/>
+        </w:rPr>
+        <w:t>Given a database of created games now exists I think something I would like to add in the future would be a games browser. I would create login credentials and usernames, which would all be saved and encrypted etc. Then I would have a browser screen update regularly with the full database of games. The screen would then be a list of all these games, with the original creator and the number of plays or unique players that each game had.</w:t>
+      </w:r>
+    </w:p>
+    <w:p>
+      <w:pPr>
+        <w:rPr>
+          <w:bCs/>
+        </w:rPr>
+      </w:pPr>
+      <w:r>
+        <w:rPr>
+          <w:bCs/>
+        </w:rPr>
+        <w:t>Additionally,</w:t>
+      </w:r>
+      <w:r>
+        <w:rPr>
+          <w:bCs/>
+        </w:rPr>
+        <w:t xml:space="preserve"> I would finish the build button to create </w:t>
+      </w:r>
+      <w:r>
+        <w:rPr>
+          <w:bCs/>
+        </w:rPr>
+        <w:t>executables</w:t>
+      </w:r>
+      <w:r>
+        <w:rPr>
+          <w:bCs/>
+        </w:rPr>
+        <w:t xml:space="preserve"> of the different games</w:t>
+      </w:r>
+      <w:r>
+        <w:rPr>
+          <w:bCs/>
+        </w:rPr>
+        <w:t>.</w:t>
+      </w:r>
+    </w:p>
+    <w:p>
+      <w:pPr>
+        <w:rPr>
+          <w:bCs/>
+        </w:rPr>
+      </w:pPr>
+    </w:p>
+    <w:p>
+      <w:pPr>
+        <w:rPr>
+          <w:bCs/>
+        </w:rPr>
+      </w:pPr>
+      <w:r>
+        <w:rPr>
+          <w:bCs/>
+        </w:rPr>
+        <w:t>Lastly,</w:t>
+      </w:r>
+      <w:r>
+        <w:rPr>
+          <w:bCs/>
+        </w:rPr>
+        <w:t xml:space="preserve"> I think the game editor requires some more polish, so I would clean it and finish it off</w:t>
       </w:r>
     </w:p>
     <w:p>
@@ -3660,54 +4236,172 @@
           <w:szCs w:val="24"/>
         </w:rPr>
       </w:pPr>
-      <w:bookmarkStart w:id="7" w:name="_Toc54714379"/>
+      <w:bookmarkStart w:id="6" w:name="_Toc54714379"/>
       <w:r>
         <w:rPr>
           <w:sz w:val="24"/>
           <w:szCs w:val="24"/>
         </w:rPr>
+        <w:t>References</w:t>
+      </w:r>
+      <w:bookmarkEnd w:id="6"/>
+    </w:p>
+    <w:p>
+      <w:pPr>
+        <w:rPr>
+          <w:szCs w:val="24"/>
+        </w:rPr>
+      </w:pPr>
+      <w:r>
+        <w:rPr>
+          <w:szCs w:val="24"/>
+        </w:rPr>
+        <w:t>[1]</w:t>
+      </w:r>
+      <w:r>
+        <w:rPr>
+          <w:szCs w:val="24"/>
+        </w:rPr>
+        <w:t xml:space="preserve"> </w:t>
+      </w:r>
+      <w:r>
+        <w:rPr>
+          <w:szCs w:val="24"/>
+        </w:rPr>
+        <w:t xml:space="preserve">“Improving Student Performance by Introducing a No-code Approach: A Course Unit of Decision Support </w:t>
+      </w:r>
+      <w:r>
+        <w:rPr>
+          <w:szCs w:val="24"/>
+        </w:rPr>
+        <w:t xml:space="preserve">Systems” </w:t>
+      </w:r>
+      <w:r>
+        <w:rPr>
+          <w:szCs w:val="24"/>
+        </w:rPr>
+        <w:t>by</w:t>
+      </w:r>
+      <w:r>
+        <w:rPr>
+          <w:szCs w:val="24"/>
+        </w:rPr>
+        <w:t xml:space="preserve"> </w:t>
+      </w:r>
+      <w:r>
+        <w:rPr>
+          <w:szCs w:val="24"/>
+        </w:rPr>
+        <w:t xml:space="preserve">Hai Wang </w:t>
+      </w:r>
+      <w:r>
+        <w:rPr>
+          <w:szCs w:val="24"/>
+        </w:rPr>
+        <w:t>and Shouhong</w:t>
+      </w:r>
+      <w:r>
+        <w:rPr>
+          <w:szCs w:val="24"/>
+        </w:rPr>
+        <w:t xml:space="preserve"> Wang 2022</w:t>
+      </w:r>
+    </w:p>
+    <w:p>
+      <w:pPr>
+        <w:rPr>
+          <w:szCs w:val="24"/>
+        </w:rPr>
+      </w:pPr>
+      <w:r>
+        <w:rPr>
+          <w:szCs w:val="24"/>
+        </w:rPr>
+        <w:t>[2</w:t>
+      </w:r>
+      <w:r>
+        <w:rPr>
+          <w:szCs w:val="24"/>
+        </w:rPr>
+        <w:t xml:space="preserve">] </w:t>
+      </w:r>
+      <w:r>
+        <w:rPr>
+          <w:szCs w:val="24"/>
+        </w:rPr>
+        <w:t>“</w:t>
+      </w:r>
+      <w:r>
+        <w:rPr>
+          <w:szCs w:val="24"/>
+        </w:rPr>
+        <w:t>No-Code Video Game Development Using Unity and Playmaker”</w:t>
+      </w:r>
+      <w:r>
+        <w:rPr>
+          <w:szCs w:val="24"/>
+        </w:rPr>
+        <w:t xml:space="preserve"> by </w:t>
+      </w:r>
+      <w:r>
+        <w:rPr>
+          <w:szCs w:val="24"/>
+        </w:rPr>
+        <w:t>Mike Kelley 2016</w:t>
+      </w:r>
+      <w:r>
+        <w:rPr>
+          <w:szCs w:val="24"/>
+        </w:rPr>
+        <w:t xml:space="preserve"> (Specifically Chapter 7)</w:t>
+      </w:r>
+    </w:p>
+    <w:p>
+      <w:pPr>
+        <w:rPr>
+          <w:szCs w:val="24"/>
+        </w:rPr>
+      </w:pPr>
+      <w:bookmarkStart w:id="7" w:name="_GoBack"/>
+      <w:bookmarkEnd w:id="7"/>
+    </w:p>
+    <w:p>
+      <w:pPr>
+        <w:pStyle w:val="Heading1"/>
+        <w:rPr>
+          <w:sz w:val="24"/>
+          <w:szCs w:val="24"/>
+        </w:rPr>
+      </w:pPr>
+      <w:bookmarkStart w:id="8" w:name="_Toc54714380"/>
+      <w:r>
+        <w:rPr>
+          <w:sz w:val="24"/>
+          <w:szCs w:val="24"/>
+        </w:rPr>
+        <w:t>Appendices</w:t>
+      </w:r>
+      <w:bookmarkEnd w:id="8"/>
+    </w:p>
+    <w:p>
+      <w:r>
+        <w:t>Replace this text with Appendices.</w:t>
+      </w:r>
+    </w:p>
+    <w:p>
+      <w:pPr>
+        <w:spacing w:before="100" w:beforeAutospacing="1" w:after="100" w:afterAutospacing="1" w:line="240" w:lineRule="auto"/>
+        <w:rPr>
+          <w:rFonts w:eastAsia="Times New Roman"/>
+          <w:szCs w:val="24"/>
+        </w:rPr>
+      </w:pPr>
+      <w:r>
+        <w:rPr>
+          <w:rFonts w:eastAsia="Times New Roman"/>
+          <w:szCs w:val="24"/>
+        </w:rPr>
         <w:lastRenderedPageBreak/>
-        <w:t>References</w:t>
-      </w:r>
-      <w:bookmarkEnd w:id="7"/>
-    </w:p>
-    <w:p/>
-    <w:p>
-      <w:pPr>
-        <w:pStyle w:val="Heading1"/>
-        <w:rPr>
-          <w:sz w:val="24"/>
-          <w:szCs w:val="24"/>
-        </w:rPr>
-      </w:pPr>
-      <w:bookmarkStart w:id="8" w:name="_Toc54714380"/>
-      <w:r>
-        <w:rPr>
-          <w:sz w:val="24"/>
-          <w:szCs w:val="24"/>
-        </w:rPr>
-        <w:t>Appendices</w:t>
-      </w:r>
-      <w:bookmarkEnd w:id="8"/>
-    </w:p>
-    <w:p>
-      <w:r>
-        <w:t>Replace this text with Appendices.</w:t>
-      </w:r>
-    </w:p>
-    <w:p>
-      <w:pPr>
-        <w:spacing w:before="100" w:beforeAutospacing="1" w:after="100" w:afterAutospacing="1" w:line="240" w:lineRule="auto"/>
-        <w:rPr>
-          <w:rFonts w:eastAsia="Times New Roman"/>
-          <w:szCs w:val="24"/>
-        </w:rPr>
-      </w:pPr>
-      <w:r>
-        <w:rPr>
-          <w:rFonts w:eastAsia="Times New Roman"/>
-          <w:szCs w:val="24"/>
-        </w:rPr>
         <w:t>This might include ethics application and other relevant material e.g. copy of any questionnaires used.</w:t>
       </w:r>
     </w:p>

</xml_diff>

<commit_message>
project report finished, added declaration forms
</commit_message>
<xml_diff>
--- a/Documentation/Project Report.docx
+++ b/Documentation/Project Report.docx
@@ -54,7 +54,7 @@
                     <pic:cNvPicPr/>
                   </pic:nvPicPr>
                   <pic:blipFill>
-                    <a:blip r:embed="rId5" cstate="print">
+                    <a:blip r:embed="rId7" cstate="print">
                       <a:extLst>
                         <a:ext uri="{28A0092B-C50C-407E-A947-70E740481C1C}">
                           <a14:useLocalDpi xmlns:a14="http://schemas.microsoft.com/office/drawing/2010/main" val="0"/>
@@ -156,174 +156,545 @@
           <w:sz w:val="32"/>
           <w:szCs w:val="32"/>
         </w:rPr>
-        <w:t>[</w:t>
-      </w:r>
-      <w:proofErr w:type="spellStart"/>
-      <w:r>
+        <w:t>[Seán Whelan]</w:t>
+      </w:r>
+    </w:p>
+    <w:p>
+      <w:pPr>
+        <w:pStyle w:val="Title"/>
+        <w:jc w:val="center"/>
         <w:rPr>
           <w:sz w:val="32"/>
           <w:szCs w:val="32"/>
         </w:rPr>
-        <w:t>Seán</w:t>
-      </w:r>
-      <w:proofErr w:type="spellEnd"/>
+      </w:pPr>
       <w:r>
         <w:rPr>
           <w:sz w:val="32"/>
           <w:szCs w:val="32"/>
         </w:rPr>
-        <w:t xml:space="preserve"> Whelan]</w:t>
+        <w:t>[C00250016]</w:t>
       </w:r>
     </w:p>
     <w:p>
       <w:pPr>
         <w:pStyle w:val="Title"/>
         <w:jc w:val="center"/>
+      </w:pPr>
+      <w:r>
         <w:rPr>
           <w:sz w:val="32"/>
           <w:szCs w:val="32"/>
         </w:rPr>
-      </w:pPr>
+        <w:t>[</w:t>
+      </w:r>
       <w:r>
         <w:rPr>
           <w:sz w:val="32"/>
           <w:szCs w:val="32"/>
         </w:rPr>
-        <w:t>[C00250016]</w:t>
-      </w:r>
+        <w:t>26-04-2023</w:t>
+      </w:r>
+      <w:r>
+        <w:rPr>
+          <w:sz w:val="32"/>
+          <w:szCs w:val="32"/>
+        </w:rPr>
+        <w:t>]</w:t>
+      </w:r>
+    </w:p>
+    <w:p>
+      <w:pPr>
+        <w:pStyle w:val="Heading1"/>
+        <w:rPr>
+          <w:sz w:val="24"/>
+          <w:szCs w:val="24"/>
+          <w:lang w:val="ga-IE"/>
+        </w:rPr>
+      </w:pPr>
+    </w:p>
+    <w:p>
+      <w:pPr>
+        <w:pStyle w:val="Heading1"/>
+        <w:rPr>
+          <w:sz w:val="24"/>
+          <w:szCs w:val="24"/>
+          <w:lang w:val="ga-IE"/>
+        </w:rPr>
+      </w:pPr>
+    </w:p>
+    <w:p>
+      <w:pPr>
+        <w:pStyle w:val="Heading1"/>
+        <w:rPr>
+          <w:sz w:val="24"/>
+          <w:szCs w:val="24"/>
+          <w:lang w:val="ga-IE"/>
+        </w:rPr>
+      </w:pPr>
+    </w:p>
+    <w:p>
+      <w:pPr>
+        <w:pStyle w:val="Heading1"/>
+        <w:rPr>
+          <w:sz w:val="24"/>
+          <w:szCs w:val="24"/>
+          <w:lang w:val="ga-IE"/>
+        </w:rPr>
+      </w:pPr>
+    </w:p>
+    <w:p>
+      <w:pPr>
+        <w:pStyle w:val="Heading1"/>
+        <w:rPr>
+          <w:sz w:val="24"/>
+          <w:szCs w:val="24"/>
+          <w:lang w:val="ga-IE"/>
+        </w:rPr>
+      </w:pPr>
+    </w:p>
+    <w:p>
+      <w:pPr>
+        <w:pStyle w:val="Heading1"/>
+        <w:rPr>
+          <w:sz w:val="24"/>
+          <w:szCs w:val="24"/>
+          <w:lang w:val="ga-IE"/>
+        </w:rPr>
+      </w:pPr>
+    </w:p>
+    <w:p>
+      <w:pPr>
+        <w:pStyle w:val="Heading1"/>
+        <w:rPr>
+          <w:sz w:val="24"/>
+          <w:szCs w:val="24"/>
+          <w:lang w:val="ga-IE"/>
+        </w:rPr>
+      </w:pPr>
+    </w:p>
+    <w:p>
+      <w:pPr>
+        <w:pStyle w:val="Heading1"/>
+        <w:rPr>
+          <w:sz w:val="24"/>
+          <w:szCs w:val="24"/>
+          <w:lang w:val="ga-IE"/>
+        </w:rPr>
+      </w:pPr>
+    </w:p>
+    <w:p>
+      <w:pPr>
+        <w:rPr>
+          <w:lang w:val="ga-IE"/>
+        </w:rPr>
+      </w:pPr>
     </w:p>
     <w:p>
       <w:pPr>
         <w:pStyle w:val="Title"/>
         <w:jc w:val="center"/>
-      </w:pPr>
-      <w:r>
-        <w:rPr>
-          <w:sz w:val="32"/>
-          <w:szCs w:val="32"/>
-        </w:rPr>
-        <w:t>[</w:t>
-      </w:r>
-      <w:r>
-        <w:rPr>
-          <w:sz w:val="32"/>
-          <w:szCs w:val="32"/>
-        </w:rPr>
-        <w:t>26-04-2023</w:t>
-      </w:r>
-      <w:r>
-        <w:rPr>
-          <w:sz w:val="32"/>
-          <w:szCs w:val="32"/>
-        </w:rPr>
-        <w:t>]</w:t>
-      </w:r>
-    </w:p>
-    <w:p>
-      <w:pPr>
-        <w:pStyle w:val="Heading1"/>
-        <w:rPr>
-          <w:sz w:val="24"/>
-          <w:szCs w:val="24"/>
-          <w:lang w:val="ga-IE"/>
-        </w:rPr>
-      </w:pPr>
-    </w:p>
-    <w:p>
-      <w:pPr>
-        <w:pStyle w:val="Heading1"/>
-        <w:rPr>
-          <w:sz w:val="24"/>
-          <w:szCs w:val="24"/>
-          <w:lang w:val="ga-IE"/>
-        </w:rPr>
-      </w:pPr>
-    </w:p>
-    <w:p>
-      <w:pPr>
-        <w:pStyle w:val="Heading1"/>
-        <w:rPr>
-          <w:sz w:val="24"/>
-          <w:szCs w:val="24"/>
-          <w:lang w:val="ga-IE"/>
-        </w:rPr>
-      </w:pPr>
-    </w:p>
-    <w:p>
-      <w:pPr>
-        <w:pStyle w:val="Heading1"/>
-        <w:rPr>
-          <w:sz w:val="24"/>
-          <w:szCs w:val="24"/>
-          <w:lang w:val="ga-IE"/>
-        </w:rPr>
-      </w:pPr>
-    </w:p>
-    <w:p>
-      <w:pPr>
-        <w:pStyle w:val="Heading1"/>
-        <w:rPr>
-          <w:sz w:val="24"/>
-          <w:szCs w:val="24"/>
-          <w:lang w:val="ga-IE"/>
-        </w:rPr>
-      </w:pPr>
-    </w:p>
-    <w:p>
-      <w:pPr>
-        <w:pStyle w:val="Heading1"/>
-        <w:rPr>
-          <w:sz w:val="24"/>
-          <w:szCs w:val="24"/>
-          <w:lang w:val="ga-IE"/>
-        </w:rPr>
-      </w:pPr>
-    </w:p>
-    <w:p>
-      <w:pPr>
-        <w:pStyle w:val="Heading1"/>
-        <w:rPr>
-          <w:sz w:val="24"/>
-          <w:szCs w:val="24"/>
-          <w:lang w:val="ga-IE"/>
-        </w:rPr>
-      </w:pPr>
-    </w:p>
-    <w:p>
-      <w:pPr>
-        <w:pStyle w:val="Heading1"/>
-        <w:rPr>
-          <w:sz w:val="24"/>
-          <w:szCs w:val="24"/>
-          <w:lang w:val="ga-IE"/>
-        </w:rPr>
-      </w:pPr>
-    </w:p>
-    <w:p>
-      <w:pPr>
-        <w:pStyle w:val="Title"/>
-        <w:jc w:val="center"/>
-        <w:rPr>
-          <w:sz w:val="32"/>
-          <w:szCs w:val="32"/>
-        </w:rPr>
-      </w:pPr>
-      <w:r>
-        <w:rPr>
-          <w:sz w:val="32"/>
-          <w:szCs w:val="32"/>
-        </w:rPr>
-        <w:t xml:space="preserve">[Declaration </w:t>
-      </w:r>
-      <w:r>
-        <w:rPr>
-          <w:sz w:val="32"/>
-          <w:szCs w:val="32"/>
-          <w:lang w:val="ga-IE"/>
-        </w:rPr>
-        <w:t xml:space="preserve">form to be attached] </w:t>
-      </w:r>
-    </w:p>
+        <w:rPr>
+          <w:b/>
+          <w:sz w:val="48"/>
+          <w:szCs w:val="48"/>
+          <w:lang w:val="en-US"/>
+        </w:rPr>
+      </w:pPr>
+      <w:bookmarkStart w:id="0" w:name="_GoBack"/>
+      <w:r>
+        <w:rPr>
+          <w:b/>
+          <w:sz w:val="48"/>
+          <w:szCs w:val="48"/>
+          <w:lang w:val="en-US"/>
+        </w:rPr>
+        <w:lastRenderedPageBreak/>
+        <w:t>DECLARATION</w:t>
+      </w:r>
+    </w:p>
+    <w:p>
+      <w:pPr>
+        <w:rPr>
+          <w:lang w:val="en-US"/>
+        </w:rPr>
+      </w:pPr>
+      <w:r>
+        <w:rPr>
+          <w:rFonts w:ascii="Tahoma" w:hAnsi="Tahoma" w:cs="Tahoma"/>
+          <w:lang w:val="en-US"/>
+        </w:rPr>
+        <w:t>﻿</w:t>
+      </w:r>
+    </w:p>
+    <w:p>
+      <w:pPr>
+        <w:rPr>
+          <w:lang w:val="en-US"/>
+        </w:rPr>
+      </w:pPr>
+      <w:r>
+        <w:rPr>
+          <w:noProof/>
+          <w:lang w:val="en-US"/>
+        </w:rPr>
+        <mc:AlternateContent>
+          <mc:Choice Requires="wps">
+            <w:drawing>
+              <wp:anchor distT="45720" distB="45720" distL="114300" distR="114300" simplePos="0" relativeHeight="251664384" behindDoc="0" locked="0" layoutInCell="1" allowOverlap="1" wp14:anchorId="7A620CF1" wp14:editId="1E9762FA">
+                <wp:simplePos x="0" y="0"/>
+                <wp:positionH relativeFrom="column">
+                  <wp:posOffset>238125</wp:posOffset>
+                </wp:positionH>
+                <wp:positionV relativeFrom="paragraph">
+                  <wp:posOffset>5080</wp:posOffset>
+                </wp:positionV>
+                <wp:extent cx="4738370" cy="447675"/>
+                <wp:effectExtent l="0" t="0" r="24130" b="28575"/>
+                <wp:wrapSquare wrapText="bothSides"/>
+                <wp:docPr id="217" name="Text Box 2"/>
+                <wp:cNvGraphicFramePr>
+                  <a:graphicFrameLocks xmlns:a="http://schemas.openxmlformats.org/drawingml/2006/main"/>
+                </wp:cNvGraphicFramePr>
+                <a:graphic xmlns:a="http://schemas.openxmlformats.org/drawingml/2006/main">
+                  <a:graphicData uri="http://schemas.microsoft.com/office/word/2010/wordprocessingShape">
+                    <wps:wsp>
+                      <wps:cNvSpPr txBox="1">
+                        <a:spLocks noChangeArrowheads="1"/>
+                      </wps:cNvSpPr>
+                      <wps:spPr bwMode="auto">
+                        <a:xfrm>
+                          <a:off x="0" y="0"/>
+                          <a:ext cx="4738370" cy="447675"/>
+                        </a:xfrm>
+                        <a:prstGeom prst="rect">
+                          <a:avLst/>
+                        </a:prstGeom>
+                        <a:solidFill>
+                          <a:srgbClr val="FFFFFF"/>
+                        </a:solidFill>
+                        <a:ln w="9525">
+                          <a:solidFill>
+                            <a:srgbClr val="000000"/>
+                          </a:solidFill>
+                          <a:miter lim="800000"/>
+                          <a:headEnd/>
+                          <a:tailEnd/>
+                        </a:ln>
+                      </wps:spPr>
+                      <wps:txbx>
+                        <w:txbxContent>
+                          <w:p>
+                            <w:pPr>
+                              <w:jc w:val="center"/>
+                              <w:rPr>
+                                <w:b/>
+                                <w:lang w:val="en-US"/>
+                              </w:rPr>
+                            </w:pPr>
+                            <w:r>
+                              <w:rPr>
+                                <w:b/>
+                                <w:lang w:val="en-US"/>
+                              </w:rPr>
+                              <w:t>Work submitted for assessment which does not include this declaration will not be assessed.</w:t>
+                            </w:r>
+                          </w:p>
+                        </w:txbxContent>
+                      </wps:txbx>
+                      <wps:bodyPr rot="0" vert="horz" wrap="square" lIns="91440" tIns="45720" rIns="91440" bIns="45720" anchor="t" anchorCtr="0">
+                        <a:noAutofit/>
+                      </wps:bodyPr>
+                    </wps:wsp>
+                  </a:graphicData>
+                </a:graphic>
+                <wp14:sizeRelH relativeFrom="margin">
+                  <wp14:pctWidth>0</wp14:pctWidth>
+                </wp14:sizeRelH>
+                <wp14:sizeRelV relativeFrom="margin">
+                  <wp14:pctHeight>0</wp14:pctHeight>
+                </wp14:sizeRelV>
+              </wp:anchor>
+            </w:drawing>
+          </mc:Choice>
+          <mc:Fallback>
+            <w:pict>
+              <v:shapetype w14:anchorId="7A620CF1" id="_x0000_t202" coordsize="21600,21600" o:spt="202" path="m,l,21600r21600,l21600,xe">
+                <v:stroke joinstyle="miter"/>
+                <v:path gradientshapeok="t" o:connecttype="rect"/>
+              </v:shapetype>
+              <v:shape id="Text Box 2" o:spid="_x0000_s1026" type="#_x0000_t202" style="position:absolute;margin-left:18.75pt;margin-top:.4pt;width:373.1pt;height:35.25pt;z-index:251664384;visibility:visible;mso-wrap-style:square;mso-width-percent:0;mso-height-percent:0;mso-wrap-distance-left:9pt;mso-wrap-distance-top:3.6pt;mso-wrap-distance-right:9pt;mso-wrap-distance-bottom:3.6pt;mso-position-horizontal:absolute;mso-position-horizontal-relative:text;mso-position-vertical:absolute;mso-position-vertical-relative:text;mso-width-percent:0;mso-height-percent:0;mso-width-relative:margin;mso-height-relative:margin;v-text-anchor:top" o:gfxdata="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">
+                <v:textbox>
+                  <w:txbxContent>
+                    <w:p>
+                      <w:pPr>
+                        <w:jc w:val="center"/>
+                        <w:rPr>
+                          <w:b/>
+                          <w:lang w:val="en-US"/>
+                        </w:rPr>
+                      </w:pPr>
+                      <w:r>
+                        <w:rPr>
+                          <w:b/>
+                          <w:lang w:val="en-US"/>
+                        </w:rPr>
+                        <w:t>Work submitted for assessment which does not include this declaration will not be assessed.</w:t>
+                      </w:r>
+                    </w:p>
+                  </w:txbxContent>
+                </v:textbox>
+                <w10:wrap type="square"/>
+              </v:shape>
+            </w:pict>
+          </mc:Fallback>
+        </mc:AlternateContent>
+      </w:r>
+    </w:p>
+    <w:p>
+      <w:pPr>
+        <w:rPr>
+          <w:lang w:val="en-US"/>
+        </w:rPr>
+      </w:pPr>
+    </w:p>
+    <w:p>
+      <w:pPr>
+        <w:rPr>
+          <w:lang w:val="en-US"/>
+        </w:rPr>
+      </w:pPr>
+    </w:p>
+    <w:p>
+      <w:pPr>
+        <w:rPr>
+          <w:lang w:val="en-US"/>
+        </w:rPr>
+      </w:pPr>
+    </w:p>
+    <w:p>
+      <w:pPr>
+        <w:pStyle w:val="ListParagraph"/>
+        <w:numPr>
+          <w:ilvl w:val="0"/>
+          <w:numId w:val="2"/>
+        </w:numPr>
+        <w:rPr>
+          <w:rFonts w:ascii="Times New Roman" w:hAnsi="Times New Roman" w:cs="Times New Roman"/>
+          <w:lang w:val="en-US"/>
+        </w:rPr>
+      </w:pPr>
+      <w:r>
+        <w:rPr>
+          <w:rFonts w:ascii="Times New Roman" w:hAnsi="Times New Roman" w:cs="Times New Roman"/>
+          <w:lang w:val="en-US"/>
+        </w:rPr>
+        <w:t>I declare that all material in this submission e.g. thesis/essay/project/assignment is entirely my/our own work except where duly acknowledged.</w:t>
+      </w:r>
+    </w:p>
+    <w:p>
+      <w:pPr>
+        <w:pStyle w:val="ListParagraph"/>
+        <w:numPr>
+          <w:ilvl w:val="0"/>
+          <w:numId w:val="2"/>
+        </w:numPr>
+        <w:rPr>
+          <w:rFonts w:ascii="Times New Roman" w:hAnsi="Times New Roman" w:cs="Times New Roman"/>
+          <w:lang w:val="en-US"/>
+        </w:rPr>
+      </w:pPr>
+      <w:r>
+        <w:rPr>
+          <w:rFonts w:ascii="Times New Roman" w:hAnsi="Times New Roman" w:cs="Times New Roman"/>
+          <w:lang w:val="en-US"/>
+        </w:rPr>
+        <w:t>I have cited the sources of all quotations, paraphrases, summaries of information, tables, diagrams or other material; including software and other electronic media in which intellectual property rights may reside.</w:t>
+      </w:r>
+    </w:p>
+    <w:p>
+      <w:pPr>
+        <w:pStyle w:val="ListParagraph"/>
+        <w:numPr>
+          <w:ilvl w:val="0"/>
+          <w:numId w:val="2"/>
+        </w:numPr>
+        <w:rPr>
+          <w:rFonts w:ascii="Times New Roman" w:hAnsi="Times New Roman" w:cs="Times New Roman"/>
+          <w:lang w:val="en-US"/>
+        </w:rPr>
+      </w:pPr>
+      <w:r>
+        <w:rPr>
+          <w:rFonts w:ascii="Times New Roman" w:hAnsi="Times New Roman" w:cs="Times New Roman"/>
+          <w:lang w:val="en-US"/>
+        </w:rPr>
+        <w:t>I have provided a complete bibliography of all works and sources used in the preparation of this submission.</w:t>
+      </w:r>
+    </w:p>
+    <w:p>
+      <w:pPr>
+        <w:pStyle w:val="ListParagraph"/>
+        <w:numPr>
+          <w:ilvl w:val="0"/>
+          <w:numId w:val="2"/>
+        </w:numPr>
+        <w:rPr>
+          <w:rFonts w:ascii="Times New Roman" w:hAnsi="Times New Roman" w:cs="Times New Roman"/>
+          <w:lang w:val="en-US"/>
+        </w:rPr>
+      </w:pPr>
+      <w:r>
+        <w:rPr>
+          <w:rFonts w:ascii="Times New Roman" w:hAnsi="Times New Roman" w:cs="Times New Roman"/>
+          <w:lang w:val="en-US"/>
+        </w:rPr>
+        <w:t>I understand that failure to comply with the Institute's regulations governing plagiarism constitutes a serious offence.</w:t>
+      </w:r>
+    </w:p>
+    <w:p>
+      <w:pPr>
+        <w:pStyle w:val="ListParagraph"/>
+        <w:rPr>
+          <w:rFonts w:ascii="Times New Roman" w:hAnsi="Times New Roman" w:cs="Times New Roman"/>
+          <w:lang w:val="en-US"/>
+        </w:rPr>
+      </w:pPr>
+    </w:p>
+    <w:p>
+      <w:pPr>
+        <w:rPr>
+          <w:lang w:val="en-US"/>
+        </w:rPr>
+      </w:pPr>
+      <w:r>
+        <w:rPr>
+          <w:lang w:val="en-US"/>
+        </w:rPr>
+        <w:t xml:space="preserve">Student Name: (Printed) </w:t>
+      </w:r>
+      <w:r>
+        <w:rPr>
+          <w:lang w:val="en-US"/>
+        </w:rPr>
+        <w:t>SEÁN WHELAN</w:t>
+      </w:r>
+    </w:p>
+    <w:p>
+      <w:pPr>
+        <w:rPr>
+          <w:lang w:val="en-US"/>
+        </w:rPr>
+      </w:pPr>
+      <w:r>
+        <w:rPr>
+          <w:lang w:val="en-US"/>
+        </w:rPr>
+        <w:t xml:space="preserve">Student Number(s): </w:t>
+      </w:r>
+      <w:r>
+        <w:rPr>
+          <w:lang w:val="en-US"/>
+        </w:rPr>
+        <w:tab/>
+      </w:r>
+      <w:r>
+        <w:rPr>
+          <w:lang w:val="en-US"/>
+        </w:rPr>
+        <w:t>C00250016</w:t>
+      </w:r>
+    </w:p>
+    <w:p>
+      <w:pPr>
+        <w:rPr>
+          <w:lang w:val="en-US"/>
+        </w:rPr>
+      </w:pPr>
+      <w:r>
+        <w:rPr>
+          <w:lang w:val="en-US"/>
+        </w:rPr>
+        <w:t xml:space="preserve">Signature(s): </w:t>
+      </w:r>
+      <w:r>
+        <w:rPr>
+          <w:lang w:val="en-US"/>
+        </w:rPr>
+        <w:tab/>
+      </w:r>
+      <w:r>
+        <w:rPr>
+          <w:lang w:val="en-US"/>
+        </w:rPr>
+        <w:tab/>
+      </w:r>
+      <w:r>
+        <w:rPr>
+          <w:lang w:val="en-US"/>
+        </w:rPr>
+        <w:t>Seán Whelan</w:t>
+      </w:r>
+    </w:p>
+    <w:p>
+      <w:pPr>
+        <w:rPr>
+          <w:lang w:val="en-US"/>
+        </w:rPr>
+      </w:pPr>
+      <w:r>
+        <w:rPr>
+          <w:lang w:val="en-US"/>
+        </w:rPr>
+        <w:t>Date:</w:t>
+      </w:r>
+      <w:r>
+        <w:rPr>
+          <w:lang w:val="en-US"/>
+        </w:rPr>
+        <w:tab/>
+      </w:r>
+      <w:r>
+        <w:rPr>
+          <w:lang w:val="en-US"/>
+        </w:rPr>
+        <w:tab/>
+      </w:r>
+      <w:r>
+        <w:rPr>
+          <w:lang w:val="en-US"/>
+        </w:rPr>
+        <w:tab/>
+        <w:t xml:space="preserve"> </w:t>
+      </w:r>
+      <w:r>
+        <w:rPr>
+          <w:lang w:val="en-US"/>
+        </w:rPr>
+        <w:t>26 April 2023</w:t>
+      </w:r>
+    </w:p>
+    <w:p>
+      <w:pPr>
+        <w:rPr>
+          <w:lang w:val="en-US"/>
+        </w:rPr>
+      </w:pPr>
+    </w:p>
+    <w:p>
+      <w:pPr>
+        <w:rPr>
+          <w:lang w:val="en-US"/>
+        </w:rPr>
+      </w:pPr>
+      <w:r>
+        <w:rPr>
+          <w:lang w:val="en-US"/>
+        </w:rPr>
+        <w:t>--------------------------------------------------------------------------------------------------------</w:t>
+      </w:r>
+    </w:p>
+    <w:bookmarkEnd w:id="0"/>
     <w:p>
       <w:pPr>
         <w:pStyle w:val="Heading1"/>
@@ -374,7 +745,7 @@
           <w:tab w:val="right" w:leader="dot" w:pos="9016"/>
         </w:tabs>
         <w:rPr>
-          <w:rFonts w:asciiTheme="minorHAnsi" w:eastAsiaTheme="minorEastAsia" w:hAnsiTheme="minorHAnsi" w:cstheme="minorBidi"/>
+          <w:rFonts w:eastAsiaTheme="minorEastAsia"/>
           <w:noProof/>
           <w:szCs w:val="24"/>
           <w:lang w:eastAsia="zh-CN"/>
@@ -398,7 +769,7 @@
         </w:rPr>
         <w:fldChar w:fldCharType="separate"/>
       </w:r>
-      <w:hyperlink r:id="rId6" w:anchor="_Toc54714373" w:history="1">
+      <w:hyperlink r:id="rId8" w:anchor="_Toc54714373" w:history="1">
         <w:r>
           <w:rPr>
             <w:rStyle w:val="Hyperlink"/>
@@ -470,13 +841,13 @@
           <w:tab w:val="right" w:leader="dot" w:pos="9016"/>
         </w:tabs>
         <w:rPr>
-          <w:rFonts w:asciiTheme="minorHAnsi" w:eastAsiaTheme="minorEastAsia" w:hAnsiTheme="minorHAnsi" w:cstheme="minorBidi"/>
+          <w:rFonts w:eastAsiaTheme="minorEastAsia"/>
           <w:noProof/>
           <w:szCs w:val="24"/>
           <w:lang w:eastAsia="zh-CN"/>
         </w:rPr>
       </w:pPr>
-      <w:hyperlink r:id="rId7" w:anchor="_Toc54714374" w:history="1">
+      <w:hyperlink r:id="rId9" w:anchor="_Toc54714374" w:history="1">
         <w:r>
           <w:rPr>
             <w:rStyle w:val="Hyperlink"/>
@@ -548,13 +919,13 @@
           <w:tab w:val="right" w:leader="dot" w:pos="9016"/>
         </w:tabs>
         <w:rPr>
-          <w:rFonts w:asciiTheme="minorHAnsi" w:eastAsiaTheme="minorEastAsia" w:hAnsiTheme="minorHAnsi" w:cstheme="minorBidi"/>
+          <w:rFonts w:eastAsiaTheme="minorEastAsia"/>
           <w:noProof/>
           <w:szCs w:val="24"/>
           <w:lang w:eastAsia="zh-CN"/>
         </w:rPr>
       </w:pPr>
-      <w:hyperlink r:id="rId8" w:anchor="_Toc54714375" w:history="1">
+      <w:hyperlink r:id="rId10" w:anchor="_Toc54714375" w:history="1">
         <w:r>
           <w:rPr>
             <w:rStyle w:val="Hyperlink"/>
@@ -626,13 +997,13 @@
           <w:tab w:val="right" w:leader="dot" w:pos="9016"/>
         </w:tabs>
         <w:rPr>
-          <w:rFonts w:asciiTheme="minorHAnsi" w:eastAsiaTheme="minorEastAsia" w:hAnsiTheme="minorHAnsi" w:cstheme="minorBidi"/>
+          <w:rFonts w:eastAsiaTheme="minorEastAsia"/>
           <w:noProof/>
           <w:szCs w:val="24"/>
           <w:lang w:eastAsia="zh-CN"/>
         </w:rPr>
       </w:pPr>
-      <w:hyperlink r:id="rId9" w:anchor="_Toc54714376" w:history="1">
+      <w:hyperlink r:id="rId11" w:anchor="_Toc54714376" w:history="1">
         <w:r>
           <w:rPr>
             <w:rStyle w:val="Hyperlink"/>
@@ -708,7 +1079,7 @@
           <w:noProof/>
         </w:rPr>
       </w:pPr>
-      <w:hyperlink r:id="rId10" w:anchor="_Toc54714377" w:history="1">
+      <w:hyperlink r:id="rId12" w:anchor="_Toc54714377" w:history="1">
         <w:r>
           <w:rPr>
             <w:rStyle w:val="Hyperlink"/>
@@ -799,7 +1170,7 @@
           <w:noProof/>
         </w:rPr>
       </w:pPr>
-      <w:hyperlink r:id="rId11" w:anchor="_Toc54714378" w:history="1">
+      <w:hyperlink r:id="rId13" w:anchor="_Toc54714378" w:history="1">
         <w:r>
           <w:rPr>
             <w:rStyle w:val="Hyperlink"/>
@@ -876,13 +1247,13 @@
           <w:tab w:val="right" w:leader="dot" w:pos="9016"/>
         </w:tabs>
         <w:rPr>
-          <w:rFonts w:asciiTheme="minorHAnsi" w:eastAsiaTheme="minorEastAsia" w:hAnsiTheme="minorHAnsi" w:cstheme="minorBidi"/>
+          <w:rFonts w:eastAsiaTheme="minorEastAsia"/>
           <w:noProof/>
           <w:szCs w:val="24"/>
           <w:lang w:eastAsia="zh-CN"/>
         </w:rPr>
       </w:pPr>
-      <w:hyperlink r:id="rId12" w:anchor="_Toc54714379" w:history="1">
+      <w:hyperlink r:id="rId14" w:anchor="_Toc54714379" w:history="1">
         <w:r>
           <w:rPr>
             <w:rStyle w:val="Hyperlink"/>
@@ -954,13 +1325,13 @@
           <w:tab w:val="right" w:leader="dot" w:pos="9016"/>
         </w:tabs>
         <w:rPr>
-          <w:rFonts w:asciiTheme="minorHAnsi" w:eastAsiaTheme="minorEastAsia" w:hAnsiTheme="minorHAnsi" w:cstheme="minorBidi"/>
+          <w:rFonts w:eastAsiaTheme="minorEastAsia"/>
           <w:noProof/>
           <w:szCs w:val="24"/>
           <w:lang w:eastAsia="zh-CN"/>
         </w:rPr>
       </w:pPr>
-      <w:hyperlink r:id="rId13" w:anchor="_Toc54714380" w:history="1">
+      <w:hyperlink r:id="rId15" w:anchor="_Toc54714380" w:history="1">
         <w:r>
           <w:rPr>
             <w:rStyle w:val="Hyperlink"/>
@@ -1057,7 +1428,7 @@
         </w:rPr>
         <w:br w:type="page"/>
       </w:r>
-      <w:bookmarkStart w:id="0" w:name="_Toc54714373"/>
+      <w:bookmarkStart w:id="1" w:name="_Toc54714373"/>
       <w:r>
         <w:rPr>
           <w:sz w:val="24"/>
@@ -1066,7 +1437,7 @@
         <w:lastRenderedPageBreak/>
         <w:t>Acknowledgements</w:t>
       </w:r>
-      <w:bookmarkEnd w:id="0"/>
+      <w:bookmarkEnd w:id="1"/>
     </w:p>
     <w:p>
       <w:r>
@@ -1084,7 +1455,16 @@
         <w:t xml:space="preserve">I would also like to thank </w:t>
       </w:r>
       <w:r>
-        <w:t>all of my lecturers throughout the years for helping develop my programming and game development abilities.</w:t>
+        <w:t>all of my lecturers for helping develop my programming and game development abilities</w:t>
+      </w:r>
+      <w:r>
+        <w:t xml:space="preserve"> </w:t>
+      </w:r>
+      <w:r>
+        <w:t>throughout the years</w:t>
+      </w:r>
+      <w:r>
+        <w:t>.</w:t>
       </w:r>
     </w:p>
     <w:p/>
@@ -1096,7 +1476,7 @@
           <w:szCs w:val="24"/>
         </w:rPr>
       </w:pPr>
-      <w:bookmarkStart w:id="1" w:name="_Toc54714374"/>
+      <w:bookmarkStart w:id="2" w:name="_Toc54714374"/>
       <w:r>
         <w:rPr>
           <w:sz w:val="24"/>
@@ -1104,7 +1484,7 @@
         </w:rPr>
         <w:t>Project Abstract</w:t>
       </w:r>
-      <w:bookmarkEnd w:id="1"/>
+      <w:bookmarkEnd w:id="2"/>
     </w:p>
     <w:p>
       <w:pPr>
@@ -1148,7 +1528,7 @@
           <w:szCs w:val="24"/>
         </w:rPr>
       </w:pPr>
-      <w:bookmarkStart w:id="2" w:name="_Toc54714375"/>
+      <w:bookmarkStart w:id="3" w:name="_Toc54714375"/>
       <w:r>
         <w:rPr>
           <w:sz w:val="24"/>
@@ -1170,12 +1550,148 @@
         </w:rPr>
         <w:t>Research Question</w:t>
       </w:r>
-      <w:bookmarkEnd w:id="2"/>
+      <w:bookmarkEnd w:id="3"/>
     </w:p>
     <w:p>
       <w:pPr>
         <w:pStyle w:val="ReportGuidelines"/>
         <w:rPr>
+          <w:rFonts w:eastAsiaTheme="minorEastAsia"/>
+          <w:i/>
+          <w:szCs w:val="24"/>
+        </w:rPr>
+      </w:pPr>
+      <w:r>
+        <w:rPr>
+          <w:rFonts w:eastAsiaTheme="minorEastAsia"/>
+          <w:i/>
+          <w:szCs w:val="24"/>
+        </w:rPr>
+        <w:t>“Is it possible to create a 2D top-down shootemup game editor which has no code involved whatsoever?</w:t>
+      </w:r>
+      <w:r>
+        <w:rPr>
+          <w:rFonts w:eastAsiaTheme="minorEastAsia"/>
+          <w:i/>
+          <w:szCs w:val="24"/>
+        </w:rPr>
+        <w:t>”</w:t>
+      </w:r>
+      <w:r>
+        <w:rPr>
+          <w:rFonts w:eastAsiaTheme="minorEastAsia"/>
+          <w:i/>
+          <w:szCs w:val="24"/>
+        </w:rPr>
+        <w:t xml:space="preserve"> </w:t>
+      </w:r>
+    </w:p>
+    <w:p>
+      <w:pPr>
+        <w:pStyle w:val="ReportGuidelines"/>
+        <w:rPr>
+          <w:rFonts w:eastAsiaTheme="minorEastAsia"/>
+          <w:i/>
+          <w:szCs w:val="24"/>
+        </w:rPr>
+      </w:pPr>
+      <w:r>
+        <w:rPr>
+          <w:rFonts w:eastAsiaTheme="minorEastAsia"/>
+          <w:i/>
+          <w:szCs w:val="24"/>
+        </w:rPr>
+        <w:t>“</w:t>
+      </w:r>
+      <w:r>
+        <w:rPr>
+          <w:rFonts w:eastAsiaTheme="minorEastAsia"/>
+          <w:i/>
+          <w:szCs w:val="24"/>
+        </w:rPr>
+        <w:t>Will it be easy to use with no experience in Game Development and no tutorial?</w:t>
+      </w:r>
+      <w:r>
+        <w:rPr>
+          <w:rFonts w:eastAsiaTheme="minorEastAsia"/>
+          <w:i/>
+          <w:szCs w:val="24"/>
+        </w:rPr>
+        <w:t>”</w:t>
+      </w:r>
+    </w:p>
+    <w:p>
+      <w:pPr>
+        <w:pStyle w:val="ReportGuidelines"/>
+        <w:rPr>
+          <w:rFonts w:eastAsiaTheme="minorEastAsia"/>
+          <w:i/>
+          <w:szCs w:val="24"/>
+        </w:rPr>
+      </w:pPr>
+      <w:r>
+        <w:rPr>
+          <w:rFonts w:eastAsiaTheme="minorEastAsia"/>
+          <w:i/>
+          <w:szCs w:val="24"/>
+        </w:rPr>
+        <w:t xml:space="preserve"> </w:t>
+      </w:r>
+      <w:r>
+        <w:rPr>
+          <w:rFonts w:eastAsiaTheme="minorEastAsia"/>
+          <w:i/>
+          <w:szCs w:val="24"/>
+        </w:rPr>
+        <w:t>“</w:t>
+      </w:r>
+      <w:r>
+        <w:rPr>
+          <w:rFonts w:eastAsiaTheme="minorEastAsia"/>
+          <w:i/>
+          <w:szCs w:val="24"/>
+        </w:rPr>
+        <w:t>Will the editor allow games created to vary enough to allow for creation of a multitude of games each with their own novel gameplay while still being powerful in that specific area?</w:t>
+      </w:r>
+      <w:r>
+        <w:rPr>
+          <w:rFonts w:eastAsiaTheme="minorEastAsia"/>
+          <w:i/>
+          <w:szCs w:val="24"/>
+        </w:rPr>
+        <w:t xml:space="preserve">” </w:t>
+      </w:r>
+    </w:p>
+    <w:p>
+      <w:pPr>
+        <w:pStyle w:val="ReportGuidelines"/>
+        <w:rPr>
+          <w:rFonts w:eastAsiaTheme="minorEastAsia"/>
+          <w:i/>
+          <w:szCs w:val="24"/>
+        </w:rPr>
+      </w:pPr>
+      <w:r>
+        <w:rPr>
+          <w:rFonts w:eastAsiaTheme="minorEastAsia"/>
+          <w:i/>
+          <w:szCs w:val="24"/>
+        </w:rPr>
+        <w:t>“</w:t>
+      </w:r>
+      <w:r>
+        <w:rPr>
+          <w:rFonts w:eastAsiaTheme="minorEastAsia"/>
+          <w:i/>
+          <w:szCs w:val="24"/>
+        </w:rPr>
+        <w:t>How does no code development stack up to a traditional learning curve of code-based development?”</w:t>
+      </w:r>
+    </w:p>
+    <w:p>
+      <w:pPr>
+        <w:pStyle w:val="ReportGuidelines"/>
+        <w:rPr>
           <w:szCs w:val="24"/>
         </w:rPr>
       </w:pPr>
@@ -1229,7 +1745,14 @@
         <w:rPr>
           <w:szCs w:val="24"/>
         </w:rPr>
-        <w:t>, distributed to them and played</w:t>
+        <w:t xml:space="preserve">, </w:t>
+      </w:r>
+      <w:r>
+        <w:rPr>
+          <w:szCs w:val="24"/>
+        </w:rPr>
+        <w:lastRenderedPageBreak/>
+        <w:t>distributed to them and played</w:t>
       </w:r>
       <w:r>
         <w:rPr>
@@ -1249,7 +1772,6 @@
         <w:rPr>
           <w:szCs w:val="24"/>
         </w:rPr>
-        <w:lastRenderedPageBreak/>
         <w:t xml:space="preserve">While </w:t>
       </w:r>
       <w:r>
@@ -1303,128 +1825,6 @@
       <w:pPr>
         <w:pStyle w:val="ReportGuidelines"/>
       </w:pPr>
-      <w:r>
-        <w:t>Research Question:</w:t>
-      </w:r>
-    </w:p>
-    <w:p>
-      <w:pPr>
-        <w:pStyle w:val="ReportGuidelines"/>
-        <w:rPr>
-          <w:rFonts w:eastAsiaTheme="minorEastAsia"/>
-          <w:szCs w:val="24"/>
-        </w:rPr>
-      </w:pPr>
-      <w:r>
-        <w:rPr>
-          <w:rFonts w:eastAsiaTheme="minorEastAsia"/>
-          <w:szCs w:val="24"/>
-        </w:rPr>
-        <w:t xml:space="preserve">Is it possible to create a 2D top-down shootemup game editor which has no code involved </w:t>
-      </w:r>
-      <w:r>
-        <w:rPr>
-          <w:rFonts w:eastAsiaTheme="minorEastAsia"/>
-          <w:szCs w:val="24"/>
-        </w:rPr>
-        <w:t>whatsoever?</w:t>
-      </w:r>
-      <w:r>
-        <w:rPr>
-          <w:rFonts w:eastAsiaTheme="minorEastAsia"/>
-          <w:szCs w:val="24"/>
-        </w:rPr>
-        <w:t xml:space="preserve"> Will it be easy to use with no experience in Game Development and no </w:t>
-      </w:r>
-      <w:r>
-        <w:rPr>
-          <w:rFonts w:eastAsiaTheme="minorEastAsia"/>
-          <w:szCs w:val="24"/>
-        </w:rPr>
-        <w:t>tutorial?</w:t>
-      </w:r>
-      <w:r>
-        <w:rPr>
-          <w:rFonts w:eastAsiaTheme="minorEastAsia"/>
-          <w:szCs w:val="24"/>
-        </w:rPr>
-        <w:t xml:space="preserve"> Will the editor allow g</w:t>
-      </w:r>
-      <w:r>
-        <w:rPr>
-          <w:rFonts w:eastAsiaTheme="minorEastAsia"/>
-          <w:szCs w:val="24"/>
-        </w:rPr>
-        <w:t xml:space="preserve">ames </w:t>
-      </w:r>
-      <w:r>
-        <w:rPr>
-          <w:rFonts w:eastAsiaTheme="minorEastAsia"/>
-          <w:szCs w:val="24"/>
-        </w:rPr>
-        <w:t xml:space="preserve">created </w:t>
-      </w:r>
-      <w:r>
-        <w:rPr>
-          <w:rFonts w:eastAsiaTheme="minorEastAsia"/>
-          <w:szCs w:val="24"/>
-        </w:rPr>
-        <w:t xml:space="preserve">to </w:t>
-      </w:r>
-      <w:r>
-        <w:rPr>
-          <w:rFonts w:eastAsiaTheme="minorEastAsia"/>
-          <w:szCs w:val="24"/>
-        </w:rPr>
-        <w:t>vary enough to allow for creation of a multitude of games each with their own novel gameplay</w:t>
-      </w:r>
-      <w:r>
-        <w:rPr>
-          <w:rFonts w:eastAsiaTheme="minorEastAsia"/>
-          <w:szCs w:val="24"/>
-        </w:rPr>
-        <w:t xml:space="preserve"> while still being powerful in that specific </w:t>
-      </w:r>
-      <w:r>
-        <w:rPr>
-          <w:rFonts w:eastAsiaTheme="minorEastAsia"/>
-          <w:szCs w:val="24"/>
-        </w:rPr>
-        <w:t>area?</w:t>
-      </w:r>
-      <w:r>
-        <w:rPr>
-          <w:rFonts w:eastAsiaTheme="minorEastAsia"/>
-          <w:szCs w:val="24"/>
-        </w:rPr>
-        <w:t xml:space="preserve"> How does no code development stack up to a traditional learning curve </w:t>
-      </w:r>
-      <w:r>
-        <w:rPr>
-          <w:rFonts w:eastAsiaTheme="minorEastAsia"/>
-          <w:szCs w:val="24"/>
-        </w:rPr>
-        <w:t>of code-based</w:t>
-      </w:r>
-      <w:r>
-        <w:rPr>
-          <w:rFonts w:eastAsiaTheme="minorEastAsia"/>
-          <w:szCs w:val="24"/>
-        </w:rPr>
-        <w:t xml:space="preserve"> </w:t>
-      </w:r>
-      <w:r>
-        <w:rPr>
-          <w:rFonts w:eastAsiaTheme="minorEastAsia"/>
-          <w:szCs w:val="24"/>
-        </w:rPr>
-        <w:t>development?</w:t>
-      </w:r>
-    </w:p>
-    <w:p>
-      <w:pPr>
-        <w:pStyle w:val="ReportGuidelines"/>
-      </w:pPr>
     </w:p>
     <w:p>
       <w:pPr>
@@ -1434,7 +1834,7 @@
           <w:szCs w:val="24"/>
         </w:rPr>
       </w:pPr>
-      <w:bookmarkStart w:id="3" w:name="_Toc54714376"/>
+      <w:bookmarkStart w:id="4" w:name="_Toc54714376"/>
       <w:r>
         <w:rPr>
           <w:sz w:val="24"/>
@@ -1442,7 +1842,7 @@
         </w:rPr>
         <w:t>Literature Review</w:t>
       </w:r>
-      <w:bookmarkEnd w:id="3"/>
+      <w:bookmarkEnd w:id="4"/>
     </w:p>
     <w:p>
       <w:pPr>
@@ -1582,7 +1982,7 @@
                     <pic:cNvPicPr/>
                   </pic:nvPicPr>
                   <pic:blipFill>
-                    <a:blip r:embed="rId14" cstate="print">
+                    <a:blip r:embed="rId16" cstate="print">
                       <a:extLst>
                         <a:ext uri="{28A0092B-C50C-407E-A947-70E740481C1C}">
                           <a14:useLocalDpi xmlns:a14="http://schemas.microsoft.com/office/drawing/2010/main" val="0"/>
@@ -1959,138 +2359,409 @@
       </w:r>
     </w:p>
     <w:p/>
+    <w:p>
+      <w:pPr>
+        <w:pStyle w:val="Heading1"/>
+        <w:rPr>
+          <w:sz w:val="24"/>
+          <w:szCs w:val="24"/>
+        </w:rPr>
+      </w:pPr>
+      <w:bookmarkStart w:id="5" w:name="_Toc54714377"/>
+      <w:r>
+        <w:rPr>
+          <w:sz w:val="24"/>
+          <w:szCs w:val="24"/>
+        </w:rPr>
+        <w:t>Evaluation and Discussion</w:t>
+      </w:r>
+      <w:bookmarkEnd w:id="5"/>
+    </w:p>
+    <w:p>
+      <w:r>
+        <w:t xml:space="preserve">I had </w:t>
+      </w:r>
+      <w:r>
+        <w:t xml:space="preserve">a good few </w:t>
+      </w:r>
+      <w:r>
+        <w:t xml:space="preserve">of my friends who are not in our course use SlayerMaker towards the back half of the development cycle, when most of the functionality was </w:t>
+      </w:r>
+      <w:r>
+        <w:t xml:space="preserve">implemented to some degree. </w:t>
+      </w:r>
+      <w:r>
+        <w:t xml:space="preserve">My friends work and study </w:t>
+      </w:r>
+      <w:r>
+        <w:t xml:space="preserve">jobs and courses in a wide variety of fields, none of which were coding or gaming related. Overall, I got 9 responses to the google form which was quite positive, given I asked around 12 people total. Additionally, I have since added the link to answer the google form to </w:t>
+      </w:r>
+      <w:r>
+        <w:t>the readme for SlayerMaker</w:t>
+      </w:r>
+      <w:r>
+        <w:t>.</w:t>
+      </w:r>
+    </w:p>
+    <w:p>
+      <w:r>
+        <w:rPr>
+          <w:noProof/>
+        </w:rPr>
+        <w:drawing>
+          <wp:anchor distT="0" distB="0" distL="114300" distR="114300" simplePos="0" relativeHeight="251659264" behindDoc="0" locked="0" layoutInCell="1" allowOverlap="1" wp14:anchorId="2FD37E72" wp14:editId="7995F805">
+            <wp:simplePos x="0" y="0"/>
+            <wp:positionH relativeFrom="margin">
+              <wp:align>left</wp:align>
+            </wp:positionH>
+            <wp:positionV relativeFrom="paragraph">
+              <wp:posOffset>190804</wp:posOffset>
+            </wp:positionV>
+            <wp:extent cx="2685416" cy="1276502"/>
+            <wp:effectExtent l="0" t="0" r="635" b="0"/>
+            <wp:wrapSquare wrapText="bothSides"/>
+            <wp:docPr id="3" name="Picture 3" descr="C:\Users\C00250016\AppData\Local\Microsoft\Windows\INetCache\Content.MSO\CA38C527.tmp"/>
+            <wp:cNvGraphicFramePr>
+              <a:graphicFrameLocks xmlns:a="http://schemas.openxmlformats.org/drawingml/2006/main" noChangeAspect="1"/>
+            </wp:cNvGraphicFramePr>
+            <a:graphic xmlns:a="http://schemas.openxmlformats.org/drawingml/2006/main">
+              <a:graphicData uri="http://schemas.openxmlformats.org/drawingml/2006/picture">
+                <pic:pic xmlns:pic="http://schemas.openxmlformats.org/drawingml/2006/picture">
+                  <pic:nvPicPr>
+                    <pic:cNvPr id="0" name="Picture 6" descr="C:\Users\C00250016\AppData\Local\Microsoft\Windows\INetCache\Content.MSO\CA38C527.tmp"/>
+                    <pic:cNvPicPr>
+                      <a:picLocks noChangeAspect="1" noChangeArrowheads="1"/>
+                    </pic:cNvPicPr>
+                  </pic:nvPicPr>
+                  <pic:blipFill>
+                    <a:blip r:embed="rId17" cstate="print">
+                      <a:extLst>
+                        <a:ext uri="{28A0092B-C50C-407E-A947-70E740481C1C}">
+                          <a14:useLocalDpi xmlns:a14="http://schemas.microsoft.com/office/drawing/2010/main" val="0"/>
+                        </a:ext>
+                      </a:extLst>
+                    </a:blip>
+                    <a:srcRect/>
+                    <a:stretch>
+                      <a:fillRect/>
+                    </a:stretch>
+                  </pic:blipFill>
+                  <pic:spPr bwMode="auto">
+                    <a:xfrm>
+                      <a:off x="0" y="0"/>
+                      <a:ext cx="2685416" cy="1276502"/>
+                    </a:xfrm>
+                    <a:prstGeom prst="rect">
+                      <a:avLst/>
+                    </a:prstGeom>
+                    <a:noFill/>
+                    <a:ln>
+                      <a:noFill/>
+                    </a:ln>
+                  </pic:spPr>
+                </pic:pic>
+              </a:graphicData>
+            </a:graphic>
+            <wp14:sizeRelH relativeFrom="page">
+              <wp14:pctWidth>0</wp14:pctWidth>
+            </wp14:sizeRelH>
+            <wp14:sizeRelV relativeFrom="page">
+              <wp14:pctHeight>0</wp14:pctHeight>
+            </wp14:sizeRelV>
+          </wp:anchor>
+        </w:drawing>
+      </w:r>
+    </w:p>
+    <w:p>
+      <w:r>
+        <w:t xml:space="preserve"> There was a small bit of spread but the response to ease of use was mostly positive</w:t>
+      </w:r>
+    </w:p>
     <w:p/>
-    <w:p>
-      <w:pPr>
-        <w:pStyle w:val="ReportGuidelines"/>
-        <w:rPr>
-          <w:szCs w:val="24"/>
-        </w:rPr>
-      </w:pPr>
-      <w:r>
-        <w:rPr>
-          <w:szCs w:val="24"/>
-        </w:rPr>
-        <w:t>Replace this text with an appropriate Literature Review.</w:t>
-      </w:r>
-    </w:p>
-    <w:p>
-      <w:pPr>
-        <w:rPr>
-          <w:szCs w:val="24"/>
-        </w:rPr>
-      </w:pPr>
-      <w:r>
-        <w:rPr>
-          <w:szCs w:val="24"/>
-        </w:rPr>
-        <w:t>The literature review places your research in context.  You aren’t the first person to investigate or research a particular topic.  Present a short literature review with the following goals:</w:t>
-      </w:r>
-    </w:p>
-    <w:p>
-      <w:pPr>
-        <w:numPr>
-          <w:ilvl w:val="0"/>
-          <w:numId w:val="1"/>
-        </w:numPr>
-      </w:pPr>
-      <w:r>
-        <w:t>Give the reader a good overview of the key concepts;</w:t>
-      </w:r>
-    </w:p>
-    <w:p>
-      <w:pPr>
-        <w:numPr>
-          <w:ilvl w:val="0"/>
-          <w:numId w:val="1"/>
-        </w:numPr>
-      </w:pPr>
-      <w:r>
-        <w:t>Describe the most relevant work (in your own words) that other people have done in this area;</w:t>
-      </w:r>
-    </w:p>
-    <w:p>
-      <w:pPr>
-        <w:numPr>
-          <w:ilvl w:val="0"/>
-          <w:numId w:val="1"/>
-        </w:numPr>
-      </w:pPr>
-      <w:r>
-        <w:t xml:space="preserve">Use proper academic writing with references. </w:t>
-      </w:r>
-    </w:p>
-    <w:p>
-      <w:pPr>
-        <w:numPr>
-          <w:ilvl w:val="0"/>
-          <w:numId w:val="1"/>
-        </w:numPr>
-        <w:rPr>
-          <w:rFonts w:eastAsia="Times New Roman"/>
-          <w:szCs w:val="24"/>
-        </w:rPr>
-      </w:pPr>
-      <w:r>
-        <w:t>Show how the existing work influenced your project.</w:t>
-      </w:r>
-    </w:p>
-    <w:p>
-      <w:pPr>
-        <w:pStyle w:val="Heading1"/>
-        <w:rPr>
-          <w:sz w:val="24"/>
-          <w:szCs w:val="24"/>
-        </w:rPr>
-      </w:pPr>
-    </w:p>
-    <w:p>
-      <w:pPr>
-        <w:pStyle w:val="Heading1"/>
-        <w:rPr>
-          <w:sz w:val="24"/>
-          <w:szCs w:val="24"/>
-        </w:rPr>
-      </w:pPr>
-      <w:bookmarkStart w:id="4" w:name="_Toc54714377"/>
-      <w:r>
-        <w:rPr>
-          <w:sz w:val="24"/>
-          <w:szCs w:val="24"/>
-        </w:rPr>
-        <w:t>Evaluation and Discussion</w:t>
-      </w:r>
-      <w:bookmarkEnd w:id="4"/>
-    </w:p>
-    <w:p>
-      <w:r>
-        <w:t>Replace this text with Results and Discussion.</w:t>
-      </w:r>
-    </w:p>
-    <w:p>
-      <w:r>
-        <w:t>Describe the results using diagrams such as graphs etc. as appropriate, and discuss what the results mean.</w:t>
-      </w:r>
-    </w:p>
-    <w:p>
-      <w:pPr>
-        <w:rPr>
-          <w:lang w:val="ga-IE"/>
-        </w:rPr>
-      </w:pPr>
-      <w:r>
-        <w:t>Example: Results indicate that once the threshold gets over a certain point it significantly reduces player performance and player experience</w:t>
-      </w:r>
-    </w:p>
-    <w:p>
-      <w:pPr>
-        <w:pStyle w:val="Heading1"/>
-        <w:rPr>
-          <w:sz w:val="24"/>
-          <w:szCs w:val="24"/>
-          <w:lang w:val="ga-IE"/>
-        </w:rPr>
-      </w:pPr>
+    <w:p/>
+    <w:p/>
+    <w:p>
+      <w:r>
+        <w:rPr>
+          <w:noProof/>
+        </w:rPr>
+        <w:drawing>
+          <wp:anchor distT="0" distB="0" distL="114300" distR="114300" simplePos="0" relativeHeight="251660288" behindDoc="0" locked="0" layoutInCell="1" allowOverlap="1" wp14:anchorId="246BAFFF" wp14:editId="15E91D21">
+            <wp:simplePos x="0" y="0"/>
+            <wp:positionH relativeFrom="margin">
+              <wp:align>left</wp:align>
+            </wp:positionH>
+            <wp:positionV relativeFrom="paragraph">
+              <wp:posOffset>116205</wp:posOffset>
+            </wp:positionV>
+            <wp:extent cx="2435860" cy="1157605"/>
+            <wp:effectExtent l="0" t="0" r="2540" b="4445"/>
+            <wp:wrapSquare wrapText="bothSides"/>
+            <wp:docPr id="4" name="Picture 4" descr="C:\Users\C00250016\AppData\Local\Microsoft\Windows\INetCache\Content.MSO\87F590CD.tmp"/>
+            <wp:cNvGraphicFramePr>
+              <a:graphicFrameLocks xmlns:a="http://schemas.openxmlformats.org/drawingml/2006/main" noChangeAspect="1"/>
+            </wp:cNvGraphicFramePr>
+            <a:graphic xmlns:a="http://schemas.openxmlformats.org/drawingml/2006/main">
+              <a:graphicData uri="http://schemas.openxmlformats.org/drawingml/2006/picture">
+                <pic:pic xmlns:pic="http://schemas.openxmlformats.org/drawingml/2006/picture">
+                  <pic:nvPicPr>
+                    <pic:cNvPr id="0" name="Picture 8" descr="C:\Users\C00250016\AppData\Local\Microsoft\Windows\INetCache\Content.MSO\87F590CD.tmp"/>
+                    <pic:cNvPicPr>
+                      <a:picLocks noChangeAspect="1" noChangeArrowheads="1"/>
+                    </pic:cNvPicPr>
+                  </pic:nvPicPr>
+                  <pic:blipFill>
+                    <a:blip r:embed="rId18" cstate="print">
+                      <a:extLst>
+                        <a:ext uri="{28A0092B-C50C-407E-A947-70E740481C1C}">
+                          <a14:useLocalDpi xmlns:a14="http://schemas.microsoft.com/office/drawing/2010/main" val="0"/>
+                        </a:ext>
+                      </a:extLst>
+                    </a:blip>
+                    <a:srcRect/>
+                    <a:stretch>
+                      <a:fillRect/>
+                    </a:stretch>
+                  </pic:blipFill>
+                  <pic:spPr bwMode="auto">
+                    <a:xfrm>
+                      <a:off x="0" y="0"/>
+                      <a:ext cx="2435860" cy="1157605"/>
+                    </a:xfrm>
+                    <a:prstGeom prst="rect">
+                      <a:avLst/>
+                    </a:prstGeom>
+                    <a:noFill/>
+                    <a:ln>
+                      <a:noFill/>
+                    </a:ln>
+                  </pic:spPr>
+                </pic:pic>
+              </a:graphicData>
+            </a:graphic>
+            <wp14:sizeRelH relativeFrom="page">
+              <wp14:pctWidth>0</wp14:pctWidth>
+            </wp14:sizeRelH>
+            <wp14:sizeRelV relativeFrom="page">
+              <wp14:pctHeight>0</wp14:pctHeight>
+            </wp14:sizeRelV>
+          </wp:anchor>
+        </w:drawing>
+      </w:r>
+    </w:p>
+    <w:p>
+      <w:r>
+        <w:t xml:space="preserve">There was a </w:t>
+      </w:r>
+      <w:r>
+        <w:t>wider</w:t>
+      </w:r>
+      <w:r>
+        <w:t xml:space="preserve"> spread</w:t>
+      </w:r>
+      <w:r>
+        <w:t xml:space="preserve"> for intuitive process</w:t>
+      </w:r>
+      <w:r>
+        <w:t xml:space="preserve"> but the response was mostly positive</w:t>
+      </w:r>
+      <w:r>
+        <w:t xml:space="preserve"> with 8 being the median.</w:t>
+      </w:r>
+    </w:p>
+    <w:p/>
+    <w:p/>
+    <w:p>
+      <w:r>
+        <w:rPr>
+          <w:noProof/>
+        </w:rPr>
+        <w:drawing>
+          <wp:anchor distT="0" distB="0" distL="114300" distR="114300" simplePos="0" relativeHeight="251661312" behindDoc="0" locked="0" layoutInCell="1" allowOverlap="1" wp14:anchorId="6F317579" wp14:editId="28B7F501">
+            <wp:simplePos x="0" y="0"/>
+            <wp:positionH relativeFrom="margin">
+              <wp:posOffset>-635</wp:posOffset>
+            </wp:positionH>
+            <wp:positionV relativeFrom="paragraph">
+              <wp:posOffset>248285</wp:posOffset>
+            </wp:positionV>
+            <wp:extent cx="2505075" cy="1190625"/>
+            <wp:effectExtent l="0" t="0" r="9525" b="9525"/>
+            <wp:wrapSquare wrapText="bothSides"/>
+            <wp:docPr id="5" name="Picture 5" descr="C:\Users\C00250016\AppData\Local\Microsoft\Windows\INetCache\Content.MSO\1917A963.tmp"/>
+            <wp:cNvGraphicFramePr>
+              <a:graphicFrameLocks xmlns:a="http://schemas.openxmlformats.org/drawingml/2006/main" noChangeAspect="1"/>
+            </wp:cNvGraphicFramePr>
+            <a:graphic xmlns:a="http://schemas.openxmlformats.org/drawingml/2006/main">
+              <a:graphicData uri="http://schemas.openxmlformats.org/drawingml/2006/picture">
+                <pic:pic xmlns:pic="http://schemas.openxmlformats.org/drawingml/2006/picture">
+                  <pic:nvPicPr>
+                    <pic:cNvPr id="0" name="Picture 10" descr="C:\Users\C00250016\AppData\Local\Microsoft\Windows\INetCache\Content.MSO\1917A963.tmp"/>
+                    <pic:cNvPicPr>
+                      <a:picLocks noChangeAspect="1" noChangeArrowheads="1"/>
+                    </pic:cNvPicPr>
+                  </pic:nvPicPr>
+                  <pic:blipFill>
+                    <a:blip r:embed="rId19" cstate="print">
+                      <a:extLst>
+                        <a:ext uri="{28A0092B-C50C-407E-A947-70E740481C1C}">
+                          <a14:useLocalDpi xmlns:a14="http://schemas.microsoft.com/office/drawing/2010/main" val="0"/>
+                        </a:ext>
+                      </a:extLst>
+                    </a:blip>
+                    <a:srcRect/>
+                    <a:stretch>
+                      <a:fillRect/>
+                    </a:stretch>
+                  </pic:blipFill>
+                  <pic:spPr bwMode="auto">
+                    <a:xfrm>
+                      <a:off x="0" y="0"/>
+                      <a:ext cx="2505075" cy="1190625"/>
+                    </a:xfrm>
+                    <a:prstGeom prst="rect">
+                      <a:avLst/>
+                    </a:prstGeom>
+                    <a:noFill/>
+                    <a:ln>
+                      <a:noFill/>
+                    </a:ln>
+                  </pic:spPr>
+                </pic:pic>
+              </a:graphicData>
+            </a:graphic>
+            <wp14:sizeRelH relativeFrom="page">
+              <wp14:pctWidth>0</wp14:pctWidth>
+            </wp14:sizeRelH>
+            <wp14:sizeRelV relativeFrom="page">
+              <wp14:pctHeight>0</wp14:pctHeight>
+            </wp14:sizeRelV>
+          </wp:anchor>
+        </w:drawing>
+      </w:r>
+    </w:p>
+    <w:p>
+      <w:r>
+        <w:t xml:space="preserve">The deviation for exceeding expectations was mixed, but majorly positive. In retrospect, the brief description I gave was not exactly the same </w:t>
+      </w:r>
+      <w:r>
+        <w:t>and therefore could have affected the data.</w:t>
+      </w:r>
+    </w:p>
+    <w:p/>
+    <w:p/>
+    <w:p/>
+    <w:p>
+      <w:r>
+        <w:rPr>
+          <w:noProof/>
+        </w:rPr>
+        <w:drawing>
+          <wp:anchor distT="0" distB="0" distL="114300" distR="114300" simplePos="0" relativeHeight="251662336" behindDoc="0" locked="0" layoutInCell="1" allowOverlap="1" wp14:anchorId="30B4CF76" wp14:editId="749F09AB">
+            <wp:simplePos x="0" y="0"/>
+            <wp:positionH relativeFrom="margin">
+              <wp:align>left</wp:align>
+            </wp:positionH>
+            <wp:positionV relativeFrom="paragraph">
+              <wp:posOffset>141605</wp:posOffset>
+            </wp:positionV>
+            <wp:extent cx="2929255" cy="1232535"/>
+            <wp:effectExtent l="0" t="0" r="4445" b="5715"/>
+            <wp:wrapSquare wrapText="bothSides"/>
+            <wp:docPr id="6" name="Picture 6" descr="C:\Users\C00250016\AppData\Local\Microsoft\Windows\INetCache\Content.MSO\43FCC69.tmp"/>
+            <wp:cNvGraphicFramePr>
+              <a:graphicFrameLocks xmlns:a="http://schemas.openxmlformats.org/drawingml/2006/main" noChangeAspect="1"/>
+            </wp:cNvGraphicFramePr>
+            <a:graphic xmlns:a="http://schemas.openxmlformats.org/drawingml/2006/main">
+              <a:graphicData uri="http://schemas.openxmlformats.org/drawingml/2006/picture">
+                <pic:pic xmlns:pic="http://schemas.openxmlformats.org/drawingml/2006/picture">
+                  <pic:nvPicPr>
+                    <pic:cNvPr id="0" name="Picture 12" descr="C:\Users\C00250016\AppData\Local\Microsoft\Windows\INetCache\Content.MSO\43FCC69.tmp"/>
+                    <pic:cNvPicPr>
+                      <a:picLocks noChangeAspect="1" noChangeArrowheads="1"/>
+                    </pic:cNvPicPr>
+                  </pic:nvPicPr>
+                  <pic:blipFill>
+                    <a:blip r:embed="rId20" cstate="print">
+                      <a:extLst>
+                        <a:ext uri="{28A0092B-C50C-407E-A947-70E740481C1C}">
+                          <a14:useLocalDpi xmlns:a14="http://schemas.microsoft.com/office/drawing/2010/main" val="0"/>
+                        </a:ext>
+                      </a:extLst>
+                    </a:blip>
+                    <a:srcRect/>
+                    <a:stretch>
+                      <a:fillRect/>
+                    </a:stretch>
+                  </pic:blipFill>
+                  <pic:spPr bwMode="auto">
+                    <a:xfrm>
+                      <a:off x="0" y="0"/>
+                      <a:ext cx="2929255" cy="1232535"/>
+                    </a:xfrm>
+                    <a:prstGeom prst="rect">
+                      <a:avLst/>
+                    </a:prstGeom>
+                    <a:noFill/>
+                    <a:ln>
+                      <a:noFill/>
+                    </a:ln>
+                  </pic:spPr>
+                </pic:pic>
+              </a:graphicData>
+            </a:graphic>
+            <wp14:sizeRelH relativeFrom="page">
+              <wp14:pctWidth>0</wp14:pctWidth>
+            </wp14:sizeRelH>
+            <wp14:sizeRelV relativeFrom="page">
+              <wp14:pctHeight>0</wp14:pctHeight>
+            </wp14:sizeRelV>
+          </wp:anchor>
+        </w:drawing>
+      </w:r>
+    </w:p>
+    <w:p>
+      <w:r>
+        <w:t xml:space="preserve">It took no one more than 30 minutes to create a game. Other than </w:t>
+      </w:r>
+      <w:r>
+        <w:t>that,</w:t>
+      </w:r>
+      <w:r>
+        <w:t xml:space="preserve"> a good spread.</w:t>
+      </w:r>
+    </w:p>
+    <w:p/>
+    <w:p/>
+    <w:p>
+      <w:r>
+        <w:t xml:space="preserve">Overall the responses were positive. It seems the UI was relatively intuitive. </w:t>
+      </w:r>
+      <w:r>
+        <w:t>Additionally,</w:t>
+      </w:r>
+      <w:r>
+        <w:t xml:space="preserve"> in comparison to traditional </w:t>
+      </w:r>
+      <w:r>
+        <w:t>code-based</w:t>
+      </w:r>
+      <w:r>
+        <w:t xml:space="preserve"> techniques the length of time it takes to create a game is </w:t>
+      </w:r>
+      <w:r>
+        <w:lastRenderedPageBreak/>
+        <w:t>night and day.</w:t>
+      </w:r>
+      <w:r>
+        <w:t xml:space="preserve"> While I </w:t>
+      </w:r>
+      <w:r>
+        <w:t xml:space="preserve">do think this is good evidence that the existence of no-code options is a good thing it isn’t the be all and end all. </w:t>
+      </w:r>
+      <w:r>
+        <w:t xml:space="preserve">Game Engines exist for a reason, they can build a much broader type of game. </w:t>
+      </w:r>
     </w:p>
     <w:p/>
     <w:p>
@@ -2286,7 +2957,6 @@
           </w:tcPr>
           <w:p>
             <w:r>
-              <w:lastRenderedPageBreak/>
               <w:t>Click and place walls</w:t>
             </w:r>
           </w:p>
@@ -2671,6 +3341,7 @@
           </w:tcPr>
           <w:p>
             <w:r>
+              <w:lastRenderedPageBreak/>
               <w:t>Wall Rewrite</w:t>
             </w:r>
           </w:p>
@@ -3151,7 +3822,6 @@
           </w:tcPr>
           <w:p>
             <w:r>
-              <w:lastRenderedPageBreak/>
               <w:t>Choose which game to play</w:t>
             </w:r>
           </w:p>
@@ -3594,7 +4264,11 @@
     </w:p>
     <w:p>
       <w:r>
-        <w:t>A user can, with no development experience create a game from start to finish, this is done in an intuitive way, starting with a higher-level look at what the game will be all the way to low level, small changes. Upon finishing this the user can then save th</w:t>
+        <w:t xml:space="preserve">A user can, with no development experience create a game from start to finish, this is done in an intuitive way, starting with a higher-level look at what the game will be all the way to low </w:t>
+      </w:r>
+      <w:r>
+        <w:lastRenderedPageBreak/>
+        <w:t>level, small changes. Upon finishing this the user can then save th</w:t>
       </w:r>
       <w:r>
         <w:t>eir creations to a file. When returning to the play screen a dynamically created set of buttons for the control of that game will now exist, without ever restarting the program. When clicking play on a game, the file which contains that game is loaded efficiently and the game begins. Additionally, the user interface will dynamically change to other changes to the screen. The delete button which deletes a game file will change the UI, the same for downloaded files from a database.</w:t>
@@ -3617,522 +4291,579 @@
         <w:t xml:space="preserve"> involves using dynamically created vectors of unique pointers to objects. This is an extremely efficient and useful way to work with so many objects. Additionally, the textures which these game objects use are loaded in using a texture manager just once, these are then saved to a map and reused by each object instead of being reloaded. All of this contributes to a really smooth experience when placing and using </w:t>
       </w:r>
       <w:r>
-        <w:t>objects</w:t>
-      </w:r>
-      <w:r>
+        <w:t xml:space="preserve">objects in </w:t>
+      </w:r>
+      <w:r>
+        <w:t xml:space="preserve">the creation process of the game, something which I think </w:t>
+      </w:r>
+      <w:r>
+        <w:t xml:space="preserve">makes the user experiencer really enjoyable. </w:t>
+      </w:r>
+    </w:p>
+    <w:p/>
+    <w:p>
+      <w:r>
+        <w:t>Network Manager:</w:t>
+      </w:r>
+    </w:p>
+    <w:p>
+      <w:r>
+        <w:t xml:space="preserve">During my Internship I used a fair bit of SQL for database interactions, all be it in a very different tech stack. During this project I tasked myself with being able to implement something similar. I settled on using SQLite as it seemed lightweight. I managed in the end to get the CRU principles out of CRUD </w:t>
+      </w:r>
+      <w:r>
+        <w:t xml:space="preserve">(Create, Read, Update, </w:t>
+      </w:r>
+      <w:r>
+        <w:t>Delete) when</w:t>
+      </w:r>
+      <w:r>
+        <w:t xml:space="preserve"> interacting with the database included in the end product</w:t>
+      </w:r>
+      <w:r>
+        <w:t>.</w:t>
+      </w:r>
+    </w:p>
+    <w:p>
+      <w:r>
+        <w:t>Game Variety:</w:t>
+      </w:r>
+    </w:p>
+    <w:p>
+      <w:r>
+        <w:t xml:space="preserve">Both my supervisor and I agreed early on that in order to make the </w:t>
+      </w:r>
+      <w:r>
+        <w:t>editor easy to use a curated list of items, enemies’</w:t>
+      </w:r>
+      <w:r>
+        <w:t>,</w:t>
+      </w:r>
+      <w:r>
+        <w:t xml:space="preserve"> walls</w:t>
+      </w:r>
+      <w:r>
+        <w:t>,</w:t>
+      </w:r>
+      <w:r>
+        <w:t xml:space="preserve"> and other game objects made sense. The main concern with making this decision </w:t>
+      </w:r>
+      <w:r>
+        <w:t>was we would sacrifice the diversity of the shootemups that could be made in favour of the editor being easy to use. However, this is not the case</w:t>
+      </w:r>
+      <w:r>
+        <w:t xml:space="preserve">. For how simple the editor is to use the variance in end product is </w:t>
+      </w:r>
+      <w:r>
+        <w:t xml:space="preserve">rather </w:t>
+      </w:r>
+      <w:r>
+        <w:t>surprising.</w:t>
+      </w:r>
+    </w:p>
+    <w:p/>
+    <w:p>
+      <w:pPr>
+        <w:rPr>
+          <w:b/>
+          <w:bCs/>
+          <w:szCs w:val="24"/>
+        </w:rPr>
+      </w:pPr>
+      <w:r>
+        <w:rPr>
+          <w:b/>
+          <w:bCs/>
+          <w:szCs w:val="24"/>
+        </w:rPr>
+        <w:t>Project Review</w:t>
+      </w:r>
+    </w:p>
+    <w:p>
+      <w:pPr>
+        <w:rPr>
+          <w:bCs/>
+          <w:szCs w:val="24"/>
+        </w:rPr>
+      </w:pPr>
+      <w:r>
+        <w:rPr>
+          <w:bCs/>
+          <w:szCs w:val="24"/>
+        </w:rPr>
+        <w:t>I think there was a lot that went right with my project. I think consistently keeping on top of work was why I get to say that. Additionally, the final product, while lacking some polish, still achieves the major things I set out to achieve. When I started I had the ambition of creating a no code game editor, I wanted it to be easy to use and dynamic, I wanted it to be able to save and load from a file, and I wanted all of the games created to have their own novel gameplay</w:t>
+      </w:r>
+      <w:r>
+        <w:rPr>
+          <w:bCs/>
+          <w:szCs w:val="24"/>
+        </w:rPr>
+        <w:t>. I believe all of this has been done to a great standard and more. I tested the project on some of my non-technical friends towards the back end of the development process and it seemed like everyone could achieve what they wanted in the game they created.</w:t>
+      </w:r>
+    </w:p>
+    <w:p>
+      <w:pPr>
+        <w:rPr>
+          <w:bCs/>
+          <w:szCs w:val="24"/>
+        </w:rPr>
+      </w:pPr>
+    </w:p>
+    <w:p>
+      <w:pPr>
+        <w:rPr>
+          <w:bCs/>
+          <w:szCs w:val="24"/>
+        </w:rPr>
+      </w:pPr>
+      <w:r>
+        <w:rPr>
+          <w:bCs/>
+          <w:szCs w:val="24"/>
+        </w:rPr>
+        <w:lastRenderedPageBreak/>
+        <w:t xml:space="preserve">I think a few things went wrong, although </w:t>
+      </w:r>
+      <w:r>
+        <w:rPr>
+          <w:bCs/>
+          <w:szCs w:val="24"/>
+        </w:rPr>
+        <w:t>there’s</w:t>
+      </w:r>
+      <w:r>
+        <w:rPr>
+          <w:bCs/>
+          <w:szCs w:val="24"/>
+        </w:rPr>
+        <w:t xml:space="preserve"> probably some recency bias, so I may have forgot some of the earlier things. </w:t>
+      </w:r>
+      <w:r>
+        <w:rPr>
+          <w:bCs/>
+          <w:szCs w:val="24"/>
+        </w:rPr>
+        <w:t xml:space="preserve">I was unable to add sound for the games section of the editor because the lab PC just will not give me an audio output. My PC broke during the development process too. This meant I lost about 1.5 weeks of working time. </w:t>
+      </w:r>
+      <w:r>
+        <w:rPr>
+          <w:bCs/>
+          <w:szCs w:val="24"/>
+        </w:rPr>
+        <w:t xml:space="preserve">Something I tried was to keep the grid for the gameplay </w:t>
+      </w:r>
+      <w:r>
+        <w:rPr>
+          <w:bCs/>
+          <w:szCs w:val="24"/>
+        </w:rPr>
+        <w:t>as well</w:t>
+      </w:r>
+      <w:r>
+        <w:rPr>
+          <w:bCs/>
+          <w:szCs w:val="24"/>
+        </w:rPr>
+        <w:t xml:space="preserve"> and have the enemies use</w:t>
+      </w:r>
+      <w:r>
+        <w:rPr>
+          <w:bCs/>
+          <w:szCs w:val="24"/>
+        </w:rPr>
+        <w:t xml:space="preserve"> a search algorithm to path find instead of just directly seeking. However, I felt that to have it work with the </w:t>
+      </w:r>
+      <w:r>
+        <w:rPr>
+          <w:bCs/>
+          <w:szCs w:val="24"/>
+        </w:rPr>
+        <w:t>number</w:t>
+      </w:r>
+      <w:r>
+        <w:rPr>
+          <w:bCs/>
+          <w:szCs w:val="24"/>
+        </w:rPr>
+        <w:t xml:space="preserve"> of enemies I wanted to be able to spawn (to make the games really be shootemups) the algorithm would have to be extremely efficient. I felt this would be massively too time consuming if possible at all and was probably out of the scope of the project.</w:t>
+      </w:r>
+      <w:r>
+        <w:rPr>
+          <w:bCs/>
+          <w:szCs w:val="24"/>
+        </w:rPr>
+        <w:t xml:space="preserve"> I couldn’t get the animation class I wrote to work </w:t>
+      </w:r>
+      <w:r>
+        <w:rPr>
+          <w:bCs/>
+          <w:szCs w:val="24"/>
+        </w:rPr>
+        <w:t>as well</w:t>
+      </w:r>
+      <w:r>
+        <w:rPr>
+          <w:bCs/>
+          <w:szCs w:val="24"/>
+        </w:rPr>
+        <w:t xml:space="preserve"> for some reason. I need to debug it more</w:t>
+      </w:r>
+      <w:r>
+        <w:rPr>
+          <w:bCs/>
+          <w:szCs w:val="24"/>
+        </w:rPr>
+        <w:t>.</w:t>
+      </w:r>
+      <w:r>
+        <w:rPr>
+          <w:bCs/>
+          <w:szCs w:val="24"/>
+        </w:rPr>
+        <w:t xml:space="preserve"> Lastly Python is installed twice (different versions) from the windows store on the lab PC. Which means you cannot delete them as we do not have access to the windows store. </w:t>
+      </w:r>
+      <w:r>
+        <w:rPr>
+          <w:bCs/>
+          <w:szCs w:val="24"/>
+        </w:rPr>
+        <w:t>So,</w:t>
+      </w:r>
+      <w:r>
+        <w:rPr>
+          <w:bCs/>
+          <w:szCs w:val="24"/>
+        </w:rPr>
+        <w:t xml:space="preserve"> I could not configure a newer version of Python without them conflicting with each other. I was originally going to use </w:t>
+      </w:r>
+      <w:r>
+        <w:rPr>
+          <w:bCs/>
+          <w:szCs w:val="24"/>
+        </w:rPr>
+        <w:t>Python and</w:t>
+      </w:r>
+      <w:r>
+        <w:rPr>
+          <w:bCs/>
+          <w:szCs w:val="24"/>
+        </w:rPr>
+        <w:t xml:space="preserve"> Anvil from last year </w:t>
+      </w:r>
+      <w:r>
+        <w:rPr>
+          <w:bCs/>
+          <w:szCs w:val="24"/>
+        </w:rPr>
+        <w:t xml:space="preserve">instead of SQLite for the server </w:t>
+      </w:r>
+      <w:r>
+        <w:rPr>
+          <w:bCs/>
+          <w:szCs w:val="24"/>
+        </w:rPr>
+        <w:t>actions</w:t>
+      </w:r>
+    </w:p>
+    <w:p>
+      <w:pPr>
+        <w:rPr>
+          <w:bCs/>
+          <w:szCs w:val="24"/>
+        </w:rPr>
+      </w:pPr>
+    </w:p>
+    <w:p>
+      <w:pPr>
+        <w:rPr>
+          <w:bCs/>
+          <w:szCs w:val="24"/>
+        </w:rPr>
+      </w:pPr>
+      <w:r>
+        <w:rPr>
+          <w:bCs/>
+          <w:szCs w:val="24"/>
+        </w:rPr>
+        <w:t>Sound is still missing, although the files are there, and the sound manager is set up.</w:t>
+      </w:r>
+      <w:r>
+        <w:rPr>
+          <w:bCs/>
+          <w:szCs w:val="24"/>
+        </w:rPr>
+        <w:t xml:space="preserve"> I wanted to have the build button work, which would instantiate the compiler again at run time and create an exe of the specific game, creating a separate folder for this and then pulling in all the necessary assets.</w:t>
+      </w:r>
+      <w:r>
+        <w:rPr>
+          <w:bCs/>
+          <w:szCs w:val="24"/>
+        </w:rPr>
+        <w:t xml:space="preserve"> I could not get this to work in time, all the code is still there but the created exe has error</w:t>
+      </w:r>
+      <w:r>
+        <w:rPr>
+          <w:bCs/>
+          <w:szCs w:val="24"/>
+        </w:rPr>
+        <w:t>s</w:t>
+      </w:r>
+      <w:r>
+        <w:rPr>
+          <w:bCs/>
+          <w:szCs w:val="24"/>
+        </w:rPr>
+        <w:t>.</w:t>
+      </w:r>
+    </w:p>
+    <w:p>
+      <w:pPr>
+        <w:rPr>
+          <w:bCs/>
+          <w:szCs w:val="24"/>
+        </w:rPr>
+      </w:pPr>
+    </w:p>
+    <w:p>
+      <w:pPr>
+        <w:rPr>
+          <w:bCs/>
+          <w:szCs w:val="24"/>
+        </w:rPr>
+      </w:pPr>
+      <w:r>
+        <w:rPr>
+          <w:bCs/>
+          <w:szCs w:val="24"/>
+        </w:rPr>
+        <w:t>If starting again I would look into setting up an Entity Component System. This seems like a good approach but I started looking into it much too late into the development process. I also think I would have maybe made my project less large in scope. It has around 28 classes, some of which are quite large in size as I didn’t have as much time to re</w:t>
+      </w:r>
+      <w:r>
+        <w:rPr>
+          <w:bCs/>
+          <w:szCs w:val="24"/>
+        </w:rPr>
+        <w:t>factor as I thought I would.</w:t>
+      </w:r>
+      <w:r>
+        <w:rPr>
+          <w:bCs/>
+          <w:szCs w:val="24"/>
+        </w:rPr>
+        <w:t xml:space="preserve"> This is a massive project, seeing others project scopes and sizes, I think I would have narrowed mine</w:t>
+      </w:r>
+    </w:p>
+    <w:p>
+      <w:pPr>
+        <w:rPr>
+          <w:bCs/>
+          <w:szCs w:val="24"/>
+        </w:rPr>
+      </w:pPr>
+      <w:r>
+        <w:rPr>
+          <w:bCs/>
+          <w:szCs w:val="24"/>
+        </w:rPr>
+        <w:t xml:space="preserve">For advice to someone doing a similar project in the future I would suggest using a library </w:t>
+      </w:r>
+      <w:r>
+        <w:rPr>
+          <w:bCs/>
+          <w:szCs w:val="24"/>
+        </w:rPr>
+        <w:t xml:space="preserve">for user interface. Other than making the interface dynamically change when something happens to the project there is very little skill involved in creating user interface from scratch in </w:t>
+      </w:r>
+      <w:r>
+        <w:rPr>
+          <w:bCs/>
+          <w:szCs w:val="24"/>
+        </w:rPr>
+        <w:t>SFML</w:t>
+      </w:r>
+      <w:r>
+        <w:rPr>
+          <w:bCs/>
+          <w:szCs w:val="24"/>
+        </w:rPr>
+        <w:t>. The skill comes in placing it well and in the overall design.</w:t>
+      </w:r>
+      <w:r>
+        <w:rPr>
+          <w:bCs/>
+          <w:szCs w:val="24"/>
+        </w:rPr>
+        <w:t xml:space="preserve"> This would save a lot of time and energy to be spent on things that effect the user experience more, things that might get forgotten about otherwise.</w:t>
+      </w:r>
+    </w:p>
+    <w:p>
+      <w:pPr>
+        <w:rPr>
+          <w:bCs/>
+          <w:szCs w:val="24"/>
+        </w:rPr>
+      </w:pPr>
+    </w:p>
+    <w:p>
+      <w:pPr>
+        <w:rPr>
+          <w:bCs/>
+          <w:szCs w:val="24"/>
+        </w:rPr>
+      </w:pPr>
+      <w:r>
+        <w:rPr>
+          <w:bCs/>
+          <w:szCs w:val="24"/>
+        </w:rPr>
+        <w:t>I think for this type of project it was a decent technology stack to use. I did toy with the idea of doing the entire project in JavaScript for a while and have it hosted on a website. This would have meant that</w:t>
+      </w:r>
+      <w:r>
+        <w:rPr>
+          <w:bCs/>
+          <w:szCs w:val="24"/>
+        </w:rPr>
+        <w:t xml:space="preserve"> the user wouldn’t even have to install anything or run an </w:t>
+      </w:r>
+      <w:r>
+        <w:rPr>
+          <w:bCs/>
+          <w:szCs w:val="24"/>
+        </w:rPr>
+        <w:t>executable</w:t>
+      </w:r>
+      <w:r>
+        <w:rPr>
+          <w:bCs/>
+          <w:szCs w:val="24"/>
+        </w:rPr>
+        <w:t xml:space="preserve"> which is scary to non-technical people. This would have been a good choice given the target market. However, I think many of </w:t>
+      </w:r>
+      <w:r>
+        <w:rPr>
+          <w:bCs/>
+          <w:szCs w:val="24"/>
+        </w:rPr>
+        <w:t>“</w:t>
+      </w:r>
+      <w:r>
+        <w:rPr>
+          <w:bCs/>
+          <w:szCs w:val="24"/>
+        </w:rPr>
+        <w:t>SlayerMaker’s</w:t>
+      </w:r>
+      <w:r>
+        <w:rPr>
+          <w:bCs/>
+          <w:szCs w:val="24"/>
+        </w:rPr>
+        <w:t>”</w:t>
+      </w:r>
+      <w:r>
+        <w:rPr>
+          <w:bCs/>
+          <w:szCs w:val="24"/>
+        </w:rPr>
         <w:t xml:space="preserve"> </w:t>
       </w:r>
       <w:r>
-        <w:t xml:space="preserve">in </w:t>
-      </w:r>
-      <w:r>
-        <w:t xml:space="preserve">the creation process of the game, something which I think </w:t>
-      </w:r>
-      <w:r>
-        <w:t xml:space="preserve">makes the user experiencer really enjoyable. </w:t>
-      </w:r>
-    </w:p>
-    <w:p/>
-    <w:p>
-      <w:r>
-        <w:t>Network Manager:</w:t>
-      </w:r>
-    </w:p>
-    <w:p>
-      <w:r>
-        <w:t xml:space="preserve">During my Internship I used a fair bit of SQL for database interactions, all be it in a very different tech stack. During this project I tasked myself with being able to implement something similar. I settled on using SQLite as it seemed lightweight. I managed in the end to </w:t>
-      </w:r>
-      <w:r>
+        <w:rPr>
+          <w:bCs/>
+          <w:szCs w:val="24"/>
+        </w:rPr>
+        <w:t>qualities would have suffered</w:t>
+      </w:r>
+    </w:p>
+    <w:p>
+      <w:pPr>
+        <w:pStyle w:val="Heading1"/>
+        <w:rPr>
+          <w:sz w:val="24"/>
+          <w:szCs w:val="24"/>
+        </w:rPr>
+      </w:pPr>
+      <w:bookmarkStart w:id="6" w:name="_Toc54714378"/>
+      <w:r>
+        <w:rPr>
+          <w:sz w:val="24"/>
+          <w:szCs w:val="24"/>
+        </w:rPr>
         <w:lastRenderedPageBreak/>
-        <w:t xml:space="preserve">get the CRU principles out of CRUD </w:t>
-      </w:r>
-      <w:r>
-        <w:t xml:space="preserve">(Create, Read, Update, </w:t>
-      </w:r>
-      <w:r>
-        <w:t>Delete) when</w:t>
-      </w:r>
-      <w:r>
-        <w:t xml:space="preserve"> interacting with the database included in the end product</w:t>
-      </w:r>
-      <w:r>
-        <w:t>.</w:t>
-      </w:r>
-    </w:p>
-    <w:p>
-      <w:r>
-        <w:t>Game Variety:</w:t>
-      </w:r>
-    </w:p>
-    <w:p>
-      <w:r>
-        <w:t xml:space="preserve">Both my supervisor and I agreed early on that in order to make the </w:t>
-      </w:r>
-      <w:r>
-        <w:t>editor easy to use a curated list of items, enemies’</w:t>
-      </w:r>
-      <w:r>
-        <w:t>,</w:t>
-      </w:r>
-      <w:r>
-        <w:t xml:space="preserve"> walls</w:t>
-      </w:r>
-      <w:r>
-        <w:t>,</w:t>
-      </w:r>
-      <w:r>
-        <w:t xml:space="preserve"> and other game objects made sense. The main concern with making this decision </w:t>
-      </w:r>
-      <w:r>
-        <w:t>was we would sacrifice the diversity of the shootemups that could be made in favour of the editor being easy to use. However, this is not the case</w:t>
-      </w:r>
-      <w:r>
-        <w:t xml:space="preserve">. For how simple the editor is to use the variance in end product is </w:t>
-      </w:r>
-      <w:r>
-        <w:t xml:space="preserve">rather </w:t>
-      </w:r>
-      <w:r>
-        <w:t>surprising.</w:t>
-      </w:r>
-    </w:p>
-    <w:p/>
-    <w:p>
-      <w:pPr>
-        <w:rPr>
-          <w:b/>
-          <w:bCs/>
-          <w:szCs w:val="24"/>
-        </w:rPr>
-      </w:pPr>
-      <w:r>
-        <w:rPr>
-          <w:b/>
-          <w:bCs/>
-          <w:szCs w:val="24"/>
-        </w:rPr>
-        <w:t>Project Review</w:t>
-      </w:r>
-    </w:p>
-    <w:p>
-      <w:pPr>
-        <w:rPr>
-          <w:bCs/>
-          <w:szCs w:val="24"/>
-        </w:rPr>
-      </w:pPr>
-      <w:r>
-        <w:rPr>
-          <w:bCs/>
-          <w:szCs w:val="24"/>
-        </w:rPr>
-        <w:t>I think there was a lot that went right with my project. I think consistently keeping on top of work was why I get to say that. Additionally, the final product, while lacking some polish, still achieves the major things I set out to achieve. When I started I had the ambition of creating a no code game editor, I wanted it to be easy to use and dynamic, I wanted it to be able to save and load from a file, and I wanted all of the games created to have their own novel gameplay</w:t>
-      </w:r>
-      <w:r>
-        <w:rPr>
-          <w:bCs/>
-          <w:szCs w:val="24"/>
-        </w:rPr>
-        <w:t>. I believe all of this has been done to a great standard and more. I tested the project on some of my non-technical friends towards the back end of the development process and it seemed like everyone could achieve what they wanted in the game they created.</w:t>
-      </w:r>
-    </w:p>
-    <w:p>
-      <w:pPr>
-        <w:rPr>
-          <w:bCs/>
-          <w:szCs w:val="24"/>
-        </w:rPr>
-      </w:pPr>
-    </w:p>
-    <w:p>
-      <w:pPr>
-        <w:rPr>
-          <w:bCs/>
-          <w:szCs w:val="24"/>
-        </w:rPr>
-      </w:pPr>
-      <w:r>
-        <w:rPr>
-          <w:bCs/>
-          <w:szCs w:val="24"/>
-        </w:rPr>
-        <w:t xml:space="preserve">I think a few things went wrong, although </w:t>
-      </w:r>
-      <w:r>
-        <w:rPr>
-          <w:bCs/>
-          <w:szCs w:val="24"/>
-        </w:rPr>
-        <w:t>there’s</w:t>
-      </w:r>
-      <w:r>
-        <w:rPr>
-          <w:bCs/>
-          <w:szCs w:val="24"/>
-        </w:rPr>
-        <w:t xml:space="preserve"> probably some recency bias, so I may have forgot some of the earlier things. </w:t>
-      </w:r>
-      <w:r>
-        <w:rPr>
-          <w:bCs/>
-          <w:szCs w:val="24"/>
-        </w:rPr>
-        <w:t xml:space="preserve">I was unable to add sound for the games section of the editor because the lab PC just will not give me an audio output. My PC broke during the development process too. This meant I lost about 1.5 weeks of working time. </w:t>
-      </w:r>
-      <w:r>
-        <w:rPr>
-          <w:bCs/>
-          <w:szCs w:val="24"/>
-        </w:rPr>
-        <w:t xml:space="preserve">Something I tried was to keep the grid for the gameplay </w:t>
-      </w:r>
-      <w:r>
-        <w:rPr>
-          <w:bCs/>
-          <w:szCs w:val="24"/>
-        </w:rPr>
-        <w:t>as well</w:t>
-      </w:r>
-      <w:r>
-        <w:rPr>
-          <w:bCs/>
-          <w:szCs w:val="24"/>
-        </w:rPr>
-        <w:t xml:space="preserve"> and have the enemies use</w:t>
-      </w:r>
-      <w:r>
-        <w:rPr>
-          <w:bCs/>
-          <w:szCs w:val="24"/>
-        </w:rPr>
-        <w:t xml:space="preserve"> a search algorithm to path find instead of just directly seeking. However, I felt that to have it work with the </w:t>
-      </w:r>
-      <w:r>
-        <w:rPr>
-          <w:bCs/>
-          <w:szCs w:val="24"/>
-        </w:rPr>
-        <w:t>number</w:t>
-      </w:r>
-      <w:r>
-        <w:rPr>
-          <w:bCs/>
-          <w:szCs w:val="24"/>
-        </w:rPr>
-        <w:t xml:space="preserve"> of enemies I wanted to be able to spawn (to make the games really be shootemups) the algorithm would have to be extremely efficient. I felt this would be massively too time consuming if possible at all and was probably out of the scope of the project.</w:t>
-      </w:r>
-      <w:r>
-        <w:rPr>
-          <w:bCs/>
-          <w:szCs w:val="24"/>
-        </w:rPr>
-        <w:t xml:space="preserve"> I couldn’t get the animation class I wrote to work </w:t>
-      </w:r>
-      <w:r>
-        <w:rPr>
-          <w:bCs/>
-          <w:szCs w:val="24"/>
-        </w:rPr>
-        <w:t>as well</w:t>
-      </w:r>
-      <w:r>
-        <w:rPr>
-          <w:bCs/>
-          <w:szCs w:val="24"/>
-        </w:rPr>
-        <w:t xml:space="preserve"> for some reason. I need to debug it more</w:t>
-      </w:r>
-      <w:r>
-        <w:rPr>
-          <w:bCs/>
-          <w:szCs w:val="24"/>
-        </w:rPr>
-        <w:t>.</w:t>
-      </w:r>
-      <w:r>
-        <w:rPr>
-          <w:bCs/>
-          <w:szCs w:val="24"/>
-        </w:rPr>
-        <w:t xml:space="preserve"> Lastly Python is installed twice (different versions) from the windows store on the lab PC. Which means you cannot delete them as we do not have access to the windows store. </w:t>
-      </w:r>
-      <w:r>
-        <w:rPr>
-          <w:bCs/>
-          <w:szCs w:val="24"/>
-        </w:rPr>
-        <w:t>So,</w:t>
-      </w:r>
-      <w:r>
-        <w:rPr>
-          <w:bCs/>
-          <w:szCs w:val="24"/>
-        </w:rPr>
-        <w:t xml:space="preserve"> I could not configure a newer version of Python without them conflicting with each other. I was originally going to use </w:t>
-      </w:r>
-      <w:r>
-        <w:rPr>
-          <w:bCs/>
-          <w:szCs w:val="24"/>
-        </w:rPr>
-        <w:t>Python and</w:t>
-      </w:r>
-      <w:r>
-        <w:rPr>
-          <w:bCs/>
-          <w:szCs w:val="24"/>
-        </w:rPr>
-        <w:t xml:space="preserve"> Anvil from last year </w:t>
-      </w:r>
-      <w:r>
-        <w:rPr>
-          <w:bCs/>
-          <w:szCs w:val="24"/>
-        </w:rPr>
-        <w:t xml:space="preserve">instead of SQLite for the server </w:t>
-      </w:r>
-      <w:r>
-        <w:rPr>
-          <w:bCs/>
-          <w:szCs w:val="24"/>
-        </w:rPr>
-        <w:t>actions</w:t>
-      </w:r>
-    </w:p>
-    <w:p>
-      <w:pPr>
-        <w:rPr>
-          <w:bCs/>
-          <w:szCs w:val="24"/>
-        </w:rPr>
-      </w:pPr>
-    </w:p>
-    <w:p>
-      <w:pPr>
-        <w:rPr>
-          <w:bCs/>
-          <w:szCs w:val="24"/>
-        </w:rPr>
-      </w:pPr>
-      <w:r>
-        <w:rPr>
-          <w:bCs/>
-          <w:szCs w:val="24"/>
-        </w:rPr>
-        <w:t>Sound is still missing, although the files are there, and the sound manager is set up.</w:t>
-      </w:r>
-      <w:r>
-        <w:rPr>
-          <w:bCs/>
-          <w:szCs w:val="24"/>
-        </w:rPr>
-        <w:t xml:space="preserve"> I wanted to have the build button work, which would instantiate the compiler again at run time and create an exe of the specific game, creating a separate folder for this and then pulling in all the necessary assets.</w:t>
-      </w:r>
-      <w:r>
-        <w:rPr>
-          <w:bCs/>
-          <w:szCs w:val="24"/>
-        </w:rPr>
-        <w:t xml:space="preserve"> I could not get this to work in time, all the code is still there but the created exe has error</w:t>
-      </w:r>
-      <w:r>
-        <w:rPr>
-          <w:bCs/>
-          <w:szCs w:val="24"/>
-        </w:rPr>
-        <w:t>s</w:t>
-      </w:r>
-      <w:r>
-        <w:rPr>
-          <w:bCs/>
-          <w:szCs w:val="24"/>
-        </w:rPr>
-        <w:t>.</w:t>
-      </w:r>
-    </w:p>
-    <w:p>
-      <w:pPr>
-        <w:rPr>
-          <w:bCs/>
-          <w:szCs w:val="24"/>
-        </w:rPr>
-      </w:pPr>
-    </w:p>
-    <w:p>
-      <w:pPr>
-        <w:rPr>
-          <w:bCs/>
-          <w:szCs w:val="24"/>
-        </w:rPr>
-      </w:pPr>
-      <w:r>
-        <w:rPr>
-          <w:bCs/>
-          <w:szCs w:val="24"/>
-        </w:rPr>
-        <w:lastRenderedPageBreak/>
-        <w:t>If starting again I would look into setting up an Entity Component System. This seems like a good approach but I started looking into it much too late into the development process. I also think I would have maybe made my project less large in scope. It has around 28 classes, some of which are quite large in size as I didn’t have as much time to re</w:t>
-      </w:r>
-      <w:r>
-        <w:rPr>
-          <w:bCs/>
-          <w:szCs w:val="24"/>
-        </w:rPr>
-        <w:t>factor as I thought I would.</w:t>
-      </w:r>
-      <w:r>
-        <w:rPr>
-          <w:bCs/>
-          <w:szCs w:val="24"/>
-        </w:rPr>
-        <w:t xml:space="preserve"> This is a massive project, seeing others project scopes and sizes, I think I would have narrowed mine</w:t>
-      </w:r>
-    </w:p>
-    <w:p>
-      <w:pPr>
-        <w:rPr>
-          <w:bCs/>
-          <w:szCs w:val="24"/>
-        </w:rPr>
-      </w:pPr>
-      <w:r>
-        <w:rPr>
-          <w:bCs/>
-          <w:szCs w:val="24"/>
-        </w:rPr>
-        <w:t xml:space="preserve">For advice to someone doing a similar project in the future I would suggest using a library </w:t>
-      </w:r>
-      <w:r>
-        <w:rPr>
-          <w:bCs/>
-          <w:szCs w:val="24"/>
-        </w:rPr>
-        <w:t xml:space="preserve">for user interface. Other than making the interface dynamically change when something happens to the project there is very little skill involved in creating user interface from scratch in </w:t>
-      </w:r>
-      <w:r>
-        <w:rPr>
-          <w:bCs/>
-          <w:szCs w:val="24"/>
-        </w:rPr>
-        <w:t>SFML</w:t>
-      </w:r>
-      <w:r>
-        <w:rPr>
-          <w:bCs/>
-          <w:szCs w:val="24"/>
-        </w:rPr>
-        <w:t>. The skill comes in placing it well and in the overall design.</w:t>
-      </w:r>
-      <w:r>
-        <w:rPr>
-          <w:bCs/>
-          <w:szCs w:val="24"/>
-        </w:rPr>
-        <w:t xml:space="preserve"> This would save a lot of time and energy to be spent on things that effect the user experience more, things that might get forgotten about otherwise.</w:t>
-      </w:r>
-    </w:p>
-    <w:p>
-      <w:pPr>
-        <w:rPr>
-          <w:bCs/>
-          <w:szCs w:val="24"/>
-        </w:rPr>
-      </w:pPr>
-    </w:p>
-    <w:p>
-      <w:pPr>
-        <w:rPr>
-          <w:bCs/>
-          <w:szCs w:val="24"/>
-        </w:rPr>
-      </w:pPr>
-      <w:r>
-        <w:rPr>
-          <w:bCs/>
-          <w:szCs w:val="24"/>
-        </w:rPr>
-        <w:t>I think for this type of project it was a decent technology stack to use. I did toy with the idea of doing the entire project in JavaScript for a while and have it hosted on a website. This would have meant that</w:t>
-      </w:r>
-      <w:r>
-        <w:rPr>
-          <w:bCs/>
-          <w:szCs w:val="24"/>
-        </w:rPr>
-        <w:t xml:space="preserve"> the user wouldn’t even have to install anything or run an </w:t>
+        <w:t>Conclusions</w:t>
+      </w:r>
+      <w:bookmarkEnd w:id="6"/>
+    </w:p>
+    <w:p>
+      <w:r>
+        <w:t>In conclu</w:t>
+      </w:r>
+      <w:r>
+        <w:t>sion, I feel it is possible to create a game editor in which the user uses no code whatsoever</w:t>
+      </w:r>
+      <w:r>
+        <w:t xml:space="preserve">. SlayerMaker provides intuitive system of a toolbar and </w:t>
       </w:r>
       <w:proofErr w:type="spellStart"/>
       <w:r>
-        <w:rPr>
-          <w:bCs/>
-          <w:szCs w:val="24"/>
-        </w:rPr>
-        <w:t>exectuble</w:t>
+        <w:t>choicenbar</w:t>
       </w:r>
       <w:proofErr w:type="spellEnd"/>
       <w:r>
-        <w:rPr>
-          <w:bCs/>
-          <w:szCs w:val="24"/>
-        </w:rPr>
-        <w:t xml:space="preserve"> which is scary to non-technical people. This would have been a good choice given the target market. However, I think many of </w:t>
-      </w:r>
-      <w:r>
-        <w:rPr>
-          <w:bCs/>
-          <w:szCs w:val="24"/>
-        </w:rPr>
-        <w:t>“</w:t>
-      </w:r>
-      <w:r>
-        <w:rPr>
-          <w:bCs/>
-          <w:szCs w:val="24"/>
-        </w:rPr>
-        <w:t>SlayerMaker’s</w:t>
-      </w:r>
-      <w:r>
-        <w:rPr>
-          <w:bCs/>
-          <w:szCs w:val="24"/>
-        </w:rPr>
-        <w:t>”</w:t>
-      </w:r>
-      <w:r>
-        <w:rPr>
-          <w:bCs/>
-          <w:szCs w:val="24"/>
-        </w:rPr>
-        <w:t xml:space="preserve"> </w:t>
-      </w:r>
-      <w:r>
-        <w:rPr>
-          <w:bCs/>
-          <w:szCs w:val="24"/>
-        </w:rPr>
-        <w:t>qualities would have suffered</w:t>
-      </w:r>
-    </w:p>
-    <w:p>
-      <w:pPr>
-        <w:pStyle w:val="Heading1"/>
-        <w:rPr>
-          <w:sz w:val="24"/>
-          <w:szCs w:val="24"/>
-        </w:rPr>
-      </w:pPr>
-      <w:bookmarkStart w:id="5" w:name="_Toc54714378"/>
-      <w:r>
-        <w:rPr>
-          <w:sz w:val="24"/>
-          <w:szCs w:val="24"/>
-        </w:rPr>
-        <w:t>Conclusions</w:t>
-      </w:r>
-      <w:bookmarkEnd w:id="5"/>
-    </w:p>
-    <w:p>
-      <w:r>
-        <w:t xml:space="preserve">summarise your work and findings. </w:t>
+        <w:t xml:space="preserve"> to create games, eliminating the barrier to entry for game development that typically exists, coding.</w:t>
+      </w:r>
+    </w:p>
+    <w:p>
+      <w:r>
+        <w:t>I also think SlayerMaker’s UI and UX make it east to use, this was particularly important given the target audience that it was aimed at. It seems to provide just about all the tools required to make little shootemup games, something that was goal from the get go.</w:t>
+      </w:r>
+    </w:p>
+    <w:p>
+      <w:r>
+        <w:t>In saying that, the editor allows for a surprising versatility of games to be created in a multitude of different ways</w:t>
+      </w:r>
+      <w:r>
+        <w:t>, each with their own novel gameplay</w:t>
+      </w:r>
+      <w:r>
+        <w:t xml:space="preserve">. Despite this it is still not overwhelming due to the use of the </w:t>
+      </w:r>
+      <w:r>
+        <w:t>initial</w:t>
+      </w:r>
+      <w:r>
+        <w:t xml:space="preserve"> template “</w:t>
+      </w:r>
+      <w:r>
+        <w:t>Game Type</w:t>
+      </w:r>
+      <w:r>
+        <w:t>” system which was used.</w:t>
+      </w:r>
+    </w:p>
+    <w:p>
+      <w:r>
+        <w:t>Finally,</w:t>
+      </w:r>
+      <w:r>
+        <w:t xml:space="preserve"> a no-code approach to development of all kinds but particularly in games wildly reduces the learning curve associated with it typically.</w:t>
+      </w:r>
+      <w:r>
+        <w:t xml:space="preserve"> This is at least the case for </w:t>
+      </w:r>
+      <w:r>
+        <w:t>non-technical</w:t>
+      </w:r>
+      <w:r>
+        <w:t xml:space="preserve"> users who had no prior related experience. This is not to say game engines don’t have a in learning development, they definitely do. Just that perhaps a great stepping stone when making </w:t>
+      </w:r>
+      <w:r>
+        <w:t xml:space="preserve">the push </w:t>
+      </w:r>
+      <w:r>
+        <w:t xml:space="preserve">from no game development experience to using a game engine like unity </w:t>
+      </w:r>
+      <w:r>
+        <w:t>would be a no-code alternative like SlayerMaker.</w:t>
       </w:r>
     </w:p>
     <w:p/>
@@ -4236,7 +4967,7 @@
           <w:szCs w:val="24"/>
         </w:rPr>
       </w:pPr>
-      <w:bookmarkStart w:id="6" w:name="_Toc54714379"/>
+      <w:bookmarkStart w:id="7" w:name="_Toc54714379"/>
       <w:r>
         <w:rPr>
           <w:sz w:val="24"/>
@@ -4244,7 +4975,7 @@
         </w:rPr>
         <w:t>References</w:t>
       </w:r>
-      <w:bookmarkEnd w:id="6"/>
+      <w:bookmarkEnd w:id="7"/>
     </w:p>
     <w:p>
       <w:pPr>
@@ -4262,36 +4993,24 @@
         <w:rPr>
           <w:szCs w:val="24"/>
         </w:rPr>
+        <w:t xml:space="preserve"> “Improving Student Performance by Introducing a No-code Approach: A Course Unit of Decision Support </w:t>
+      </w:r>
+      <w:r>
+        <w:rPr>
+          <w:szCs w:val="24"/>
+        </w:rPr>
+        <w:t>Systems” by</w:t>
+      </w:r>
+      <w:r>
+        <w:rPr>
+          <w:szCs w:val="24"/>
+        </w:rPr>
         <w:t xml:space="preserve"> </w:t>
       </w:r>
       <w:r>
         <w:rPr>
           <w:szCs w:val="24"/>
         </w:rPr>
-        <w:t xml:space="preserve">“Improving Student Performance by Introducing a No-code Approach: A Course Unit of Decision Support </w:t>
-      </w:r>
-      <w:r>
-        <w:rPr>
-          <w:szCs w:val="24"/>
-        </w:rPr>
-        <w:t xml:space="preserve">Systems” </w:t>
-      </w:r>
-      <w:r>
-        <w:rPr>
-          <w:szCs w:val="24"/>
-        </w:rPr>
-        <w:t>by</w:t>
-      </w:r>
-      <w:r>
-        <w:rPr>
-          <w:szCs w:val="24"/>
-        </w:rPr>
-        <w:t xml:space="preserve"> </w:t>
-      </w:r>
-      <w:r>
-        <w:rPr>
-          <w:szCs w:val="24"/>
-        </w:rPr>
         <w:t xml:space="preserve">Hai Wang </w:t>
       </w:r>
       <w:r>
@@ -4323,13 +5042,7 @@
         <w:rPr>
           <w:szCs w:val="24"/>
         </w:rPr>
-        <w:t xml:space="preserve">] </w:t>
-      </w:r>
-      <w:r>
-        <w:rPr>
-          <w:szCs w:val="24"/>
-        </w:rPr>
-        <w:t>“</w:t>
+        <w:t>] “</w:t>
       </w:r>
       <w:r>
         <w:rPr>
@@ -4341,13 +5054,7 @@
         <w:rPr>
           <w:szCs w:val="24"/>
         </w:rPr>
-        <w:t xml:space="preserve"> by </w:t>
-      </w:r>
-      <w:r>
-        <w:rPr>
-          <w:szCs w:val="24"/>
-        </w:rPr>
-        <w:t>Mike Kelley 2016</w:t>
+        <w:t xml:space="preserve"> by Mike Kelley 2016</w:t>
       </w:r>
       <w:r>
         <w:rPr>
@@ -4362,8 +5069,6 @@
           <w:szCs w:val="24"/>
         </w:rPr>
       </w:pPr>
-      <w:bookmarkStart w:id="7" w:name="_GoBack"/>
-      <w:bookmarkEnd w:id="7"/>
     </w:p>
     <w:p>
       <w:pPr>
@@ -4384,29 +5089,17 @@
       <w:bookmarkEnd w:id="8"/>
     </w:p>
     <w:p>
-      <w:r>
-        <w:t>Replace this text with Appendices.</w:t>
-      </w:r>
-    </w:p>
-    <w:p>
-      <w:pPr>
-        <w:spacing w:before="100" w:beforeAutospacing="1" w:after="100" w:afterAutospacing="1" w:line="240" w:lineRule="auto"/>
-        <w:rPr>
-          <w:rFonts w:eastAsia="Times New Roman"/>
-          <w:szCs w:val="24"/>
-        </w:rPr>
-      </w:pPr>
-      <w:r>
-        <w:rPr>
-          <w:rFonts w:eastAsia="Times New Roman"/>
-          <w:szCs w:val="24"/>
-        </w:rPr>
-        <w:lastRenderedPageBreak/>
-        <w:t>This might include ethics application and other relevant material e.g. copy of any questionnaires used.</w:t>
-      </w:r>
-    </w:p>
-    <w:p/>
+      <w:hyperlink r:id="rId21" w:history="1">
+        <w:r>
+          <w:rPr>
+            <w:rStyle w:val="Hyperlink"/>
+          </w:rPr>
+          <w:t>SlayerMaker Response Form</w:t>
+        </w:r>
+      </w:hyperlink>
+    </w:p>
     <w:sectPr>
+      <w:footerReference w:type="default" r:id="rId22"/>
       <w:pgSz w:w="11906" w:h="16838"/>
       <w:pgMar w:top="1440" w:right="1440" w:bottom="1440" w:left="1440" w:header="708" w:footer="708" w:gutter="0"/>
       <w:cols w:space="708"/>
@@ -4422,6 +5115,123 @@
 </w16cex:commentsExtensible>
 </file>
 
+<file path=word/endnotes.xml><?xml version="1.0" encoding="utf-8"?>
+<w:endnotes xmlns:wpc="http://schemas.microsoft.com/office/word/2010/wordprocessingCanvas" xmlns:cx="http://schemas.microsoft.com/office/drawing/2014/chartex" xmlns:cx1="http://schemas.microsoft.com/office/drawing/2015/9/8/chartex" xmlns:cx2="http://schemas.microsoft.com/office/drawing/2015/10/21/chartex" xmlns:cx3="http://schemas.microsoft.com/office/drawing/2016/5/9/chartex" xmlns:cx4="http://schemas.microsoft.com/office/drawing/2016/5/10/chartex" xmlns:cx5="http://schemas.microsoft.com/office/drawing/2016/5/11/chartex" xmlns:cx6="http://schemas.microsoft.com/office/drawing/2016/5/12/chartex" xmlns:cx7="http://schemas.microsoft.com/office/drawing/2016/5/13/chartex" xmlns:cx8="http://schemas.microsoft.com/office/drawing/2016/5/14/chartex" xmlns:mc="http://schemas.openxmlformats.org/markup-compatibility/2006" xmlns:aink="http://schemas.microsoft.com/office/drawing/2016/ink" xmlns:am3d="http://schemas.microsoft.com/office/drawing/2017/model3d" xmlns:o="urn:schemas-microsoft-com:office:office" xmlns:r="http://schemas.openxmlformats.org/officeDocument/2006/relationships" xmlns:m="http://schemas.openxmlformats.org/officeDocument/2006/math" xmlns:v="urn:schemas-microsoft-com:vml" xmlns:wp14="http://schemas.microsoft.com/office/word/2010/wordprocessingDrawing" xmlns:wp="http://schemas.openxmlformats.org/drawingml/2006/wordprocessingDrawing" xmlns:w10="urn:schemas-microsoft-com:office:word" xmlns:w="http://schemas.openxmlformats.org/wordprocessingml/2006/main" xmlns:w14="http://schemas.microsoft.com/office/word/2010/wordml" xmlns:w15="http://schemas.microsoft.com/office/word/2012/wordml" xmlns:w16cid="http://schemas.microsoft.com/office/word/2016/wordml/cid" xmlns:w16se="http://schemas.microsoft.com/office/word/2015/wordml/symex" xmlns:wpg="http://schemas.microsoft.com/office/word/2010/wordprocessingGroup" xmlns:wpi="http://schemas.microsoft.com/office/word/2010/wordprocessingInk" xmlns:wne="http://schemas.microsoft.com/office/word/2006/wordml" xmlns:wps="http://schemas.microsoft.com/office/word/2010/wordprocessingShape" mc:Ignorable="w14 w15 w16se w16cid wp14">
+  <w:endnote w:type="separator" w:id="-1">
+    <w:p>
+      <w:pPr>
+        <w:spacing w:after="0" w:line="240" w:lineRule="auto"/>
+      </w:pPr>
+      <w:r>
+        <w:separator/>
+      </w:r>
+    </w:p>
+  </w:endnote>
+  <w:endnote w:type="continuationSeparator" w:id="0">
+    <w:p>
+      <w:pPr>
+        <w:spacing w:after="0" w:line="240" w:lineRule="auto"/>
+      </w:pPr>
+      <w:r>
+        <w:continuationSeparator/>
+      </w:r>
+    </w:p>
+  </w:endnote>
+</w:endnotes>
+</file>
+
+<file path=word/footer1.xml><?xml version="1.0" encoding="utf-8"?>
+<w:ftr xmlns:wpc="http://schemas.microsoft.com/office/word/2010/wordprocessingCanvas" xmlns:cx="http://schemas.microsoft.com/office/drawing/2014/chartex" xmlns:cx1="http://schemas.microsoft.com/office/drawing/2015/9/8/chartex" xmlns:cx2="http://schemas.microsoft.com/office/drawing/2015/10/21/chartex" xmlns:cx3="http://schemas.microsoft.com/office/drawing/2016/5/9/chartex" xmlns:cx4="http://schemas.microsoft.com/office/drawing/2016/5/10/chartex" xmlns:cx5="http://schemas.microsoft.com/office/drawing/2016/5/11/chartex" xmlns:cx6="http://schemas.microsoft.com/office/drawing/2016/5/12/chartex" xmlns:cx7="http://schemas.microsoft.com/office/drawing/2016/5/13/chartex" xmlns:cx8="http://schemas.microsoft.com/office/drawing/2016/5/14/chartex" xmlns:mc="http://schemas.openxmlformats.org/markup-compatibility/2006" xmlns:aink="http://schemas.microsoft.com/office/drawing/2016/ink" xmlns:am3d="http://schemas.microsoft.com/office/drawing/2017/model3d" xmlns:o="urn:schemas-microsoft-com:office:office" xmlns:r="http://schemas.openxmlformats.org/officeDocument/2006/relationships" xmlns:m="http://schemas.openxmlformats.org/officeDocument/2006/math" xmlns:v="urn:schemas-microsoft-com:vml" xmlns:wp14="http://schemas.microsoft.com/office/word/2010/wordprocessingDrawing" xmlns:wp="http://schemas.openxmlformats.org/drawingml/2006/wordprocessingDrawing" xmlns:w10="urn:schemas-microsoft-com:office:word" xmlns:w="http://schemas.openxmlformats.org/wordprocessingml/2006/main" xmlns:w14="http://schemas.microsoft.com/office/word/2010/wordml" xmlns:w15="http://schemas.microsoft.com/office/word/2012/wordml" xmlns:w16cid="http://schemas.microsoft.com/office/word/2016/wordml/cid" xmlns:w16se="http://schemas.microsoft.com/office/word/2015/wordml/symex" xmlns:wpg="http://schemas.microsoft.com/office/word/2010/wordprocessingGroup" xmlns:wpi="http://schemas.microsoft.com/office/word/2010/wordprocessingInk" xmlns:wne="http://schemas.microsoft.com/office/word/2006/wordml" xmlns:wps="http://schemas.microsoft.com/office/word/2010/wordprocessingShape" mc:Ignorable="w14 w15 w16se w16cid wp14">
+  <w:sdt>
+    <w:sdtPr>
+      <w:id w:val="1546259570"/>
+      <w:docPartObj>
+        <w:docPartGallery w:val="Page Numbers (Bottom of Page)"/>
+        <w:docPartUnique/>
+      </w:docPartObj>
+    </w:sdtPr>
+    <w:sdtEndPr>
+      <w:rPr>
+        <w:color w:val="7F7F7F" w:themeColor="background1" w:themeShade="7F"/>
+        <w:spacing w:val="60"/>
+      </w:rPr>
+    </w:sdtEndPr>
+    <w:sdtContent>
+      <w:p>
+        <w:pPr>
+          <w:pStyle w:val="Footer"/>
+          <w:pBdr>
+            <w:top w:val="single" w:sz="4" w:space="1" w:color="D9D9D9" w:themeColor="background1" w:themeShade="D9"/>
+          </w:pBdr>
+          <w:jc w:val="right"/>
+        </w:pPr>
+        <w:r>
+          <w:fldChar w:fldCharType="begin"/>
+        </w:r>
+        <w:r>
+          <w:instrText xml:space="preserve"> PAGE   \* MERGEFORMAT </w:instrText>
+        </w:r>
+        <w:r>
+          <w:fldChar w:fldCharType="separate"/>
+        </w:r>
+        <w:r>
+          <w:rPr>
+            <w:noProof/>
+          </w:rPr>
+          <w:t>2</w:t>
+        </w:r>
+        <w:r>
+          <w:rPr>
+            <w:noProof/>
+          </w:rPr>
+          <w:fldChar w:fldCharType="end"/>
+        </w:r>
+        <w:r>
+          <w:t xml:space="preserve"> | </w:t>
+        </w:r>
+        <w:r>
+          <w:rPr>
+            <w:color w:val="7F7F7F" w:themeColor="background1" w:themeShade="7F"/>
+            <w:spacing w:val="60"/>
+          </w:rPr>
+          <w:t>Page</w:t>
+        </w:r>
+      </w:p>
+    </w:sdtContent>
+  </w:sdt>
+  <w:p>
+    <w:pPr>
+      <w:pStyle w:val="Footer"/>
+    </w:pPr>
+  </w:p>
+</w:ftr>
+</file>
+
+<file path=word/footnotes.xml><?xml version="1.0" encoding="utf-8"?>
+<w:footnotes xmlns:wpc="http://schemas.microsoft.com/office/word/2010/wordprocessingCanvas" xmlns:cx="http://schemas.microsoft.com/office/drawing/2014/chartex" xmlns:cx1="http://schemas.microsoft.com/office/drawing/2015/9/8/chartex" xmlns:cx2="http://schemas.microsoft.com/office/drawing/2015/10/21/chartex" xmlns:cx3="http://schemas.microsoft.com/office/drawing/2016/5/9/chartex" xmlns:cx4="http://schemas.microsoft.com/office/drawing/2016/5/10/chartex" xmlns:cx5="http://schemas.microsoft.com/office/drawing/2016/5/11/chartex" xmlns:cx6="http://schemas.microsoft.com/office/drawing/2016/5/12/chartex" xmlns:cx7="http://schemas.microsoft.com/office/drawing/2016/5/13/chartex" xmlns:cx8="http://schemas.microsoft.com/office/drawing/2016/5/14/chartex" xmlns:mc="http://schemas.openxmlformats.org/markup-compatibility/2006" xmlns:aink="http://schemas.microsoft.com/office/drawing/2016/ink" xmlns:am3d="http://schemas.microsoft.com/office/drawing/2017/model3d" xmlns:o="urn:schemas-microsoft-com:office:office" xmlns:r="http://schemas.openxmlformats.org/officeDocument/2006/relationships" xmlns:m="http://schemas.openxmlformats.org/officeDocument/2006/math" xmlns:v="urn:schemas-microsoft-com:vml" xmlns:wp14="http://schemas.microsoft.com/office/word/2010/wordprocessingDrawing" xmlns:wp="http://schemas.openxmlformats.org/drawingml/2006/wordprocessingDrawing" xmlns:w10="urn:schemas-microsoft-com:office:word" xmlns:w="http://schemas.openxmlformats.org/wordprocessingml/2006/main" xmlns:w14="http://schemas.microsoft.com/office/word/2010/wordml" xmlns:w15="http://schemas.microsoft.com/office/word/2012/wordml" xmlns:w16cid="http://schemas.microsoft.com/office/word/2016/wordml/cid" xmlns:w16se="http://schemas.microsoft.com/office/word/2015/wordml/symex" xmlns:wpg="http://schemas.microsoft.com/office/word/2010/wordprocessingGroup" xmlns:wpi="http://schemas.microsoft.com/office/word/2010/wordprocessingInk" xmlns:wne="http://schemas.microsoft.com/office/word/2006/wordml" xmlns:wps="http://schemas.microsoft.com/office/word/2010/wordprocessingShape" mc:Ignorable="w14 w15 w16se w16cid wp14">
+  <w:footnote w:type="separator" w:id="-1">
+    <w:p>
+      <w:pPr>
+        <w:spacing w:after="0" w:line="240" w:lineRule="auto"/>
+      </w:pPr>
+      <w:r>
+        <w:separator/>
+      </w:r>
+    </w:p>
+  </w:footnote>
+  <w:footnote w:type="continuationSeparator" w:id="0">
+    <w:p>
+      <w:pPr>
+        <w:spacing w:after="0" w:line="240" w:lineRule="auto"/>
+      </w:pPr>
+      <w:r>
+        <w:continuationSeparator/>
+      </w:r>
+    </w:p>
+  </w:footnote>
+</w:footnotes>
+</file>
+
 <file path=word/numbering.xml><?xml version="1.0" encoding="utf-8"?>
 <w:numbering xmlns:wpc="http://schemas.microsoft.com/office/word/2010/wordprocessingCanvas" xmlns:cx="http://schemas.microsoft.com/office/drawing/2014/chartex" xmlns:cx1="http://schemas.microsoft.com/office/drawing/2015/9/8/chartex" xmlns:cx2="http://schemas.microsoft.com/office/drawing/2015/10/21/chartex" xmlns:cx3="http://schemas.microsoft.com/office/drawing/2016/5/9/chartex" xmlns:cx4="http://schemas.microsoft.com/office/drawing/2016/5/10/chartex" xmlns:cx5="http://schemas.microsoft.com/office/drawing/2016/5/11/chartex" xmlns:cx6="http://schemas.microsoft.com/office/drawing/2016/5/12/chartex" xmlns:cx7="http://schemas.microsoft.com/office/drawing/2016/5/13/chartex" xmlns:cx8="http://schemas.microsoft.com/office/drawing/2016/5/14/chartex" xmlns:mc="http://schemas.openxmlformats.org/markup-compatibility/2006" xmlns:aink="http://schemas.microsoft.com/office/drawing/2016/ink" xmlns:am3d="http://schemas.microsoft.com/office/drawing/2017/model3d" xmlns:o="urn:schemas-microsoft-com:office:office" xmlns:r="http://schemas.openxmlformats.org/officeDocument/2006/relationships" xmlns:m="http://schemas.openxmlformats.org/officeDocument/2006/math" xmlns:v="urn:schemas-microsoft-com:vml" xmlns:wp14="http://schemas.microsoft.com/office/word/2010/wordprocessingDrawing" xmlns:wp="http://schemas.openxmlformats.org/drawingml/2006/wordprocessingDrawing" xmlns:w10="urn:schemas-microsoft-com:office:word" xmlns:w="http://schemas.openxmlformats.org/wordprocessingml/2006/main" xmlns:w14="http://schemas.microsoft.com/office/word/2010/wordml" xmlns:w15="http://schemas.microsoft.com/office/word/2012/wordml" xmlns:w16cid="http://schemas.microsoft.com/office/word/2016/wordml/cid" xmlns:w16se="http://schemas.microsoft.com/office/word/2015/wordml/symex" xmlns:wpg="http://schemas.microsoft.com/office/word/2010/wordprocessingGroup" xmlns:wpi="http://schemas.microsoft.com/office/word/2010/wordprocessingInk" xmlns:wne="http://schemas.microsoft.com/office/word/2006/wordml" xmlns:wps="http://schemas.microsoft.com/office/word/2010/wordprocessingShape" mc:Ignorable="w14 w15 w16se w16cid wp14">
   <w:abstractNum w:abstractNumId="0" w15:restartNumberingAfterBreak="0">
@@ -4537,8 +5347,213 @@
       </w:rPr>
     </w:lvl>
   </w:abstractNum>
+  <w:abstractNum w:abstractNumId="1" w15:restartNumberingAfterBreak="0">
+    <w:nsid w:val="1A660061"/>
+    <w:multiLevelType w:val="hybridMultilevel"/>
+    <w:tmpl w:val="6630A398"/>
+    <w:lvl w:ilvl="0" w:tplc="18090001">
+      <w:start w:val="1"/>
+      <w:numFmt w:val="bullet"/>
+      <w:lvlText w:val=""/>
+      <w:lvlJc w:val="left"/>
+      <w:pPr>
+        <w:ind w:left="720" w:hanging="360"/>
+      </w:pPr>
+      <w:rPr>
+        <w:rFonts w:ascii="Symbol" w:hAnsi="Symbol" w:hint="default"/>
+      </w:rPr>
+    </w:lvl>
+    <w:lvl w:ilvl="1" w:tplc="18090003" w:tentative="1">
+      <w:start w:val="1"/>
+      <w:numFmt w:val="bullet"/>
+      <w:lvlText w:val="o"/>
+      <w:lvlJc w:val="left"/>
+      <w:pPr>
+        <w:ind w:left="1440" w:hanging="360"/>
+      </w:pPr>
+      <w:rPr>
+        <w:rFonts w:ascii="Courier New" w:hAnsi="Courier New" w:cs="Courier New" w:hint="default"/>
+      </w:rPr>
+    </w:lvl>
+    <w:lvl w:ilvl="2" w:tplc="18090005" w:tentative="1">
+      <w:start w:val="1"/>
+      <w:numFmt w:val="bullet"/>
+      <w:lvlText w:val=""/>
+      <w:lvlJc w:val="left"/>
+      <w:pPr>
+        <w:ind w:left="2160" w:hanging="360"/>
+      </w:pPr>
+      <w:rPr>
+        <w:rFonts w:ascii="Wingdings" w:hAnsi="Wingdings" w:hint="default"/>
+      </w:rPr>
+    </w:lvl>
+    <w:lvl w:ilvl="3" w:tplc="18090001" w:tentative="1">
+      <w:start w:val="1"/>
+      <w:numFmt w:val="bullet"/>
+      <w:lvlText w:val=""/>
+      <w:lvlJc w:val="left"/>
+      <w:pPr>
+        <w:ind w:left="2880" w:hanging="360"/>
+      </w:pPr>
+      <w:rPr>
+        <w:rFonts w:ascii="Symbol" w:hAnsi="Symbol" w:hint="default"/>
+      </w:rPr>
+    </w:lvl>
+    <w:lvl w:ilvl="4" w:tplc="18090003" w:tentative="1">
+      <w:start w:val="1"/>
+      <w:numFmt w:val="bullet"/>
+      <w:lvlText w:val="o"/>
+      <w:lvlJc w:val="left"/>
+      <w:pPr>
+        <w:ind w:left="3600" w:hanging="360"/>
+      </w:pPr>
+      <w:rPr>
+        <w:rFonts w:ascii="Courier New" w:hAnsi="Courier New" w:cs="Courier New" w:hint="default"/>
+      </w:rPr>
+    </w:lvl>
+    <w:lvl w:ilvl="5" w:tplc="18090005" w:tentative="1">
+      <w:start w:val="1"/>
+      <w:numFmt w:val="bullet"/>
+      <w:lvlText w:val=""/>
+      <w:lvlJc w:val="left"/>
+      <w:pPr>
+        <w:ind w:left="4320" w:hanging="360"/>
+      </w:pPr>
+      <w:rPr>
+        <w:rFonts w:ascii="Wingdings" w:hAnsi="Wingdings" w:hint="default"/>
+      </w:rPr>
+    </w:lvl>
+    <w:lvl w:ilvl="6" w:tplc="18090001" w:tentative="1">
+      <w:start w:val="1"/>
+      <w:numFmt w:val="bullet"/>
+      <w:lvlText w:val=""/>
+      <w:lvlJc w:val="left"/>
+      <w:pPr>
+        <w:ind w:left="5040" w:hanging="360"/>
+      </w:pPr>
+      <w:rPr>
+        <w:rFonts w:ascii="Symbol" w:hAnsi="Symbol" w:hint="default"/>
+      </w:rPr>
+    </w:lvl>
+    <w:lvl w:ilvl="7" w:tplc="18090003" w:tentative="1">
+      <w:start w:val="1"/>
+      <w:numFmt w:val="bullet"/>
+      <w:lvlText w:val="o"/>
+      <w:lvlJc w:val="left"/>
+      <w:pPr>
+        <w:ind w:left="5760" w:hanging="360"/>
+      </w:pPr>
+      <w:rPr>
+        <w:rFonts w:ascii="Courier New" w:hAnsi="Courier New" w:cs="Courier New" w:hint="default"/>
+      </w:rPr>
+    </w:lvl>
+    <w:lvl w:ilvl="8" w:tplc="18090005" w:tentative="1">
+      <w:start w:val="1"/>
+      <w:numFmt w:val="bullet"/>
+      <w:lvlText w:val=""/>
+      <w:lvlJc w:val="left"/>
+      <w:pPr>
+        <w:ind w:left="6480" w:hanging="360"/>
+      </w:pPr>
+      <w:rPr>
+        <w:rFonts w:ascii="Wingdings" w:hAnsi="Wingdings" w:hint="default"/>
+      </w:rPr>
+    </w:lvl>
+  </w:abstractNum>
+  <w:abstractNum w:abstractNumId="2" w15:restartNumberingAfterBreak="0">
+    <w:nsid w:val="54EB05A8"/>
+    <w:multiLevelType w:val="hybridMultilevel"/>
+    <w:tmpl w:val="6136C98E"/>
+    <w:lvl w:ilvl="0" w:tplc="18090017">
+      <w:start w:val="1"/>
+      <w:numFmt w:val="lowerLetter"/>
+      <w:lvlText w:val="%1)"/>
+      <w:lvlJc w:val="left"/>
+      <w:pPr>
+        <w:ind w:left="720" w:hanging="360"/>
+      </w:pPr>
+    </w:lvl>
+    <w:lvl w:ilvl="1" w:tplc="18090019" w:tentative="1">
+      <w:start w:val="1"/>
+      <w:numFmt w:val="lowerLetter"/>
+      <w:lvlText w:val="%2."/>
+      <w:lvlJc w:val="left"/>
+      <w:pPr>
+        <w:ind w:left="1440" w:hanging="360"/>
+      </w:pPr>
+    </w:lvl>
+    <w:lvl w:ilvl="2" w:tplc="1809001B" w:tentative="1">
+      <w:start w:val="1"/>
+      <w:numFmt w:val="lowerRoman"/>
+      <w:lvlText w:val="%3."/>
+      <w:lvlJc w:val="right"/>
+      <w:pPr>
+        <w:ind w:left="2160" w:hanging="180"/>
+      </w:pPr>
+    </w:lvl>
+    <w:lvl w:ilvl="3" w:tplc="1809000F" w:tentative="1">
+      <w:start w:val="1"/>
+      <w:numFmt w:val="decimal"/>
+      <w:lvlText w:val="%4."/>
+      <w:lvlJc w:val="left"/>
+      <w:pPr>
+        <w:ind w:left="2880" w:hanging="360"/>
+      </w:pPr>
+    </w:lvl>
+    <w:lvl w:ilvl="4" w:tplc="18090019" w:tentative="1">
+      <w:start w:val="1"/>
+      <w:numFmt w:val="lowerLetter"/>
+      <w:lvlText w:val="%5."/>
+      <w:lvlJc w:val="left"/>
+      <w:pPr>
+        <w:ind w:left="3600" w:hanging="360"/>
+      </w:pPr>
+    </w:lvl>
+    <w:lvl w:ilvl="5" w:tplc="1809001B" w:tentative="1">
+      <w:start w:val="1"/>
+      <w:numFmt w:val="lowerRoman"/>
+      <w:lvlText w:val="%6."/>
+      <w:lvlJc w:val="right"/>
+      <w:pPr>
+        <w:ind w:left="4320" w:hanging="180"/>
+      </w:pPr>
+    </w:lvl>
+    <w:lvl w:ilvl="6" w:tplc="1809000F" w:tentative="1">
+      <w:start w:val="1"/>
+      <w:numFmt w:val="decimal"/>
+      <w:lvlText w:val="%7."/>
+      <w:lvlJc w:val="left"/>
+      <w:pPr>
+        <w:ind w:left="5040" w:hanging="360"/>
+      </w:pPr>
+    </w:lvl>
+    <w:lvl w:ilvl="7" w:tplc="18090019" w:tentative="1">
+      <w:start w:val="1"/>
+      <w:numFmt w:val="lowerLetter"/>
+      <w:lvlText w:val="%8."/>
+      <w:lvlJc w:val="left"/>
+      <w:pPr>
+        <w:ind w:left="5760" w:hanging="360"/>
+      </w:pPr>
+    </w:lvl>
+    <w:lvl w:ilvl="8" w:tplc="1809001B" w:tentative="1">
+      <w:start w:val="1"/>
+      <w:numFmt w:val="lowerRoman"/>
+      <w:lvlText w:val="%9."/>
+      <w:lvlJc w:val="right"/>
+      <w:pPr>
+        <w:ind w:left="6480" w:hanging="180"/>
+      </w:pPr>
+    </w:lvl>
+  </w:abstractNum>
   <w:num w:numId="1">
     <w:abstractNumId w:val="0"/>
+  </w:num>
+  <w:num w:numId="2">
+    <w:abstractNumId w:val="1"/>
+  </w:num>
+  <w:num w:numId="3">
+    <w:abstractNumId w:val="2"/>
   </w:num>
 </w:numbering>
 </file>
@@ -4971,6 +5986,28 @@
       <w:szCs w:val="32"/>
     </w:rPr>
   </w:style>
+  <w:style w:type="paragraph" w:styleId="Heading3">
+    <w:name w:val="heading 3"/>
+    <w:basedOn w:val="Normal"/>
+    <w:next w:val="Normal"/>
+    <w:link w:val="Heading3Char"/>
+    <w:uiPriority w:val="9"/>
+    <w:semiHidden/>
+    <w:unhideWhenUsed/>
+    <w:qFormat/>
+    <w:rsid w:val="006E2FBF"/>
+    <w:pPr>
+      <w:keepNext/>
+      <w:keepLines/>
+      <w:spacing w:before="40" w:after="0"/>
+      <w:outlineLvl w:val="2"/>
+    </w:pPr>
+    <w:rPr>
+      <w:rFonts w:asciiTheme="majorHAnsi" w:eastAsiaTheme="majorEastAsia" w:hAnsiTheme="majorHAnsi" w:cstheme="majorBidi"/>
+      <w:color w:val="1F3763" w:themeColor="accent1" w:themeShade="7F"/>
+      <w:szCs w:val="24"/>
+    </w:rPr>
+  </w:style>
   <w:style w:type="character" w:default="1" w:styleId="DefaultParagraphFont">
     <w:name w:val="Default Paragraph Font"/>
     <w:uiPriority w:val="1"/>
@@ -5016,7 +6053,6 @@
   <w:style w:type="character" w:styleId="Hyperlink">
     <w:name w:val="Hyperlink"/>
     <w:uiPriority w:val="99"/>
-    <w:semiHidden/>
     <w:unhideWhenUsed/>
     <w:rsid w:val="007149DB"/>
     <w:rPr>
@@ -5195,6 +6231,100 @@
         <w:insideV w:val="single" w:sz="4" w:space="0" w:color="auto"/>
       </w:tblBorders>
     </w:tblPr>
+  </w:style>
+  <w:style w:type="paragraph" w:styleId="Header">
+    <w:name w:val="header"/>
+    <w:basedOn w:val="Normal"/>
+    <w:link w:val="HeaderChar"/>
+    <w:uiPriority w:val="99"/>
+    <w:unhideWhenUsed/>
+    <w:rsid w:val="005C04C5"/>
+    <w:pPr>
+      <w:tabs>
+        <w:tab w:val="center" w:pos="4513"/>
+        <w:tab w:val="right" w:pos="9026"/>
+      </w:tabs>
+      <w:spacing w:after="0" w:line="240" w:lineRule="auto"/>
+    </w:pPr>
+  </w:style>
+  <w:style w:type="character" w:customStyle="1" w:styleId="HeaderChar">
+    <w:name w:val="Header Char"/>
+    <w:basedOn w:val="DefaultParagraphFont"/>
+    <w:link w:val="Header"/>
+    <w:uiPriority w:val="99"/>
+    <w:rsid w:val="005C04C5"/>
+    <w:rPr>
+      <w:rFonts w:ascii="Times New Roman" w:eastAsia="Arial" w:hAnsi="Times New Roman" w:cs="Times New Roman"/>
+      <w:sz w:val="24"/>
+    </w:rPr>
+  </w:style>
+  <w:style w:type="paragraph" w:styleId="Footer">
+    <w:name w:val="footer"/>
+    <w:basedOn w:val="Normal"/>
+    <w:link w:val="FooterChar"/>
+    <w:uiPriority w:val="99"/>
+    <w:unhideWhenUsed/>
+    <w:rsid w:val="005C04C5"/>
+    <w:pPr>
+      <w:tabs>
+        <w:tab w:val="center" w:pos="4513"/>
+        <w:tab w:val="right" w:pos="9026"/>
+      </w:tabs>
+      <w:spacing w:after="0" w:line="240" w:lineRule="auto"/>
+    </w:pPr>
+  </w:style>
+  <w:style w:type="character" w:customStyle="1" w:styleId="FooterChar">
+    <w:name w:val="Footer Char"/>
+    <w:basedOn w:val="DefaultParagraphFont"/>
+    <w:link w:val="Footer"/>
+    <w:uiPriority w:val="99"/>
+    <w:rsid w:val="005C04C5"/>
+    <w:rPr>
+      <w:rFonts w:ascii="Times New Roman" w:eastAsia="Arial" w:hAnsi="Times New Roman" w:cs="Times New Roman"/>
+      <w:sz w:val="24"/>
+    </w:rPr>
+  </w:style>
+  <w:style w:type="character" w:customStyle="1" w:styleId="Heading3Char">
+    <w:name w:val="Heading 3 Char"/>
+    <w:basedOn w:val="DefaultParagraphFont"/>
+    <w:link w:val="Heading3"/>
+    <w:uiPriority w:val="9"/>
+    <w:semiHidden/>
+    <w:rsid w:val="006E2FBF"/>
+    <w:rPr>
+      <w:rFonts w:asciiTheme="majorHAnsi" w:eastAsiaTheme="majorEastAsia" w:hAnsiTheme="majorHAnsi" w:cstheme="majorBidi"/>
+      <w:color w:val="1F3763" w:themeColor="accent1" w:themeShade="7F"/>
+      <w:sz w:val="24"/>
+      <w:szCs w:val="24"/>
+    </w:rPr>
+  </w:style>
+  <w:style w:type="character" w:styleId="UnresolvedMention">
+    <w:name w:val="Unresolved Mention"/>
+    <w:basedOn w:val="DefaultParagraphFont"/>
+    <w:uiPriority w:val="99"/>
+    <w:semiHidden/>
+    <w:unhideWhenUsed/>
+    <w:rsid w:val="006E2FBF"/>
+    <w:rPr>
+      <w:color w:val="605E5C"/>
+      <w:shd w:val="clear" w:color="auto" w:fill="E1DFDD"/>
+    </w:rPr>
+  </w:style>
+  <w:style w:type="paragraph" w:styleId="ListParagraph">
+    <w:name w:val="List Paragraph"/>
+    <w:basedOn w:val="Normal"/>
+    <w:uiPriority w:val="34"/>
+    <w:qFormat/>
+    <w:rsid w:val="00482CEB"/>
+    <w:pPr>
+      <w:spacing w:line="259" w:lineRule="auto"/>
+      <w:ind w:left="720"/>
+      <w:contextualSpacing/>
+    </w:pPr>
+    <w:rPr>
+      <w:rFonts w:asciiTheme="minorHAnsi" w:eastAsiaTheme="minorHAnsi" w:hAnsiTheme="minorHAnsi" w:cstheme="minorBidi"/>
+      <w:sz w:val="22"/>
+    </w:rPr>
   </w:style>
 </w:styles>
 </file>

</xml_diff>

<commit_message>
added posters, presentations and video
</commit_message>
<xml_diff>
--- a/Documentation/Project Report.docx
+++ b/Documentation/Project Report.docx
@@ -301,7 +301,6 @@
           <w:lang w:val="en-US"/>
         </w:rPr>
       </w:pPr>
-      <w:bookmarkStart w:id="0" w:name="_GoBack"/>
       <w:r>
         <w:rPr>
           <w:b/>
@@ -694,7 +693,6 @@
         <w:t>--------------------------------------------------------------------------------------------------------</w:t>
       </w:r>
     </w:p>
-    <w:bookmarkEnd w:id="0"/>
     <w:p>
       <w:pPr>
         <w:pStyle w:val="Heading1"/>
@@ -791,46 +789,7 @@
             <w:noProof/>
             <w:webHidden/>
           </w:rPr>
-          <w:fldChar w:fldCharType="begin"/>
-        </w:r>
-        <w:r>
-          <w:rPr>
-            <w:rStyle w:val="Hyperlink"/>
-            <w:noProof/>
-            <w:webHidden/>
-          </w:rPr>
-          <w:instrText xml:space="preserve"> PAGEREF _Toc54714373 \h </w:instrText>
-        </w:r>
-        <w:r>
-          <w:rPr>
-            <w:rStyle w:val="Hyperlink"/>
-            <w:noProof/>
-            <w:webHidden/>
-          </w:rPr>
-        </w:r>
-        <w:r>
-          <w:rPr>
-            <w:rStyle w:val="Hyperlink"/>
-            <w:noProof/>
-            <w:webHidden/>
-          </w:rPr>
-          <w:fldChar w:fldCharType="separate"/>
-        </w:r>
-        <w:r>
-          <w:rPr>
-            <w:rStyle w:val="Hyperlink"/>
-            <w:noProof/>
-            <w:webHidden/>
-          </w:rPr>
-          <w:t>3</w:t>
-        </w:r>
-        <w:r>
-          <w:rPr>
-            <w:rStyle w:val="Hyperlink"/>
-            <w:noProof/>
-            <w:webHidden/>
-          </w:rPr>
-          <w:fldChar w:fldCharType="end"/>
+          <w:t>4</w:t>
         </w:r>
       </w:hyperlink>
     </w:p>
@@ -869,46 +828,7 @@
             <w:noProof/>
             <w:webHidden/>
           </w:rPr>
-          <w:fldChar w:fldCharType="begin"/>
-        </w:r>
-        <w:r>
-          <w:rPr>
-            <w:rStyle w:val="Hyperlink"/>
-            <w:noProof/>
-            <w:webHidden/>
-          </w:rPr>
-          <w:instrText xml:space="preserve"> PAGEREF _Toc54714374 \h </w:instrText>
-        </w:r>
-        <w:r>
-          <w:rPr>
-            <w:rStyle w:val="Hyperlink"/>
-            <w:noProof/>
-            <w:webHidden/>
-          </w:rPr>
-        </w:r>
-        <w:r>
-          <w:rPr>
-            <w:rStyle w:val="Hyperlink"/>
-            <w:noProof/>
-            <w:webHidden/>
-          </w:rPr>
-          <w:fldChar w:fldCharType="separate"/>
-        </w:r>
-        <w:r>
-          <w:rPr>
-            <w:rStyle w:val="Hyperlink"/>
-            <w:noProof/>
-            <w:webHidden/>
-          </w:rPr>
-          <w:t>3</w:t>
-        </w:r>
-        <w:r>
-          <w:rPr>
-            <w:rStyle w:val="Hyperlink"/>
-            <w:noProof/>
-            <w:webHidden/>
-          </w:rPr>
-          <w:fldChar w:fldCharType="end"/>
+          <w:t>4</w:t>
         </w:r>
       </w:hyperlink>
     </w:p>
@@ -947,46 +867,7 @@
             <w:noProof/>
             <w:webHidden/>
           </w:rPr>
-          <w:fldChar w:fldCharType="begin"/>
-        </w:r>
-        <w:r>
-          <w:rPr>
-            <w:rStyle w:val="Hyperlink"/>
-            <w:noProof/>
-            <w:webHidden/>
-          </w:rPr>
-          <w:instrText xml:space="preserve"> PAGEREF _Toc54714375 \h </w:instrText>
-        </w:r>
-        <w:r>
-          <w:rPr>
-            <w:rStyle w:val="Hyperlink"/>
-            <w:noProof/>
-            <w:webHidden/>
-          </w:rPr>
-        </w:r>
-        <w:r>
-          <w:rPr>
-            <w:rStyle w:val="Hyperlink"/>
-            <w:noProof/>
-            <w:webHidden/>
-          </w:rPr>
-          <w:fldChar w:fldCharType="separate"/>
-        </w:r>
-        <w:r>
-          <w:rPr>
-            <w:rStyle w:val="Hyperlink"/>
-            <w:noProof/>
-            <w:webHidden/>
-          </w:rPr>
-          <w:t>3</w:t>
-        </w:r>
-        <w:r>
-          <w:rPr>
-            <w:rStyle w:val="Hyperlink"/>
-            <w:noProof/>
-            <w:webHidden/>
-          </w:rPr>
-          <w:fldChar w:fldCharType="end"/>
+          <w:t>4</w:t>
         </w:r>
       </w:hyperlink>
     </w:p>
@@ -1101,46 +982,7 @@
             <w:noProof/>
             <w:webHidden/>
           </w:rPr>
-          <w:fldChar w:fldCharType="begin"/>
-        </w:r>
-        <w:r>
-          <w:rPr>
-            <w:rStyle w:val="Hyperlink"/>
-            <w:noProof/>
-            <w:webHidden/>
-          </w:rPr>
-          <w:instrText xml:space="preserve"> PAGEREF _Toc54714377 \h </w:instrText>
-        </w:r>
-        <w:r>
-          <w:rPr>
-            <w:rStyle w:val="Hyperlink"/>
-            <w:noProof/>
-            <w:webHidden/>
-          </w:rPr>
-        </w:r>
-        <w:r>
-          <w:rPr>
-            <w:rStyle w:val="Hyperlink"/>
-            <w:noProof/>
-            <w:webHidden/>
-          </w:rPr>
-          <w:fldChar w:fldCharType="separate"/>
-        </w:r>
-        <w:r>
-          <w:rPr>
-            <w:rStyle w:val="Hyperlink"/>
-            <w:noProof/>
-            <w:webHidden/>
-          </w:rPr>
-          <w:t>6</w:t>
-        </w:r>
-        <w:r>
-          <w:rPr>
-            <w:rStyle w:val="Hyperlink"/>
-            <w:noProof/>
-            <w:webHidden/>
-          </w:rPr>
-          <w:fldChar w:fldCharType="end"/>
+          <w:t>7</w:t>
         </w:r>
       </w:hyperlink>
     </w:p>
@@ -1148,15 +990,24 @@
       <w:r>
         <w:t>Project Milestones</w:t>
       </w:r>
+      <w:r>
+        <w:t>…………………………………………………………………………….8</w:t>
+      </w:r>
     </w:p>
     <w:p>
       <w:r>
         <w:t>Major Technical Achievements</w:t>
       </w:r>
+      <w:r>
+        <w:t>………………………………………………………………9</w:t>
+      </w:r>
     </w:p>
     <w:p>
       <w:r>
         <w:t>Project Review</w:t>
+      </w:r>
+      <w:r>
+        <w:t>……………………………………………………………………………….10</w:t>
       </w:r>
     </w:p>
     <w:p>
@@ -1192,52 +1043,16 @@
             <w:noProof/>
             <w:webHidden/>
           </w:rPr>
-          <w:fldChar w:fldCharType="begin"/>
-        </w:r>
-        <w:r>
-          <w:rPr>
-            <w:rStyle w:val="Hyperlink"/>
-            <w:noProof/>
-            <w:webHidden/>
-          </w:rPr>
-          <w:instrText xml:space="preserve"> PAGEREF _Toc54714378 \h </w:instrText>
-        </w:r>
-        <w:r>
-          <w:rPr>
-            <w:rStyle w:val="Hyperlink"/>
-            <w:noProof/>
-            <w:webHidden/>
-          </w:rPr>
-        </w:r>
-        <w:r>
-          <w:rPr>
-            <w:rStyle w:val="Hyperlink"/>
-            <w:noProof/>
-            <w:webHidden/>
-          </w:rPr>
-          <w:fldChar w:fldCharType="separate"/>
-        </w:r>
-        <w:r>
-          <w:rPr>
-            <w:rStyle w:val="Hyperlink"/>
-            <w:noProof/>
-            <w:webHidden/>
-          </w:rPr>
-          <w:t>8</w:t>
-        </w:r>
-        <w:r>
-          <w:rPr>
-            <w:rStyle w:val="Hyperlink"/>
-            <w:noProof/>
-            <w:webHidden/>
-          </w:rPr>
-          <w:fldChar w:fldCharType="end"/>
+          <w:t>12</w:t>
         </w:r>
       </w:hyperlink>
     </w:p>
     <w:p>
       <w:r>
         <w:t>Future Work</w:t>
+      </w:r>
+      <w:r>
+        <w:t>………………………………………………………………………………….12</w:t>
       </w:r>
     </w:p>
     <w:p>
@@ -1275,46 +1090,7 @@
             <w:noProof/>
             <w:webHidden/>
           </w:rPr>
-          <w:fldChar w:fldCharType="begin"/>
-        </w:r>
-        <w:r>
-          <w:rPr>
-            <w:rStyle w:val="Hyperlink"/>
-            <w:noProof/>
-            <w:webHidden/>
-          </w:rPr>
-          <w:instrText xml:space="preserve"> PAGEREF _Toc54714379 \h </w:instrText>
-        </w:r>
-        <w:r>
-          <w:rPr>
-            <w:rStyle w:val="Hyperlink"/>
-            <w:noProof/>
-            <w:webHidden/>
-          </w:rPr>
-        </w:r>
-        <w:r>
-          <w:rPr>
-            <w:rStyle w:val="Hyperlink"/>
-            <w:noProof/>
-            <w:webHidden/>
-          </w:rPr>
-          <w:fldChar w:fldCharType="separate"/>
-        </w:r>
-        <w:r>
-          <w:rPr>
-            <w:rStyle w:val="Hyperlink"/>
-            <w:noProof/>
-            <w:webHidden/>
-          </w:rPr>
-          <w:t>9</w:t>
-        </w:r>
-        <w:r>
-          <w:rPr>
-            <w:rStyle w:val="Hyperlink"/>
-            <w:noProof/>
-            <w:webHidden/>
-          </w:rPr>
-          <w:fldChar w:fldCharType="end"/>
+          <w:t>..12</w:t>
         </w:r>
       </w:hyperlink>
     </w:p>
@@ -1353,46 +1129,7 @@
             <w:noProof/>
             <w:webHidden/>
           </w:rPr>
-          <w:fldChar w:fldCharType="begin"/>
-        </w:r>
-        <w:r>
-          <w:rPr>
-            <w:rStyle w:val="Hyperlink"/>
-            <w:noProof/>
-            <w:webHidden/>
-          </w:rPr>
-          <w:instrText xml:space="preserve"> PAGEREF _Toc54714380 \h </w:instrText>
-        </w:r>
-        <w:r>
-          <w:rPr>
-            <w:rStyle w:val="Hyperlink"/>
-            <w:noProof/>
-            <w:webHidden/>
-          </w:rPr>
-        </w:r>
-        <w:r>
-          <w:rPr>
-            <w:rStyle w:val="Hyperlink"/>
-            <w:noProof/>
-            <w:webHidden/>
-          </w:rPr>
-          <w:fldChar w:fldCharType="separate"/>
-        </w:r>
-        <w:r>
-          <w:rPr>
-            <w:rStyle w:val="Hyperlink"/>
-            <w:noProof/>
-            <w:webHidden/>
-          </w:rPr>
-          <w:t>9</w:t>
-        </w:r>
-        <w:r>
-          <w:rPr>
-            <w:rStyle w:val="Hyperlink"/>
-            <w:noProof/>
-            <w:webHidden/>
-          </w:rPr>
-          <w:fldChar w:fldCharType="end"/>
+          <w:t>…………………………………………………………………………………...12</w:t>
         </w:r>
       </w:hyperlink>
     </w:p>
@@ -1428,7 +1165,7 @@
         </w:rPr>
         <w:br w:type="page"/>
       </w:r>
-      <w:bookmarkStart w:id="1" w:name="_Toc54714373"/>
+      <w:bookmarkStart w:id="0" w:name="_Toc54714373"/>
       <w:r>
         <w:rPr>
           <w:sz w:val="24"/>
@@ -1437,37 +1174,86 @@
         <w:lastRenderedPageBreak/>
         <w:t>Acknowledgements</w:t>
       </w:r>
+      <w:bookmarkEnd w:id="0"/>
+    </w:p>
+    <w:p>
+      <w:r>
+        <w:t>I would like to thank the following people who assisted in completing this project including;</w:t>
+      </w:r>
+    </w:p>
+    <w:p>
+      <w:r>
+        <w:t>Martin Harrigan, who was my project supervisor throughout the development cycle.</w:t>
+      </w:r>
+    </w:p>
+    <w:p/>
+    <w:p>
+      <w:r>
+        <w:t xml:space="preserve">I would also like to thank </w:t>
+      </w:r>
+      <w:r>
+        <w:t>all of my lecturers for helping develop my programming and game development abilities</w:t>
+      </w:r>
+      <w:r>
+        <w:t xml:space="preserve"> throughout the years</w:t>
+      </w:r>
+      <w:r>
+        <w:t>.</w:t>
+      </w:r>
+    </w:p>
+    <w:p/>
+    <w:p>
+      <w:pPr>
+        <w:pStyle w:val="Heading1"/>
+        <w:rPr>
+          <w:sz w:val="24"/>
+          <w:szCs w:val="24"/>
+        </w:rPr>
+      </w:pPr>
+      <w:bookmarkStart w:id="1" w:name="_Toc54714374"/>
+      <w:r>
+        <w:rPr>
+          <w:sz w:val="24"/>
+          <w:szCs w:val="24"/>
+        </w:rPr>
+        <w:t>Project Abstract</w:t>
+      </w:r>
       <w:bookmarkEnd w:id="1"/>
     </w:p>
     <w:p>
-      <w:r>
-        <w:t>I would like to thank the following people who assisted in completing this project including;</w:t>
-      </w:r>
-    </w:p>
-    <w:p>
-      <w:r>
-        <w:t>Martin Harrigan, who was my project supervisor throughout the development cycle.</w:t>
-      </w:r>
-    </w:p>
-    <w:p/>
-    <w:p>
-      <w:r>
-        <w:t xml:space="preserve">I would also like to thank </w:t>
-      </w:r>
-      <w:r>
-        <w:t>all of my lecturers for helping develop my programming and game development abilities</w:t>
-      </w:r>
-      <w:r>
+      <w:pPr>
+        <w:pStyle w:val="ReportGuidelines"/>
+        <w:rPr>
+          <w:szCs w:val="24"/>
+        </w:rPr>
+      </w:pPr>
+      <w:r>
+        <w:rPr>
+          <w:szCs w:val="24"/>
+        </w:rPr>
+        <w:t>The main goal of my project is to create a no-code game editor which allows users without any coding experience to create a 2d, top-down, “shootemup” game. In the landscape of today’s gaming industry allowing users to create their own game modes and environments seems essential to the continued popularity of a game. With the industry shifting further every week towards a game’s as a “live service” model, the expectation of players is a consistent amount of new content. Very few developers can create content which they can put their name behind fast enough to meet this demand. This is where a game editor comes into play. Outsource the creation and distribution of new content to the players themselves.</w:t>
+      </w:r>
+      <w:r>
+        <w:rPr>
+          <w:szCs w:val="24"/>
+        </w:rPr>
+        <w:t xml:space="preserve"> This has proven to be a great addition to many of the major games which have tried it.</w:t>
+      </w:r>
+      <w:r>
+        <w:rPr>
+          <w:szCs w:val="24"/>
+        </w:rPr>
         <w:t xml:space="preserve"> </w:t>
       </w:r>
-      <w:r>
-        <w:t>throughout the years</w:t>
-      </w:r>
-      <w:r>
-        <w:t>.</w:t>
-      </w:r>
-    </w:p>
-    <w:p/>
+    </w:p>
+    <w:p>
+      <w:pPr>
+        <w:pStyle w:val="ReportGuidelines"/>
+        <w:rPr>
+          <w:szCs w:val="24"/>
+        </w:rPr>
+      </w:pPr>
+    </w:p>
     <w:p>
       <w:pPr>
         <w:pStyle w:val="Heading1"/>
@@ -1476,81 +1262,29 @@
           <w:szCs w:val="24"/>
         </w:rPr>
       </w:pPr>
-      <w:bookmarkStart w:id="2" w:name="_Toc54714374"/>
+      <w:bookmarkStart w:id="2" w:name="_Toc54714375"/>
       <w:r>
         <w:rPr>
           <w:sz w:val="24"/>
           <w:szCs w:val="24"/>
         </w:rPr>
-        <w:t>Project Abstract</w:t>
+        <w:t>Project Introduction and</w:t>
+      </w:r>
+      <w:r>
+        <w:rPr>
+          <w:sz w:val="24"/>
+          <w:szCs w:val="24"/>
+        </w:rPr>
+        <w:t xml:space="preserve"> </w:t>
+      </w:r>
+      <w:r>
+        <w:rPr>
+          <w:sz w:val="24"/>
+          <w:szCs w:val="24"/>
+        </w:rPr>
+        <w:t>Research Question</w:t>
       </w:r>
       <w:bookmarkEnd w:id="2"/>
-    </w:p>
-    <w:p>
-      <w:pPr>
-        <w:pStyle w:val="ReportGuidelines"/>
-        <w:rPr>
-          <w:szCs w:val="24"/>
-        </w:rPr>
-      </w:pPr>
-      <w:r>
-        <w:rPr>
-          <w:szCs w:val="24"/>
-        </w:rPr>
-        <w:t>The main goal of my project is to create a no-code game editor which allows users without any coding experience to create a 2d, top-down, “shootemup” game. In the landscape of today’s gaming industry allowing users to create their own game modes and environments seems essential to the continued popularity of a game. With the industry shifting further every week towards a game’s as a “live service” model, the expectation of players is a consistent amount of new content. Very few developers can create content which they can put their name behind fast enough to meet this demand. This is where a game editor comes into play. Outsource the creation and distribution of new content to the players themselves.</w:t>
-      </w:r>
-      <w:r>
-        <w:rPr>
-          <w:szCs w:val="24"/>
-        </w:rPr>
-        <w:t xml:space="preserve"> This has proven to be a great addition to many of the major games which have tried it.</w:t>
-      </w:r>
-      <w:r>
-        <w:rPr>
-          <w:szCs w:val="24"/>
-        </w:rPr>
-        <w:t xml:space="preserve"> </w:t>
-      </w:r>
-    </w:p>
-    <w:p>
-      <w:pPr>
-        <w:pStyle w:val="ReportGuidelines"/>
-        <w:rPr>
-          <w:szCs w:val="24"/>
-        </w:rPr>
-      </w:pPr>
-    </w:p>
-    <w:p>
-      <w:pPr>
-        <w:pStyle w:val="Heading1"/>
-        <w:rPr>
-          <w:sz w:val="24"/>
-          <w:szCs w:val="24"/>
-        </w:rPr>
-      </w:pPr>
-      <w:bookmarkStart w:id="3" w:name="_Toc54714375"/>
-      <w:r>
-        <w:rPr>
-          <w:sz w:val="24"/>
-          <w:szCs w:val="24"/>
-        </w:rPr>
-        <w:t>Project Introduction and</w:t>
-      </w:r>
-      <w:r>
-        <w:rPr>
-          <w:sz w:val="24"/>
-          <w:szCs w:val="24"/>
-        </w:rPr>
-        <w:t xml:space="preserve"> </w:t>
-      </w:r>
-      <w:r>
-        <w:rPr>
-          <w:sz w:val="24"/>
-          <w:szCs w:val="24"/>
-        </w:rPr>
-        <w:t>Research Question</w:t>
-      </w:r>
-      <w:bookmarkEnd w:id="3"/>
     </w:p>
     <w:p>
       <w:pPr>
@@ -1834,7 +1568,7 @@
           <w:szCs w:val="24"/>
         </w:rPr>
       </w:pPr>
-      <w:bookmarkStart w:id="4" w:name="_Toc54714376"/>
+      <w:bookmarkStart w:id="3" w:name="_Toc54714376"/>
       <w:r>
         <w:rPr>
           <w:sz w:val="24"/>
@@ -1842,7 +1576,7 @@
         </w:rPr>
         <w:t>Literature Review</w:t>
       </w:r>
-      <w:bookmarkEnd w:id="4"/>
+      <w:bookmarkEnd w:id="3"/>
     </w:p>
     <w:p>
       <w:pPr>
@@ -2367,7 +2101,7 @@
           <w:szCs w:val="24"/>
         </w:rPr>
       </w:pPr>
-      <w:bookmarkStart w:id="5" w:name="_Toc54714377"/>
+      <w:bookmarkStart w:id="4" w:name="_Toc54714377"/>
       <w:r>
         <w:rPr>
           <w:sz w:val="24"/>
@@ -2375,7 +2109,7 @@
         </w:rPr>
         <w:t>Evaluation and Discussion</w:t>
       </w:r>
-      <w:bookmarkEnd w:id="5"/>
+      <w:bookmarkEnd w:id="4"/>
     </w:p>
     <w:p>
       <w:r>
@@ -2760,7 +2494,18 @@
         <w:t xml:space="preserve">do think this is good evidence that the existence of no-code options is a good thing it isn’t the be all and end all. </w:t>
       </w:r>
       <w:r>
-        <w:t xml:space="preserve">Game Engines exist for a reason, they can build a much broader type of game. </w:t>
+        <w:t>Game Engines</w:t>
+      </w:r>
+      <w:r>
+        <w:t xml:space="preserve"> and IDE</w:t>
+      </w:r>
+      <w:r>
+        <w:t>s</w:t>
+      </w:r>
+      <w:bookmarkStart w:id="5" w:name="_GoBack"/>
+      <w:bookmarkEnd w:id="5"/>
+      <w:r>
+        <w:t xml:space="preserve"> exist for a reason, they can build a much broader type of game. </w:t>
       </w:r>
     </w:p>
     <w:p/>

</xml_diff>